<commit_message>
ether+syslog kész szopkodjalak habosra <3
</commit_message>
<xml_diff>
--- a/hálózat/packet_tracer_dokumentacio.docx
+++ b/hálózat/packet_tracer_dokumentacio.docx
@@ -88,7 +88,7 @@
                 <v:stroke joinstyle="miter"/>
                 <v:path gradientshapeok="t" o:connecttype="rect"/>
               </v:shapetype>
-              <v:shape id="Szövegdoboz 5" o:spid="_x0000_s1026" type="#_x0000_t202" style="position:absolute;left:0;text-align:left;margin-left:0;margin-top:-1pt;width:547.2pt;height:136.2pt;z-index:251662336;visibility:visible;mso-wrap-style:square;mso-width-percent:0;mso-height-percent:0;mso-wrap-distance-left:9pt;mso-wrap-distance-top:0;mso-wrap-distance-right:9pt;mso-wrap-distance-bottom:0;mso-position-horizontal:center;mso-position-horizontal-relative:margin;mso-position-vertical:absolute;mso-position-vertical-relative:text;mso-width-percent:0;mso-height-percent:0;mso-width-relative:margin;mso-height-relative:margin;v-text-anchor:top" o:gfxdata="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" filled="f" stroked="f" strokeweight=".5pt">
+              <v:shape id="Szövegdoboz 5" o:spid="_x0000_s1026" type="#_x0000_t202" style="position:absolute;left:0;text-align:left;margin-left:0;margin-top:-1pt;width:547.2pt;height:136.2pt;z-index:251662336;visibility:visible;mso-wrap-style:square;mso-width-percent:0;mso-height-percent:0;mso-wrap-distance-left:9pt;mso-wrap-distance-top:0;mso-wrap-distance-right:9pt;mso-wrap-distance-bottom:0;mso-position-horizontal:center;mso-position-horizontal-relative:margin;mso-position-vertical:absolute;mso-position-vertical-relative:text;mso-width-percent:0;mso-height-percent:0;mso-width-relative:margin;mso-height-relative:margin;v-text-anchor:top" o:gfxdata="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" filled="f" stroked="f" strokeweight=".5pt">
                 <v:textbox>
                   <w:txbxContent>
                     <w:p>
@@ -1178,7 +1178,7 @@
           </mc:Choice>
           <mc:Fallback>
             <w:pict>
-              <v:oval w14:anchorId="2F20A3A1" id="Ellipszis 9" o:spid="_x0000_s1026" style="position:absolute;margin-left:173.4pt;margin-top:455.15pt;width:134.35pt;height:134.35pt;z-index:251672576;visibility:visible;mso-wrap-style:square;mso-width-percent:0;mso-height-percent:0;mso-wrap-distance-left:9pt;mso-wrap-distance-top:0;mso-wrap-distance-right:9pt;mso-wrap-distance-bottom:0;mso-position-horizontal:absolute;mso-position-horizontal-relative:margin;mso-position-vertical:absolute;mso-position-vertical-relative:text;mso-width-percent:0;mso-height-percent:0;mso-width-relative:margin;mso-height-relative:margin;v-text-anchor:middle" o:gfxdata="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" fillcolor="white [3212]" stroked="f" strokeweight="1pt">
+              <v:oval w14:anchorId="2F20A3A1" id="Ellipszis 9" o:spid="_x0000_s1026" style="position:absolute;margin-left:173.4pt;margin-top:455.15pt;width:134.35pt;height:134.35pt;z-index:251672576;visibility:visible;mso-wrap-style:square;mso-width-percent:0;mso-height-percent:0;mso-wrap-distance-left:9pt;mso-wrap-distance-top:0;mso-wrap-distance-right:9pt;mso-wrap-distance-bottom:0;mso-position-horizontal:absolute;mso-position-horizontal-relative:margin;mso-position-vertical:absolute;mso-position-vertical-relative:text;mso-width-percent:0;mso-height-percent:0;mso-width-relative:margin;mso-height-relative:margin;v-text-anchor:middle" o:gfxdata="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" fillcolor="white [3212]" stroked="f" strokeweight="1pt">
                 <v:stroke joinstyle="miter"/>
                 <v:shadow on="t" type="perspective" color="#404040 [2429]" opacity="26214f" offset="0,0" matrix="66847f,,,66847f"/>
                 <w10:wrap anchorx="margin"/>
@@ -1335,7 +1335,7 @@
           </mc:Choice>
           <mc:Fallback>
             <w:pict>
-              <v:shape w14:anchorId="73A39117" id="Szövegdoboz 10" o:spid="_x0000_s1027" type="#_x0000_t202" style="position:absolute;left:0;text-align:left;margin-left:34.05pt;margin-top:204.45pt;width:399.25pt;height:241.1pt;z-index:251673600;visibility:visible;mso-wrap-style:square;mso-width-percent:0;mso-height-percent:0;mso-wrap-distance-left:9pt;mso-wrap-distance-top:0;mso-wrap-distance-right:9pt;mso-wrap-distance-bottom:0;mso-position-horizontal:absolute;mso-position-horizontal-relative:margin;mso-position-vertical:absolute;mso-position-vertical-relative:text;mso-width-percent:0;mso-height-percent:0;mso-width-relative:margin;mso-height-relative:margin;v-text-anchor:top" o:gfxdata="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" filled="f" stroked="f" strokeweight=".5pt">
+              <v:shape w14:anchorId="73A39117" id="Szövegdoboz 10" o:spid="_x0000_s1027" type="#_x0000_t202" style="position:absolute;left:0;text-align:left;margin-left:34.05pt;margin-top:204.45pt;width:399.25pt;height:241.1pt;z-index:251673600;visibility:visible;mso-wrap-style:square;mso-width-percent:0;mso-height-percent:0;mso-wrap-distance-left:9pt;mso-wrap-distance-top:0;mso-wrap-distance-right:9pt;mso-wrap-distance-bottom:0;mso-position-horizontal:absolute;mso-position-horizontal-relative:margin;mso-position-vertical:absolute;mso-position-vertical-relative:text;mso-width-percent:0;mso-height-percent:0;mso-width-relative:margin;mso-height-relative:margin;v-text-anchor:top" o:gfxdata="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" filled="f" stroked="f" strokeweight=".5pt">
                 <v:textbox>
                   <w:txbxContent>
                     <w:p>
@@ -1445,7 +1445,7 @@
     </w:p>
     <w:p>
       <w:pPr>
-        <w:pStyle w:val="TOC1"/>
+        <w:pStyle w:val="TJ1"/>
         <w:tabs>
           <w:tab w:val="right" w:leader="dot" w:pos="9062"/>
         </w:tabs>
@@ -1458,7 +1458,7 @@
           <w:kern w:val="2"/>
           <w:sz w:val="24"/>
           <w:szCs w:val="24"/>
-          <w:lang w:val="en-HU" w:eastAsia="en-GB"/>
+          <w:lang w:eastAsia="en-GB"/>
           <w14:ligatures w14:val="standardContextual"/>
         </w:rPr>
       </w:pPr>
@@ -1493,7 +1493,7 @@
       <w:hyperlink w:anchor="_Toc160532791" w:history="1">
         <w:r>
           <w:rPr>
-            <w:rStyle w:val="Hyperlink"/>
+            <w:rStyle w:val="Hiperhivatkozs"/>
             <w:noProof/>
           </w:rPr>
           <w:t>Bevezetés</w:t>
@@ -1550,7 +1550,7 @@
     </w:p>
     <w:p>
       <w:pPr>
-        <w:pStyle w:val="TOC1"/>
+        <w:pStyle w:val="TJ1"/>
         <w:tabs>
           <w:tab w:val="right" w:leader="dot" w:pos="9062"/>
         </w:tabs>
@@ -1563,14 +1563,14 @@
           <w:kern w:val="2"/>
           <w:sz w:val="24"/>
           <w:szCs w:val="24"/>
-          <w:lang w:val="en-HU" w:eastAsia="en-GB"/>
+          <w:lang w:eastAsia="en-GB"/>
           <w14:ligatures w14:val="standardContextual"/>
         </w:rPr>
       </w:pPr>
       <w:hyperlink w:anchor="_Toc160532792" w:history="1">
         <w:r>
           <w:rPr>
-            <w:rStyle w:val="Hyperlink"/>
+            <w:rStyle w:val="Hiperhivatkozs"/>
             <w:noProof/>
           </w:rPr>
           <w:t>Las Vegas Szerverterem</w:t>
@@ -1627,7 +1627,7 @@
     </w:p>
     <w:p>
       <w:pPr>
-        <w:pStyle w:val="TOC2"/>
+        <w:pStyle w:val="TJ2"/>
         <w:tabs>
           <w:tab w:val="right" w:leader="dot" w:pos="9062"/>
         </w:tabs>
@@ -1638,14 +1638,14 @@
           <w:kern w:val="2"/>
           <w:sz w:val="24"/>
           <w:szCs w:val="24"/>
-          <w:lang w:val="en-HU" w:eastAsia="en-GB"/>
+          <w:lang w:eastAsia="en-GB"/>
           <w14:ligatures w14:val="standardContextual"/>
         </w:rPr>
       </w:pPr>
       <w:hyperlink w:anchor="_Toc160532793" w:history="1">
         <w:r>
           <w:rPr>
-            <w:rStyle w:val="Hyperlink"/>
+            <w:rStyle w:val="Hiperhivatkozs"/>
             <w:noProof/>
           </w:rPr>
           <w:t>HSRP</w:t>
@@ -1702,7 +1702,7 @@
     </w:p>
     <w:p>
       <w:pPr>
-        <w:pStyle w:val="TOC2"/>
+        <w:pStyle w:val="TJ2"/>
         <w:tabs>
           <w:tab w:val="right" w:leader="dot" w:pos="9062"/>
         </w:tabs>
@@ -1713,14 +1713,14 @@
           <w:kern w:val="2"/>
           <w:sz w:val="24"/>
           <w:szCs w:val="24"/>
-          <w:lang w:val="en-HU" w:eastAsia="en-GB"/>
+          <w:lang w:eastAsia="en-GB"/>
           <w14:ligatures w14:val="standardContextual"/>
         </w:rPr>
       </w:pPr>
       <w:hyperlink w:anchor="_Toc160532794" w:history="1">
         <w:r>
           <w:rPr>
-            <w:rStyle w:val="Hyperlink"/>
+            <w:rStyle w:val="Hiperhivatkozs"/>
             <w:noProof/>
           </w:rPr>
           <w:t>NAT</w:t>
@@ -1777,7 +1777,7 @@
     </w:p>
     <w:p>
       <w:pPr>
-        <w:pStyle w:val="TOC2"/>
+        <w:pStyle w:val="TJ2"/>
         <w:tabs>
           <w:tab w:val="right" w:leader="dot" w:pos="9062"/>
         </w:tabs>
@@ -1788,14 +1788,14 @@
           <w:kern w:val="2"/>
           <w:sz w:val="24"/>
           <w:szCs w:val="24"/>
-          <w:lang w:val="en-HU" w:eastAsia="en-GB"/>
+          <w:lang w:eastAsia="en-GB"/>
           <w14:ligatures w14:val="standardContextual"/>
         </w:rPr>
       </w:pPr>
       <w:hyperlink w:anchor="_Toc160532795" w:history="1">
         <w:r>
           <w:rPr>
-            <w:rStyle w:val="Hyperlink"/>
+            <w:rStyle w:val="Hiperhivatkozs"/>
             <w:noProof/>
           </w:rPr>
           <w:t>HTTP</w:t>
@@ -1852,7 +1852,7 @@
     </w:p>
     <w:p>
       <w:pPr>
-        <w:pStyle w:val="TOC2"/>
+        <w:pStyle w:val="TJ2"/>
         <w:tabs>
           <w:tab w:val="right" w:leader="dot" w:pos="9062"/>
         </w:tabs>
@@ -1863,14 +1863,14 @@
           <w:kern w:val="2"/>
           <w:sz w:val="24"/>
           <w:szCs w:val="24"/>
-          <w:lang w:val="en-HU" w:eastAsia="en-GB"/>
+          <w:lang w:eastAsia="en-GB"/>
           <w14:ligatures w14:val="standardContextual"/>
         </w:rPr>
       </w:pPr>
       <w:hyperlink w:anchor="_Toc160532796" w:history="1">
         <w:r>
           <w:rPr>
-            <w:rStyle w:val="Hyperlink"/>
+            <w:rStyle w:val="Hiperhivatkozs"/>
             <w:noProof/>
           </w:rPr>
           <w:t>NTP</w:t>
@@ -1927,7 +1927,7 @@
     </w:p>
     <w:p>
       <w:pPr>
-        <w:pStyle w:val="TOC2"/>
+        <w:pStyle w:val="TJ2"/>
         <w:tabs>
           <w:tab w:val="right" w:leader="dot" w:pos="9062"/>
         </w:tabs>
@@ -1938,14 +1938,14 @@
           <w:kern w:val="2"/>
           <w:sz w:val="24"/>
           <w:szCs w:val="24"/>
-          <w:lang w:val="en-HU" w:eastAsia="en-GB"/>
+          <w:lang w:eastAsia="en-GB"/>
           <w14:ligatures w14:val="standardContextual"/>
         </w:rPr>
       </w:pPr>
       <w:hyperlink w:anchor="_Toc160532797" w:history="1">
         <w:r>
           <w:rPr>
-            <w:rStyle w:val="Hyperlink"/>
+            <w:rStyle w:val="Hiperhivatkozs"/>
             <w:noProof/>
           </w:rPr>
           <w:t>Email</w:t>
@@ -2002,7 +2002,7 @@
     </w:p>
     <w:p>
       <w:pPr>
-        <w:pStyle w:val="TOC2"/>
+        <w:pStyle w:val="TJ2"/>
         <w:tabs>
           <w:tab w:val="right" w:leader="dot" w:pos="9062"/>
         </w:tabs>
@@ -2013,14 +2013,14 @@
           <w:kern w:val="2"/>
           <w:sz w:val="24"/>
           <w:szCs w:val="24"/>
-          <w:lang w:val="en-HU" w:eastAsia="en-GB"/>
+          <w:lang w:eastAsia="en-GB"/>
           <w14:ligatures w14:val="standardContextual"/>
         </w:rPr>
       </w:pPr>
       <w:hyperlink w:anchor="_Toc160532798" w:history="1">
         <w:r>
           <w:rPr>
-            <w:rStyle w:val="Hyperlink"/>
+            <w:rStyle w:val="Hiperhivatkozs"/>
             <w:noProof/>
             <w:lang w:val="en-US"/>
           </w:rPr>
@@ -2078,7 +2078,7 @@
     </w:p>
     <w:p>
       <w:pPr>
-        <w:pStyle w:val="TOC2"/>
+        <w:pStyle w:val="TJ2"/>
         <w:tabs>
           <w:tab w:val="right" w:leader="dot" w:pos="9062"/>
         </w:tabs>
@@ -2089,14 +2089,14 @@
           <w:kern w:val="2"/>
           <w:sz w:val="24"/>
           <w:szCs w:val="24"/>
-          <w:lang w:val="en-HU" w:eastAsia="en-GB"/>
+          <w:lang w:eastAsia="en-GB"/>
           <w14:ligatures w14:val="standardContextual"/>
         </w:rPr>
       </w:pPr>
       <w:hyperlink w:anchor="_Toc160532799" w:history="1">
         <w:r>
           <w:rPr>
-            <w:rStyle w:val="Hyperlink"/>
+            <w:rStyle w:val="Hiperhivatkozs"/>
             <w:noProof/>
           </w:rPr>
           <w:t>DNS</w:t>
@@ -2153,7 +2153,7 @@
     </w:p>
     <w:p>
       <w:pPr>
-        <w:pStyle w:val="TOC2"/>
+        <w:pStyle w:val="TJ2"/>
         <w:tabs>
           <w:tab w:val="right" w:leader="dot" w:pos="9062"/>
         </w:tabs>
@@ -2164,14 +2164,14 @@
           <w:kern w:val="2"/>
           <w:sz w:val="24"/>
           <w:szCs w:val="24"/>
-          <w:lang w:val="en-HU" w:eastAsia="en-GB"/>
+          <w:lang w:eastAsia="en-GB"/>
           <w14:ligatures w14:val="standardContextual"/>
         </w:rPr>
       </w:pPr>
       <w:hyperlink w:anchor="_Toc160532800" w:history="1">
         <w:r>
           <w:rPr>
-            <w:rStyle w:val="Hyperlink"/>
+            <w:rStyle w:val="Hiperhivatkozs"/>
             <w:noProof/>
           </w:rPr>
           <w:t>TFTP</w:t>
@@ -2228,7 +2228,7 @@
     </w:p>
     <w:p>
       <w:pPr>
-        <w:pStyle w:val="TOC2"/>
+        <w:pStyle w:val="TJ2"/>
         <w:tabs>
           <w:tab w:val="right" w:leader="dot" w:pos="9062"/>
         </w:tabs>
@@ -2239,14 +2239,14 @@
           <w:kern w:val="2"/>
           <w:sz w:val="24"/>
           <w:szCs w:val="24"/>
-          <w:lang w:val="en-HU" w:eastAsia="en-GB"/>
+          <w:lang w:eastAsia="en-GB"/>
           <w14:ligatures w14:val="standardContextual"/>
         </w:rPr>
       </w:pPr>
       <w:hyperlink w:anchor="_Toc160532801" w:history="1">
         <w:r>
           <w:rPr>
-            <w:rStyle w:val="Hyperlink"/>
+            <w:rStyle w:val="Hiperhivatkozs"/>
             <w:noProof/>
           </w:rPr>
           <w:t>FTP</w:t>
@@ -2303,7 +2303,7 @@
     </w:p>
     <w:p>
       <w:pPr>
-        <w:pStyle w:val="TOC2"/>
+        <w:pStyle w:val="TJ2"/>
         <w:tabs>
           <w:tab w:val="right" w:leader="dot" w:pos="9062"/>
         </w:tabs>
@@ -2314,14 +2314,14 @@
           <w:kern w:val="2"/>
           <w:sz w:val="24"/>
           <w:szCs w:val="24"/>
-          <w:lang w:val="en-HU" w:eastAsia="en-GB"/>
+          <w:lang w:eastAsia="en-GB"/>
           <w14:ligatures w14:val="standardContextual"/>
         </w:rPr>
       </w:pPr>
       <w:hyperlink w:anchor="_Toc160532802" w:history="1">
         <w:r>
           <w:rPr>
-            <w:rStyle w:val="Hyperlink"/>
+            <w:rStyle w:val="Hiperhivatkozs"/>
             <w:noProof/>
           </w:rPr>
           <w:t>AAA</w:t>
@@ -2378,7 +2378,7 @@
     </w:p>
     <w:p>
       <w:pPr>
-        <w:pStyle w:val="TOC1"/>
+        <w:pStyle w:val="TJ1"/>
         <w:tabs>
           <w:tab w:val="right" w:leader="dot" w:pos="9062"/>
         </w:tabs>
@@ -2391,14 +2391,14 @@
           <w:kern w:val="2"/>
           <w:sz w:val="24"/>
           <w:szCs w:val="24"/>
-          <w:lang w:val="en-HU" w:eastAsia="en-GB"/>
+          <w:lang w:eastAsia="en-GB"/>
           <w14:ligatures w14:val="standardContextual"/>
         </w:rPr>
       </w:pPr>
       <w:hyperlink w:anchor="_Toc160532803" w:history="1">
         <w:r>
           <w:rPr>
-            <w:rStyle w:val="Hyperlink"/>
+            <w:rStyle w:val="Hiperhivatkozs"/>
             <w:noProof/>
           </w:rPr>
           <w:t>Budapest székhely</w:t>
@@ -2455,7 +2455,7 @@
     </w:p>
     <w:p>
       <w:pPr>
-        <w:pStyle w:val="TOC2"/>
+        <w:pStyle w:val="TJ2"/>
         <w:tabs>
           <w:tab w:val="right" w:leader="dot" w:pos="9062"/>
         </w:tabs>
@@ -2466,14 +2466,14 @@
           <w:kern w:val="2"/>
           <w:sz w:val="24"/>
           <w:szCs w:val="24"/>
-          <w:lang w:val="en-HU" w:eastAsia="en-GB"/>
+          <w:lang w:eastAsia="en-GB"/>
           <w14:ligatures w14:val="standardContextual"/>
         </w:rPr>
       </w:pPr>
       <w:hyperlink w:anchor="_Toc160532804" w:history="1">
         <w:r>
           <w:rPr>
-            <w:rStyle w:val="Hyperlink"/>
+            <w:rStyle w:val="Hiperhivatkozs"/>
             <w:noProof/>
           </w:rPr>
           <w:t>SSH</w:t>
@@ -2530,7 +2530,7 @@
     </w:p>
     <w:p>
       <w:pPr>
-        <w:pStyle w:val="TOC2"/>
+        <w:pStyle w:val="TJ2"/>
         <w:tabs>
           <w:tab w:val="right" w:leader="dot" w:pos="9062"/>
         </w:tabs>
@@ -2541,14 +2541,14 @@
           <w:kern w:val="2"/>
           <w:sz w:val="24"/>
           <w:szCs w:val="24"/>
-          <w:lang w:val="en-HU" w:eastAsia="en-GB"/>
+          <w:lang w:eastAsia="en-GB"/>
           <w14:ligatures w14:val="standardContextual"/>
         </w:rPr>
       </w:pPr>
       <w:hyperlink w:anchor="_Toc160532805" w:history="1">
         <w:r>
           <w:rPr>
-            <w:rStyle w:val="Hyperlink"/>
+            <w:rStyle w:val="Hiperhivatkozs"/>
             <w:noProof/>
           </w:rPr>
           <w:t>VPN</w:t>
@@ -2605,7 +2605,7 @@
     </w:p>
     <w:p>
       <w:pPr>
-        <w:pStyle w:val="TOC2"/>
+        <w:pStyle w:val="TJ2"/>
         <w:tabs>
           <w:tab w:val="right" w:leader="dot" w:pos="9062"/>
         </w:tabs>
@@ -2616,14 +2616,14 @@
           <w:kern w:val="2"/>
           <w:sz w:val="24"/>
           <w:szCs w:val="24"/>
-          <w:lang w:val="en-HU" w:eastAsia="en-GB"/>
+          <w:lang w:eastAsia="en-GB"/>
           <w14:ligatures w14:val="standardContextual"/>
         </w:rPr>
       </w:pPr>
       <w:hyperlink w:anchor="_Toc160532806" w:history="1">
         <w:r>
           <w:rPr>
-            <w:rStyle w:val="Hyperlink"/>
+            <w:rStyle w:val="Hiperhivatkozs"/>
             <w:noProof/>
             <w:lang w:val="en-US"/>
           </w:rPr>
@@ -2681,7 +2681,7 @@
     </w:p>
     <w:p>
       <w:pPr>
-        <w:pStyle w:val="TOC2"/>
+        <w:pStyle w:val="TJ2"/>
         <w:tabs>
           <w:tab w:val="right" w:leader="dot" w:pos="9062"/>
         </w:tabs>
@@ -2692,14 +2692,14 @@
           <w:kern w:val="2"/>
           <w:sz w:val="24"/>
           <w:szCs w:val="24"/>
-          <w:lang w:val="en-HU" w:eastAsia="en-GB"/>
+          <w:lang w:eastAsia="en-GB"/>
           <w14:ligatures w14:val="standardContextual"/>
         </w:rPr>
       </w:pPr>
       <w:hyperlink w:anchor="_Toc160532807" w:history="1">
         <w:r>
           <w:rPr>
-            <w:rStyle w:val="Hyperlink"/>
+            <w:rStyle w:val="Hiperhivatkozs"/>
             <w:noProof/>
           </w:rPr>
           <w:t>ASA</w:t>
@@ -2756,7 +2756,7 @@
     </w:p>
     <w:p>
       <w:pPr>
-        <w:pStyle w:val="TOC1"/>
+        <w:pStyle w:val="TJ1"/>
         <w:tabs>
           <w:tab w:val="right" w:leader="dot" w:pos="9062"/>
         </w:tabs>
@@ -2769,14 +2769,14 @@
           <w:kern w:val="2"/>
           <w:sz w:val="24"/>
           <w:szCs w:val="24"/>
-          <w:lang w:val="en-HU" w:eastAsia="en-GB"/>
+          <w:lang w:eastAsia="en-GB"/>
           <w14:ligatures w14:val="standardContextual"/>
         </w:rPr>
       </w:pPr>
       <w:hyperlink w:anchor="_Toc160532808" w:history="1">
         <w:r>
           <w:rPr>
-            <w:rStyle w:val="Hyperlink"/>
+            <w:rStyle w:val="Hiperhivatkozs"/>
             <w:noProof/>
           </w:rPr>
           <w:t>London Iroda</w:t>
@@ -2833,7 +2833,7 @@
     </w:p>
     <w:p>
       <w:pPr>
-        <w:pStyle w:val="TOC2"/>
+        <w:pStyle w:val="TJ2"/>
         <w:tabs>
           <w:tab w:val="right" w:leader="dot" w:pos="9062"/>
         </w:tabs>
@@ -2844,14 +2844,14 @@
           <w:kern w:val="2"/>
           <w:sz w:val="24"/>
           <w:szCs w:val="24"/>
-          <w:lang w:val="en-HU" w:eastAsia="en-GB"/>
+          <w:lang w:eastAsia="en-GB"/>
           <w14:ligatures w14:val="standardContextual"/>
         </w:rPr>
       </w:pPr>
       <w:hyperlink w:anchor="_Toc160532809" w:history="1">
         <w:r>
           <w:rPr>
-            <w:rStyle w:val="Hyperlink"/>
+            <w:rStyle w:val="Hiperhivatkozs"/>
             <w:noProof/>
           </w:rPr>
           <w:t>VLAN</w:t>
@@ -2908,7 +2908,7 @@
     </w:p>
     <w:p>
       <w:pPr>
-        <w:pStyle w:val="TOC2"/>
+        <w:pStyle w:val="TJ2"/>
         <w:tabs>
           <w:tab w:val="right" w:leader="dot" w:pos="9062"/>
         </w:tabs>
@@ -2919,14 +2919,14 @@
           <w:kern w:val="2"/>
           <w:sz w:val="24"/>
           <w:szCs w:val="24"/>
-          <w:lang w:val="en-HU" w:eastAsia="en-GB"/>
+          <w:lang w:eastAsia="en-GB"/>
           <w14:ligatures w14:val="standardContextual"/>
         </w:rPr>
       </w:pPr>
       <w:hyperlink w:anchor="_Toc160532810" w:history="1">
         <w:r>
           <w:rPr>
-            <w:rStyle w:val="Hyperlink"/>
+            <w:rStyle w:val="Hiperhivatkozs"/>
             <w:noProof/>
           </w:rPr>
           <w:t>Subinterface</w:t>
@@ -2983,7 +2983,7 @@
     </w:p>
     <w:p>
       <w:pPr>
-        <w:pStyle w:val="TOC2"/>
+        <w:pStyle w:val="TJ2"/>
         <w:tabs>
           <w:tab w:val="right" w:leader="dot" w:pos="9062"/>
         </w:tabs>
@@ -2994,14 +2994,14 @@
           <w:kern w:val="2"/>
           <w:sz w:val="24"/>
           <w:szCs w:val="24"/>
-          <w:lang w:val="en-HU" w:eastAsia="en-GB"/>
+          <w:lang w:eastAsia="en-GB"/>
           <w14:ligatures w14:val="standardContextual"/>
         </w:rPr>
       </w:pPr>
       <w:hyperlink w:anchor="_Toc160532811" w:history="1">
         <w:r>
           <w:rPr>
-            <w:rStyle w:val="Hyperlink"/>
+            <w:rStyle w:val="Hiperhivatkozs"/>
             <w:noProof/>
           </w:rPr>
           <w:t>EtherChannel</w:t>
@@ -3058,7 +3058,7 @@
     </w:p>
     <w:p>
       <w:pPr>
-        <w:pStyle w:val="TOC2"/>
+        <w:pStyle w:val="TJ2"/>
         <w:tabs>
           <w:tab w:val="right" w:leader="dot" w:pos="9062"/>
         </w:tabs>
@@ -3069,14 +3069,14 @@
           <w:kern w:val="2"/>
           <w:sz w:val="24"/>
           <w:szCs w:val="24"/>
-          <w:lang w:val="en-HU" w:eastAsia="en-GB"/>
+          <w:lang w:eastAsia="en-GB"/>
           <w14:ligatures w14:val="standardContextual"/>
         </w:rPr>
       </w:pPr>
       <w:hyperlink w:anchor="_Toc160532812" w:history="1">
         <w:r>
           <w:rPr>
-            <w:rStyle w:val="Hyperlink"/>
+            <w:rStyle w:val="Hiperhivatkozs"/>
             <w:noProof/>
           </w:rPr>
           <w:t>Wi-Fi</w:t>
@@ -3133,7 +3133,7 @@
     </w:p>
     <w:p>
       <w:pPr>
-        <w:pStyle w:val="TOC1"/>
+        <w:pStyle w:val="TJ1"/>
         <w:tabs>
           <w:tab w:val="right" w:leader="dot" w:pos="9062"/>
         </w:tabs>
@@ -3146,14 +3146,14 @@
           <w:kern w:val="2"/>
           <w:sz w:val="24"/>
           <w:szCs w:val="24"/>
-          <w:lang w:val="en-HU" w:eastAsia="en-GB"/>
+          <w:lang w:eastAsia="en-GB"/>
           <w14:ligatures w14:val="standardContextual"/>
         </w:rPr>
       </w:pPr>
       <w:hyperlink w:anchor="_Toc160532813" w:history="1">
         <w:r>
           <w:rPr>
-            <w:rStyle w:val="Hyperlink"/>
+            <w:rStyle w:val="Hiperhivatkozs"/>
             <w:noProof/>
           </w:rPr>
           <w:t>Dhaka Gyár</w:t>
@@ -3210,7 +3210,7 @@
     </w:p>
     <w:p>
       <w:pPr>
-        <w:pStyle w:val="TOC2"/>
+        <w:pStyle w:val="TJ2"/>
         <w:tabs>
           <w:tab w:val="right" w:leader="dot" w:pos="9062"/>
         </w:tabs>
@@ -3221,14 +3221,14 @@
           <w:kern w:val="2"/>
           <w:sz w:val="24"/>
           <w:szCs w:val="24"/>
-          <w:lang w:val="en-HU" w:eastAsia="en-GB"/>
+          <w:lang w:eastAsia="en-GB"/>
           <w14:ligatures w14:val="standardContextual"/>
         </w:rPr>
       </w:pPr>
       <w:hyperlink w:anchor="_Toc160532814" w:history="1">
         <w:r>
           <w:rPr>
-            <w:rStyle w:val="Hyperlink"/>
+            <w:rStyle w:val="Hiperhivatkozs"/>
             <w:noProof/>
           </w:rPr>
           <w:t>IPv6</w:t>
@@ -3285,7 +3285,7 @@
     </w:p>
     <w:p>
       <w:pPr>
-        <w:pStyle w:val="TOC2"/>
+        <w:pStyle w:val="TJ2"/>
         <w:tabs>
           <w:tab w:val="right" w:leader="dot" w:pos="9062"/>
         </w:tabs>
@@ -3296,14 +3296,14 @@
           <w:kern w:val="2"/>
           <w:sz w:val="24"/>
           <w:szCs w:val="24"/>
-          <w:lang w:val="en-HU" w:eastAsia="en-GB"/>
+          <w:lang w:eastAsia="en-GB"/>
           <w14:ligatures w14:val="standardContextual"/>
         </w:rPr>
       </w:pPr>
       <w:hyperlink w:anchor="_Toc160532815" w:history="1">
         <w:r>
           <w:rPr>
-            <w:rStyle w:val="Hyperlink"/>
+            <w:rStyle w:val="Hiperhivatkozs"/>
             <w:noProof/>
           </w:rPr>
           <w:t>DHCPv6</w:t>
@@ -3360,7 +3360,7 @@
     </w:p>
     <w:p>
       <w:pPr>
-        <w:pStyle w:val="TOC2"/>
+        <w:pStyle w:val="TJ2"/>
         <w:tabs>
           <w:tab w:val="right" w:leader="dot" w:pos="9062"/>
         </w:tabs>
@@ -3371,14 +3371,14 @@
           <w:kern w:val="2"/>
           <w:sz w:val="24"/>
           <w:szCs w:val="24"/>
-          <w:lang w:val="en-HU" w:eastAsia="en-GB"/>
+          <w:lang w:eastAsia="en-GB"/>
           <w14:ligatures w14:val="standardContextual"/>
         </w:rPr>
       </w:pPr>
       <w:hyperlink w:anchor="_Toc160532816" w:history="1">
         <w:r>
           <w:rPr>
-            <w:rStyle w:val="Hyperlink"/>
+            <w:rStyle w:val="Hiperhivatkozs"/>
             <w:noProof/>
           </w:rPr>
           <w:t>STP</w:t>
@@ -3435,7 +3435,7 @@
     </w:p>
     <w:p>
       <w:pPr>
-        <w:pStyle w:val="TOC1"/>
+        <w:pStyle w:val="TJ1"/>
         <w:tabs>
           <w:tab w:val="right" w:leader="dot" w:pos="9062"/>
         </w:tabs>
@@ -3448,14 +3448,14 @@
           <w:kern w:val="2"/>
           <w:sz w:val="24"/>
           <w:szCs w:val="24"/>
-          <w:lang w:val="en-HU" w:eastAsia="en-GB"/>
+          <w:lang w:eastAsia="en-GB"/>
           <w14:ligatures w14:val="standardContextual"/>
         </w:rPr>
       </w:pPr>
       <w:hyperlink w:anchor="_Toc160532817" w:history="1">
         <w:r>
           <w:rPr>
-            <w:rStyle w:val="Hyperlink"/>
+            <w:rStyle w:val="Hiperhivatkozs"/>
             <w:noProof/>
           </w:rPr>
           <w:t>Szerver és felhőszolgáltatások</w:t>
@@ -3512,7 +3512,7 @@
     </w:p>
     <w:p>
       <w:pPr>
-        <w:pStyle w:val="TOC2"/>
+        <w:pStyle w:val="TJ2"/>
         <w:tabs>
           <w:tab w:val="right" w:leader="dot" w:pos="9062"/>
         </w:tabs>
@@ -3523,14 +3523,14 @@
           <w:kern w:val="2"/>
           <w:sz w:val="24"/>
           <w:szCs w:val="24"/>
-          <w:lang w:val="en-HU" w:eastAsia="en-GB"/>
+          <w:lang w:eastAsia="en-GB"/>
           <w14:ligatures w14:val="standardContextual"/>
         </w:rPr>
       </w:pPr>
       <w:hyperlink w:anchor="_Toc160532818" w:history="1">
         <w:r>
           <w:rPr>
-            <w:rStyle w:val="Hyperlink"/>
+            <w:rStyle w:val="Hiperhivatkozs"/>
             <w:noProof/>
           </w:rPr>
           <w:t>Frontend</w:t>
@@ -3587,7 +3587,7 @@
     </w:p>
     <w:p>
       <w:pPr>
-        <w:pStyle w:val="TOC2"/>
+        <w:pStyle w:val="TJ2"/>
         <w:tabs>
           <w:tab w:val="right" w:leader="dot" w:pos="9062"/>
         </w:tabs>
@@ -3598,14 +3598,14 @@
           <w:kern w:val="2"/>
           <w:sz w:val="24"/>
           <w:szCs w:val="24"/>
-          <w:lang w:val="en-HU" w:eastAsia="en-GB"/>
+          <w:lang w:eastAsia="en-GB"/>
           <w14:ligatures w14:val="standardContextual"/>
         </w:rPr>
       </w:pPr>
       <w:hyperlink w:anchor="_Toc160532819" w:history="1">
         <w:r>
           <w:rPr>
-            <w:rStyle w:val="Hyperlink"/>
+            <w:rStyle w:val="Hiperhivatkozs"/>
             <w:noProof/>
           </w:rPr>
           <w:t>Backend</w:t>
@@ -3662,7 +3662,7 @@
     </w:p>
     <w:p>
       <w:pPr>
-        <w:pStyle w:val="TOC1"/>
+        <w:pStyle w:val="TJ1"/>
         <w:tabs>
           <w:tab w:val="right" w:leader="dot" w:pos="9062"/>
         </w:tabs>
@@ -3675,14 +3675,14 @@
           <w:kern w:val="2"/>
           <w:sz w:val="24"/>
           <w:szCs w:val="24"/>
-          <w:lang w:val="en-HU" w:eastAsia="en-GB"/>
+          <w:lang w:eastAsia="en-GB"/>
           <w14:ligatures w14:val="standardContextual"/>
         </w:rPr>
       </w:pPr>
       <w:hyperlink w:anchor="_Toc160532820" w:history="1">
         <w:r>
           <w:rPr>
-            <w:rStyle w:val="Hyperlink"/>
+            <w:rStyle w:val="Hiperhivatkozs"/>
             <w:noProof/>
           </w:rPr>
           <w:t>Munka Folyamatok Eloszlása és Beállított Szolgáltatások</w:t>
@@ -4145,12 +4145,12 @@
       <w:pPr>
         <w:pStyle w:val="Style2"/>
       </w:pPr>
-      <w:bookmarkStart w:id="6" w:name="_Toc160001247"/>
-      <w:bookmarkStart w:id="7" w:name="_Toc160532793"/>
+      <w:bookmarkStart w:id="6" w:name="_Toc160532793"/>
+      <w:bookmarkStart w:id="7" w:name="_Toc160001247"/>
       <w:r>
         <w:t>HSRP</w:t>
       </w:r>
-      <w:bookmarkEnd w:id="7"/>
+      <w:bookmarkEnd w:id="6"/>
     </w:p>
     <w:p>
       <w:r>
@@ -4187,15 +4187,7 @@
       </w:r>
       <w:proofErr w:type="spellEnd"/>
       <w:r>
-        <w:t xml:space="preserve"> Router </w:t>
-      </w:r>
-      <w:proofErr w:type="spellStart"/>
-      <w:r>
-        <w:t>Protocol</w:t>
-      </w:r>
-      <w:proofErr w:type="spellEnd"/>
-      <w:r>
-        <w:t>)</w:t>
+        <w:t xml:space="preserve"> Router Protocol)</w:t>
       </w:r>
       <w:r>
         <w:t xml:space="preserve"> protokoll lett beállítva</w:t>
@@ -4208,7 +4200,7 @@
       <w:r>
         <w:t xml:space="preserve"> Ezáltal a hálózatban a harmadik rétegű redundancia biztosítva van, ami azt jelenti, hogy a hálózati szolgáltatások folyamatosan elérhetőek maradnak anélkül, hogy szünet lenne a működésben. A HSRP konfigurálása során a két routeren azonos HSRP csoportot kell létrehozni, amelyek ugyanazon LAN-on vannak. Meg kell határozni a HSRP feladó és átvételi IP-címet, amelyet a hálózati eszközök használnak alapértelmezett átjáróként. Emellett be kell állítani a HSRP prioritást annak érdekében, hogy meghatározzuk, melyik router lesz az aktív és melyik lesz a passzív állapotban. Általában a magasabb prioritású router lesz az aktív.</w:t>
       </w:r>
-      <w:bookmarkEnd w:id="6"/>
+      <w:bookmarkEnd w:id="7"/>
       <w:r>
         <w:t xml:space="preserve"> </w:t>
       </w:r>
@@ -4290,13 +4282,13 @@
       <w:pPr>
         <w:pStyle w:val="Style2"/>
       </w:pPr>
-      <w:bookmarkStart w:id="12" w:name="OLE_LINK3"/>
-      <w:bookmarkStart w:id="13" w:name="OLE_LINK4"/>
-      <w:bookmarkStart w:id="14" w:name="_Toc160532795"/>
+      <w:bookmarkStart w:id="12" w:name="_Toc160532795"/>
+      <w:bookmarkStart w:id="13" w:name="OLE_LINK3"/>
+      <w:bookmarkStart w:id="14" w:name="OLE_LINK4"/>
       <w:r>
         <w:t>HTTP</w:t>
       </w:r>
-      <w:bookmarkEnd w:id="14"/>
+      <w:bookmarkEnd w:id="12"/>
     </w:p>
     <w:p>
       <w:pPr>
@@ -4335,12 +4327,12 @@
       <w:pPr>
         <w:pStyle w:val="Style2"/>
       </w:pPr>
-      <w:bookmarkStart w:id="15" w:name="OLE_LINK1"/>
-      <w:bookmarkStart w:id="16" w:name="_Toc160532796"/>
+      <w:bookmarkStart w:id="15" w:name="_Toc160532796"/>
+      <w:bookmarkStart w:id="16" w:name="OLE_LINK1"/>
       <w:r>
         <w:t>NTP</w:t>
       </w:r>
-      <w:bookmarkEnd w:id="16"/>
+      <w:bookmarkEnd w:id="15"/>
     </w:p>
     <w:p>
       <w:pPr>
@@ -4352,21 +4344,7 @@
         <w:rPr>
           <w:rFonts w:ascii="Calibri" w:hAnsi="Calibri"/>
         </w:rPr>
-        <w:t xml:space="preserve">Ugyan ezen a szerveren megtalálható egy NTP (Network Time </w:t>
-      </w:r>
-      <w:proofErr w:type="spellStart"/>
-      <w:r>
-        <w:rPr>
-          <w:rFonts w:ascii="Calibri" w:hAnsi="Calibri"/>
-        </w:rPr>
-        <w:t>Protocol</w:t>
-      </w:r>
-      <w:proofErr w:type="spellEnd"/>
-      <w:r>
-        <w:rPr>
-          <w:rFonts w:ascii="Calibri" w:hAnsi="Calibri"/>
-        </w:rPr>
-        <w:t>) szolgáltatás is. Az NTP protokoll segítségével tudjuk beállítani a pontos időt a hálózati eszközök között. Az NTP szerverek pontos időt szolgáltatnak az eszközöknek, ami kritikus fontosságú lehet olyan alkalmazásoknál, amelyek szinkronizált időre támaszkodnak, például hálózati logokhoz, biztonsági tanúsítványokhoz (SSL</w:t>
+        <w:t>Ugyan ezen a szerveren megtalálható egy NTP (Network Time Protocol) szolgáltatás is. Az NTP protokoll segítségével tudjuk beállítani a pontos időt a hálózati eszközök között. Az NTP szerverek pontos időt szolgáltatnak az eszközöknek, ami kritikus fontosságú lehet olyan alkalmazásoknál, amelyek szinkronizált időre támaszkodnak, például hálózati logokhoz, biztonsági tanúsítványokhoz (SSL</w:t>
       </w:r>
       <w:r>
         <w:rPr>
@@ -4470,67 +4448,65 @@
         <w:rPr>
           <w:rFonts w:ascii="Calibri" w:hAnsi="Calibri"/>
         </w:rPr>
-        <w:t xml:space="preserve"> </w:t>
+        <w:t xml:space="preserve"> Protocol) és a POP3 (Post Office Protocol verzió 3) két különböző e-mail protokoll, amelyek kulcsfontosságú szerepet játszanak az elektronikus levelezésben. Az SMTP a levelek küldésére szolgál, míg a POP3 a levelek letöltését és fogadását teszi lehetővé a levelezőszerverről a kliens számítógépére. Az SMTP általában a 25-ös port</w:t>
+      </w:r>
+      <w:r>
+        <w:rPr>
+          <w:rFonts w:ascii="Calibri" w:hAnsi="Calibri"/>
+        </w:rPr>
+        <w:t>-</w:t>
       </w:r>
       <w:proofErr w:type="spellStart"/>
       <w:r>
         <w:rPr>
           <w:rFonts w:ascii="Calibri" w:hAnsi="Calibri"/>
         </w:rPr>
-        <w:t>Protocol</w:t>
+        <w:t>on</w:t>
       </w:r>
       <w:proofErr w:type="spellEnd"/>
       <w:r>
         <w:rPr>
           <w:rFonts w:ascii="Calibri" w:hAnsi="Calibri"/>
         </w:rPr>
-        <w:t xml:space="preserve">) és a POP3 (Post Office </w:t>
+        <w:t xml:space="preserve"> működik, míg a POP3 a 110-es port</w:t>
+      </w:r>
+      <w:r>
+        <w:rPr>
+          <w:rFonts w:ascii="Calibri" w:hAnsi="Calibri"/>
+        </w:rPr>
+        <w:t>-</w:t>
+      </w:r>
+      <w:r>
+        <w:rPr>
+          <w:rFonts w:ascii="Calibri" w:hAnsi="Calibri"/>
+        </w:rPr>
+        <w:t>ot használja. Ezek a protokollok lehetővé teszik a felhasználók számára, hogy könnyen és hatékonyan kommunikáljanak e-mail üzenetek segítségével a világhálón keresztül. A szerveren továbbá be kell állítani a domain nevet (flywithme.hu) és fel kell venni a felhasználóneveket és jelszavakat. Esetü</w:t>
+      </w:r>
+      <w:r>
+        <w:rPr>
+          <w:rFonts w:ascii="Calibri" w:hAnsi="Calibri"/>
+        </w:rPr>
+        <w:t>n</w:t>
+      </w:r>
+      <w:r>
+        <w:rPr>
+          <w:rFonts w:ascii="Calibri" w:hAnsi="Calibri"/>
+        </w:rPr>
+        <w:t xml:space="preserve">kben van egy </w:t>
       </w:r>
       <w:proofErr w:type="spellStart"/>
       <w:r>
         <w:rPr>
           <w:rFonts w:ascii="Calibri" w:hAnsi="Calibri"/>
         </w:rPr>
-        <w:t>Protocol</w:t>
+        <w:t>admin</w:t>
       </w:r>
       <w:proofErr w:type="spellEnd"/>
       <w:r>
         <w:rPr>
           <w:rFonts w:ascii="Calibri" w:hAnsi="Calibri"/>
         </w:rPr>
-        <w:t xml:space="preserve"> verzió 3) két különböző e-mail protokoll, amelyek kulcsfontosságú szerepet játszanak az elektronikus levelezésben. Az SMTP a levelek küldésére szolgál, míg a POP3 a levelek letöltését és fogadását teszi lehetővé a levelezőszerverről a kliens számítógépére. Az SMTP általában a 25-ös port</w:t>
-      </w:r>
-      <w:r>
-        <w:rPr>
-          <w:rFonts w:ascii="Calibri" w:hAnsi="Calibri"/>
-        </w:rPr>
-        <w:t>-</w:t>
-      </w:r>
-      <w:proofErr w:type="spellStart"/>
-      <w:r>
-        <w:rPr>
-          <w:rFonts w:ascii="Calibri" w:hAnsi="Calibri"/>
-        </w:rPr>
-        <w:t>on</w:t>
-      </w:r>
-      <w:proofErr w:type="spellEnd"/>
-      <w:r>
-        <w:rPr>
-          <w:rFonts w:ascii="Calibri" w:hAnsi="Calibri"/>
-        </w:rPr>
-        <w:t xml:space="preserve"> működik, míg a POP3 a 110-es port</w:t>
-      </w:r>
-      <w:r>
-        <w:rPr>
-          <w:rFonts w:ascii="Calibri" w:hAnsi="Calibri"/>
-        </w:rPr>
-        <w:t>-</w:t>
-      </w:r>
-      <w:r>
-        <w:rPr>
-          <w:rFonts w:ascii="Calibri" w:hAnsi="Calibri"/>
-        </w:rPr>
-        <w:t xml:space="preserve">ot használja. Ezek a protokollok lehetővé teszik a felhasználók számára, hogy könnyen és hatékonyan kommunikáljanak e-mail üzenetek segítségével a világhálón keresztül. A szerveren továbbá be kell állítani a domain nevet (flywithme.hu) és fel kell venni a felhasználóneveket és jelszavakat. Esetükben van egy admin és egy IT felhasználó, akik a PC-n tudnak kommunikálni az email kliens segítségével. </w:t>
+        <w:t xml:space="preserve"> és egy IT felhasználó, akik a PC-n tudnak kommunikálni az email kliens segítségével. </w:t>
       </w:r>
     </w:p>
     <w:p>
@@ -4548,64 +4524,232 @@
     </w:p>
     <w:p>
       <w:pPr>
-        <w:rPr>
-          <w:rFonts w:ascii="Calibri" w:hAnsi="Calibri"/>
+        <w:pStyle w:val="Style2"/>
+        <w:rPr>
+          <w:rFonts w:ascii="Calibri" w:hAnsi="Calibri"/>
+          <w:i w:val="0"/>
+          <w:color w:val="auto"/>
         </w:rPr>
       </w:pPr>
+      <w:bookmarkStart w:id="19" w:name="_Toc160532799"/>
+      <w:r>
+        <w:rPr>
+          <w:rFonts w:ascii="Calibri" w:hAnsi="Calibri"/>
+          <w:i w:val="0"/>
+          <w:color w:val="auto"/>
+        </w:rPr>
+        <w:t>A SYSLOG</w:t>
+      </w:r>
+      <w:r>
+        <w:rPr>
+          <w:rFonts w:ascii="Calibri" w:hAnsi="Calibri"/>
+          <w:i w:val="0"/>
+          <w:color w:val="auto"/>
+        </w:rPr>
+        <w:t xml:space="preserve"> (S</w:t>
+      </w:r>
+      <w:r>
+        <w:rPr>
+          <w:rFonts w:ascii="Calibri" w:hAnsi="Calibri"/>
+          <w:i w:val="0"/>
+          <w:color w:val="auto"/>
+        </w:rPr>
+        <w:t xml:space="preserve">ystem </w:t>
+      </w:r>
       <w:proofErr w:type="spellStart"/>
       <w:r>
         <w:rPr>
           <w:rFonts w:ascii="Calibri" w:hAnsi="Calibri"/>
-          <w:highlight w:val="yellow"/>
-        </w:rPr>
-        <w:t>Syslog</w:t>
+          <w:i w:val="0"/>
+          <w:color w:val="auto"/>
+        </w:rPr>
+        <w:t>L</w:t>
+      </w:r>
+      <w:r>
+        <w:rPr>
+          <w:rFonts w:ascii="Calibri" w:hAnsi="Calibri"/>
+          <w:i w:val="0"/>
+          <w:color w:val="auto"/>
+        </w:rPr>
+        <w:t>ogging</w:t>
       </w:r>
       <w:proofErr w:type="spellEnd"/>
       <w:r>
         <w:rPr>
           <w:rFonts w:ascii="Calibri" w:hAnsi="Calibri"/>
-          <w:highlight w:val="yellow"/>
+          <w:i w:val="0"/>
+          <w:color w:val="auto"/>
         </w:rPr>
         <w:t xml:space="preserve"> </w:t>
       </w:r>
+      <w:r>
+        <w:rPr>
+          <w:rFonts w:ascii="Calibri" w:hAnsi="Calibri"/>
+          <w:i w:val="0"/>
+          <w:color w:val="auto"/>
+        </w:rPr>
+        <w:t>P</w:t>
+      </w:r>
+      <w:r>
+        <w:rPr>
+          <w:rFonts w:ascii="Calibri" w:hAnsi="Calibri"/>
+          <w:i w:val="0"/>
+          <w:color w:val="auto"/>
+        </w:rPr>
+        <w:t>rotocol</w:t>
+      </w:r>
+      <w:r>
+        <w:rPr>
+          <w:rFonts w:ascii="Calibri" w:hAnsi="Calibri"/>
+          <w:i w:val="0"/>
+          <w:color w:val="auto"/>
+        </w:rPr>
+        <w:t>)</w:t>
+      </w:r>
+      <w:r>
+        <w:rPr>
+          <w:rFonts w:ascii="Calibri" w:hAnsi="Calibri"/>
+          <w:i w:val="0"/>
+          <w:color w:val="auto"/>
+        </w:rPr>
+        <w:t xml:space="preserve"> egy olyan protokoll, amelyet a hálózati események rögzítésére és továbbítására használnak a számítógépes hálózatokban. Ennek az a lényege, hogy lehetővé tegye a rendszeradminisztrátorok számára, hogy centralizált módon </w:t>
+      </w:r>
       <w:proofErr w:type="spellStart"/>
       <w:r>
         <w:rPr>
           <w:rFonts w:ascii="Calibri" w:hAnsi="Calibri"/>
-          <w:highlight w:val="yellow"/>
-        </w:rPr>
-        <w:t>dodder</w:t>
+          <w:i w:val="0"/>
+          <w:color w:val="auto"/>
+        </w:rPr>
+        <w:t>monitorozhassák</w:t>
       </w:r>
       <w:proofErr w:type="spellEnd"/>
       <w:r>
         <w:rPr>
           <w:rFonts w:ascii="Calibri" w:hAnsi="Calibri"/>
-          <w:highlight w:val="yellow"/>
+          <w:i w:val="0"/>
+          <w:color w:val="auto"/>
+        </w:rPr>
+        <w:t xml:space="preserve"> és naplózhassák a hálózati eszközökön, szervereken és alkalmazásokon belül bekövetkező eseményeket. A SYSLOG üzeneteket általában szöveges formátumban rögzítik, amely tartalmazza az esemény időpontját, forrását és egyéb fontos információkat. Az események fontosságát különböző prioritási szintekkel látják el, így könnyen azonosíthatók és </w:t>
+      </w:r>
+      <w:r>
+        <w:rPr>
+          <w:rFonts w:ascii="Calibri" w:hAnsi="Calibri"/>
+          <w:i w:val="0"/>
+          <w:color w:val="auto"/>
+        </w:rPr>
+        <w:lastRenderedPageBreak/>
+        <w:t xml:space="preserve">kezelhetők. Az eszközök SYSLOG funkciójának bekapcsolásával lehetőség nyílik az események monitorozására és azokról értesítések küldésére, például hibák vagy figyelmeztetések esetén. A SYSLOG naplózási szintek lehetővé teszik a felhasználók számára, hogy szűrjék és </w:t>
+      </w:r>
+      <w:proofErr w:type="spellStart"/>
+      <w:r>
+        <w:rPr>
+          <w:rFonts w:ascii="Calibri" w:hAnsi="Calibri"/>
+          <w:i w:val="0"/>
+          <w:color w:val="auto"/>
+        </w:rPr>
+        <w:t>prioritizálják</w:t>
+      </w:r>
+      <w:proofErr w:type="spellEnd"/>
+      <w:r>
+        <w:rPr>
+          <w:rFonts w:ascii="Calibri" w:hAnsi="Calibri"/>
+          <w:i w:val="0"/>
+          <w:color w:val="auto"/>
+        </w:rPr>
+        <w:t xml:space="preserve"> az eseményeket azok fontosságának megfelelően.</w:t>
+      </w:r>
+      <w:r>
+        <w:rPr>
+          <w:rFonts w:ascii="Calibri" w:hAnsi="Calibri"/>
+          <w:i w:val="0"/>
+          <w:color w:val="auto"/>
         </w:rPr>
         <w:t xml:space="preserve"> </w:t>
       </w:r>
+      <w:r>
+        <w:rPr>
+          <w:rFonts w:ascii="Calibri" w:hAnsi="Calibri"/>
+          <w:i w:val="0"/>
+          <w:color w:val="auto"/>
+        </w:rPr>
+        <w:t xml:space="preserve">A SYSLOG üzeneteket továbbíthatják más eszközökre vagy szerverekre a hálózaton keresztül </w:t>
+      </w:r>
+      <w:r>
+        <w:rPr>
+          <w:rFonts w:ascii="Calibri" w:hAnsi="Calibri"/>
+          <w:i w:val="0"/>
+          <w:color w:val="auto"/>
+        </w:rPr>
+        <w:t>UDP</w:t>
+      </w:r>
+      <w:r>
+        <w:rPr>
+          <w:rFonts w:ascii="Calibri" w:hAnsi="Calibri"/>
+          <w:i w:val="0"/>
+          <w:color w:val="auto"/>
+        </w:rPr>
+        <w:t xml:space="preserve"> segítségével</w:t>
+      </w:r>
+      <w:r>
+        <w:rPr>
+          <w:rFonts w:ascii="Calibri" w:hAnsi="Calibri"/>
+          <w:i w:val="0"/>
+          <w:color w:val="auto"/>
+        </w:rPr>
+        <w:t xml:space="preserve"> általában az 514 </w:t>
+      </w:r>
       <w:proofErr w:type="spellStart"/>
       <w:r>
         <w:rPr>
           <w:rFonts w:ascii="Calibri" w:hAnsi="Calibri"/>
-          <w:highlight w:val="yellow"/>
-        </w:rPr>
-        <w:t>állítolag</w:t>
+          <w:i w:val="0"/>
+          <w:color w:val="auto"/>
+        </w:rPr>
+        <w:t>porton</w:t>
       </w:r>
       <w:proofErr w:type="spellEnd"/>
       <w:r>
         <w:rPr>
           <w:rFonts w:ascii="Calibri" w:hAnsi="Calibri"/>
-          <w:highlight w:val="yellow"/>
-        </w:rPr>
-        <w:t xml:space="preserve"> kész</w:t>
-      </w:r>
+          <w:i w:val="0"/>
+          <w:color w:val="auto"/>
+        </w:rPr>
+        <w:t xml:space="preserve"> keresztül</w:t>
+      </w:r>
+      <w:r>
+        <w:rPr>
+          <w:rFonts w:ascii="Calibri" w:hAnsi="Calibri"/>
+          <w:i w:val="0"/>
+          <w:color w:val="auto"/>
+        </w:rPr>
+        <w:t>. Ezek a naplók jelentős szerepet játszanak a hálózati rendszerek hibakeresésében, a biztonsági események rögzítésében és az általános rendszermonitorozásban. Emellett lehetővé teszik az események időbeli sorrendjének rekonstruálását és a rendszerbiztonság javítását. A SYSLOG általánosan alkalmazott eszköz a hálózatokban a teljesítmény optimalizálására és a rendszerstabilitás fenntartására.</w:t>
+      </w:r>
+    </w:p>
+    <w:p>
+      <w:pPr>
+        <w:pStyle w:val="Style2"/>
+        <w:rPr>
+          <w:rFonts w:ascii="Calibri" w:hAnsi="Calibri"/>
+          <w:i w:val="0"/>
+          <w:color w:val="auto"/>
+        </w:rPr>
+      </w:pPr>
+    </w:p>
+    <w:p>
+      <w:pPr>
+        <w:pStyle w:val="Style2"/>
+        <w:rPr>
+          <w:rFonts w:ascii="Calibri" w:hAnsi="Calibri"/>
+          <w:i w:val="0"/>
+          <w:color w:val="auto"/>
+        </w:rPr>
+      </w:pPr>
     </w:p>
     <w:p>
       <w:pPr>
         <w:pStyle w:val="Style2"/>
       </w:pPr>
-      <w:bookmarkStart w:id="19" w:name="_Toc160532799"/>
       <w:r>
         <w:t>DNS</w:t>
       </w:r>
@@ -4634,14 +4778,7 @@
         <w:rPr>
           <w:rFonts w:ascii="Calibri" w:hAnsi="Calibri"/>
         </w:rPr>
-        <w:t xml:space="preserve"> System) egy elosztott adatbázisrendszer, amelyet a világhálón használnak a domain nevek (pl. flywithme.hu) és az ehhez tartozó IP-cím (pl. 192.168.10.10) közötti fordításra. A DNS segítségével a felhasználók könnyen megjegyezhető domain neveket használhatnak a hálózaton, miközben a háttérben a számítógépek IP-címeket </w:t>
-      </w:r>
-      <w:r>
-        <w:rPr>
-          <w:rFonts w:ascii="Calibri" w:hAnsi="Calibri"/>
-        </w:rPr>
-        <w:lastRenderedPageBreak/>
-        <w:t xml:space="preserve">használnak a kommunikációhoz. A DNS hierarchikus struktúrában működik, több különböző típusú DNS szerverrel, amelyek közötti átváltás és lekérdezések révén történik az adatok megfelelő elérése. A korábban beállított HTTP szervernek az IP címe van megadva A rekord-ként, ez a 192.168.10.10-es IP cím. Minden DHCP kliens ezt a DNS címet használja, így elérhető a weboldal </w:t>
+        <w:t xml:space="preserve"> System) egy elosztott adatbázisrendszer, amelyet a világhálón használnak a domain nevek (pl. flywithme.hu) és az ehhez tartozó IP-cím (pl. 192.168.10.10) közötti fordításra. A DNS segítségével a felhasználók könnyen megjegyezhető domain neveket használhatnak a hálózaton, miközben a háttérben a számítógépek IP-címeket használnak a kommunikációhoz. A DNS hierarchikus struktúrában működik, több különböző típusú DNS szerverrel, amelyek közötti átváltás és lekérdezések révén történik az adatok megfelelő elérése. A korábban beállított HTTP szervernek az IP címe van megadva A rekord-ként, ez a 192.168.10.10-es IP cím. Minden DHCP kliens ezt a DNS címet használja, így elérhető a weboldal </w:t>
       </w:r>
       <w:r>
         <w:rPr>
@@ -4883,10 +5020,11 @@
       <w:bookmarkStart w:id="24" w:name="_Toc160000755"/>
       <w:bookmarkStart w:id="25" w:name="_Toc160001248"/>
       <w:bookmarkStart w:id="26" w:name="_Toc160532803"/>
-      <w:bookmarkEnd w:id="12"/>
       <w:bookmarkEnd w:id="13"/>
-      <w:bookmarkEnd w:id="15"/>
-      <w:r>
+      <w:bookmarkEnd w:id="14"/>
+      <w:bookmarkEnd w:id="16"/>
+      <w:r>
+        <w:lastRenderedPageBreak/>
         <w:t>Budapest</w:t>
       </w:r>
       <w:r>
@@ -5049,6 +5187,32 @@
         <w:t>Dodder</w:t>
       </w:r>
       <w:proofErr w:type="spellEnd"/>
+      <w:r>
+        <w:rPr>
+          <w:highlight w:val="yellow"/>
+        </w:rPr>
+        <w:t xml:space="preserve"> </w:t>
+      </w:r>
+      <w:proofErr w:type="spellStart"/>
+      <w:r>
+        <w:rPr>
+          <w:highlight w:val="yellow"/>
+        </w:rPr>
+        <w:t>Dodder</w:t>
+      </w:r>
+      <w:proofErr w:type="spellEnd"/>
+      <w:r>
+        <w:rPr>
+          <w:highlight w:val="yellow"/>
+        </w:rPr>
+        <w:t xml:space="preserve">: </w:t>
+      </w:r>
+      <w:r>
+        <w:rPr>
+          <w:highlight w:val="yellow"/>
+        </w:rPr>
+        <w:t>ÉN SE TUDOM GECI</w:t>
+      </w:r>
     </w:p>
     <w:p>
       <w:pPr>
@@ -5190,22 +5354,127 @@
       <w:bookmarkEnd w:id="36"/>
     </w:p>
     <w:p>
+      <w:r>
+        <w:t xml:space="preserve">Az EtherChannel egy olyan technológia a hálózati infrastruktúrában, amely lehetővé teszi több fizikai interfész csoportosítását egy logikai csatornában. Ez azért fontos, mert növeli a sávszélességet és javítja a hálózati rendszerek teljesítményét. A legtöbb Ethernet hálózati eszköz támogatja az EtherChannel létrehozását és konfigurálását, beleértve a </w:t>
+      </w:r>
       <w:proofErr w:type="spellStart"/>
       <w:r>
+        <w:t>switcheket</w:t>
+      </w:r>
+      <w:proofErr w:type="spellEnd"/>
+      <w:r>
+        <w:t xml:space="preserve"> és a routereket is. Az EtherChannel konfigurációja általában a link-</w:t>
+      </w:r>
+      <w:proofErr w:type="spellStart"/>
+      <w:r>
+        <w:t>aggregáció</w:t>
+      </w:r>
+      <w:proofErr w:type="spellEnd"/>
+      <w:r>
+        <w:t xml:space="preserve"> elvén alapul, ahol több interfészt egyetlen logikai csoportba sorolnak össze. Ez lehetővé teszi a forgalom terheléselosztását az egyes interfészek között, így kiegyensúlyozva a terhelést a hálózaton. Emellett az EtherChannel redundanciát is biztosít, </w:t>
+      </w:r>
+      <w:proofErr w:type="gramStart"/>
+      <w:r>
+        <w:t>mivel</w:t>
+      </w:r>
+      <w:proofErr w:type="gramEnd"/>
+      <w:r>
+        <w:t xml:space="preserve"> ha egy interfész meghibásodik, a többi interfész még mindig képes továbbítani a forgalmat. A leggyakoribb konfiguráció az </w:t>
+      </w:r>
+      <w:r>
         <w:rPr>
           <w:highlight w:val="yellow"/>
         </w:rPr>
-        <w:t>Dodder</w:t>
+        <w:t xml:space="preserve">LACP (Link </w:t>
+      </w:r>
+      <w:proofErr w:type="spellStart"/>
+      <w:r>
+        <w:rPr>
+          <w:highlight w:val="yellow"/>
+        </w:rPr>
+        <w:t>Aggregation</w:t>
       </w:r>
       <w:proofErr w:type="spellEnd"/>
+      <w:r>
+        <w:rPr>
+          <w:highlight w:val="yellow"/>
+        </w:rPr>
+        <w:t xml:space="preserve"> </w:t>
+      </w:r>
+      <w:proofErr w:type="spellStart"/>
+      <w:r>
+        <w:rPr>
+          <w:highlight w:val="yellow"/>
+        </w:rPr>
+        <w:t>Control</w:t>
+      </w:r>
+      <w:proofErr w:type="spellEnd"/>
+      <w:r>
+        <w:rPr>
+          <w:highlight w:val="yellow"/>
+        </w:rPr>
+        <w:t xml:space="preserve"> Protocol) vagy</w:t>
+      </w:r>
+      <w:r>
+        <w:rPr>
+          <w:highlight w:val="yellow"/>
+        </w:rPr>
+        <w:t xml:space="preserve"> MELYIK VAN NEKÜNK?</w:t>
+      </w:r>
+      <w:r>
+        <w:rPr>
+          <w:highlight w:val="yellow"/>
+        </w:rPr>
+        <w:t xml:space="preserve"> a </w:t>
+      </w:r>
+      <w:proofErr w:type="spellStart"/>
+      <w:r>
+        <w:rPr>
+          <w:highlight w:val="yellow"/>
+        </w:rPr>
+        <w:t>PAgP</w:t>
+      </w:r>
+      <w:proofErr w:type="spellEnd"/>
+      <w:r>
+        <w:rPr>
+          <w:highlight w:val="yellow"/>
+        </w:rPr>
+        <w:t xml:space="preserve"> (Port </w:t>
+      </w:r>
+      <w:proofErr w:type="spellStart"/>
+      <w:r>
+        <w:rPr>
+          <w:highlight w:val="yellow"/>
+        </w:rPr>
+        <w:t>Aggregation</w:t>
+      </w:r>
+      <w:proofErr w:type="spellEnd"/>
+      <w:r>
+        <w:rPr>
+          <w:highlight w:val="yellow"/>
+        </w:rPr>
+        <w:t xml:space="preserve"> Protocol)</w:t>
+      </w:r>
+      <w:r>
+        <w:t xml:space="preserve"> használata, amely lehetővé teszi az interfészek dinamikus csoportosítását. Az EtherChannel létrehozása előnyös lehet olyan helyzetekben, ahol magas sávszélességre és megbízhatóságra van szükség, például adatközpontokban vagy nagyobb hálózati szegmensekben. Az EtherChannel használata jelentős előnyökkel jár a hálózati teljesítmény és stabilitás </w:t>
+      </w:r>
+      <w:r>
+        <w:lastRenderedPageBreak/>
+        <w:t>szempontjából, különösen nagy forgalmú környezetekben. Az interfészek csoportosítása egyetlen logikai egységbe segít optimalizálni a hálózati erőforrásokat és minimalizálni a hibák kockázatát.</w:t>
+      </w:r>
     </w:p>
     <w:p>
       <w:pPr>
         <w:pStyle w:val="Style2"/>
       </w:pPr>
       <w:bookmarkStart w:id="37" w:name="_Toc160532812"/>
-      <w:r>
-        <w:t>Wi-Fi</w:t>
+      <w:proofErr w:type="spellStart"/>
+      <w:r>
+        <w:t>Wi</w:t>
+      </w:r>
+      <w:proofErr w:type="spellEnd"/>
+      <w:r>
+        <w:t>-Fi</w:t>
       </w:r>
       <w:bookmarkEnd w:id="37"/>
     </w:p>
@@ -5292,7 +5561,7 @@
       <w:bookmarkStart w:id="41" w:name="_Ref160003298"/>
       <w:r>
         <w:rPr>
-          <w:rStyle w:val="EndnoteReference"/>
+          <w:rStyle w:val="Vgjegyzet-hivatkozs"/>
           <w:bCs/>
           <w:szCs w:val="24"/>
         </w:rPr>
@@ -5316,7 +5585,7 @@
       <w:bookmarkStart w:id="42" w:name="_Ref160003389"/>
       <w:r>
         <w:rPr>
-          <w:rStyle w:val="EndnoteReference"/>
+          <w:rStyle w:val="Vgjegyzet-hivatkozs"/>
           <w:bCs/>
           <w:szCs w:val="24"/>
         </w:rPr>
@@ -5520,7 +5789,6 @@
       <w:bookmarkStart w:id="47" w:name="_Toc160001251"/>
       <w:bookmarkStart w:id="48" w:name="_Toc160532817"/>
       <w:r>
-        <w:lastRenderedPageBreak/>
         <w:t>Szerver</w:t>
       </w:r>
       <w:r>
@@ -5544,12 +5812,21 @@
           <w:szCs w:val="24"/>
         </w:rPr>
       </w:pPr>
+      <w:proofErr w:type="spellStart"/>
       <w:r>
         <w:rPr>
           <w:bCs/>
           <w:szCs w:val="24"/>
         </w:rPr>
-        <w:t xml:space="preserve">FlyWithMe már teljesen </w:t>
+        <w:t>FlyWithMe</w:t>
+      </w:r>
+      <w:proofErr w:type="spellEnd"/>
+      <w:r>
+        <w:rPr>
+          <w:bCs/>
+          <w:szCs w:val="24"/>
+        </w:rPr>
+        <w:t xml:space="preserve"> már teljesen </w:t>
       </w:r>
       <w:proofErr w:type="spellStart"/>
       <w:r>
@@ -5731,7 +6008,7 @@
       </w:r>
       <w:r>
         <w:rPr>
-          <w:rStyle w:val="EndnoteReference"/>
+          <w:rStyle w:val="Vgjegyzet-hivatkozs"/>
         </w:rPr>
         <w:t>i</w:t>
       </w:r>
@@ -5794,7 +6071,7 @@
       </w:r>
       <w:r>
         <w:rPr>
-          <w:rStyle w:val="EndnoteReference"/>
+          <w:rStyle w:val="Vgjegyzet-hivatkozs"/>
         </w:rPr>
         <w:t>ii</w:t>
       </w:r>
@@ -5832,11 +6109,19 @@
           <w:bCs/>
           <w:szCs w:val="24"/>
         </w:rPr>
-        <w:t xml:space="preserve"> A webszerven a CORS</w:t>
-      </w:r>
-      <w:r>
-        <w:rPr>
-          <w:rStyle w:val="EndnoteReference"/>
+        <w:t xml:space="preserve"> A </w:t>
+      </w:r>
+      <w:r>
+        <w:rPr>
+          <w:bCs/>
+          <w:szCs w:val="24"/>
+        </w:rPr>
+        <w:lastRenderedPageBreak/>
+        <w:t>webszerven a CORS</w:t>
+      </w:r>
+      <w:r>
+        <w:rPr>
+          <w:rStyle w:val="Vgjegyzet-hivatkozs"/>
           <w:bCs/>
           <w:szCs w:val="24"/>
         </w:rPr>
@@ -6031,7 +6316,7 @@
     </w:p>
     <w:tbl>
       <w:tblPr>
-        <w:tblStyle w:val="GridTable1Light-Accent1"/>
+        <w:tblStyle w:val="Tblzatrcsos1vilgos1jellszn"/>
         <w:tblW w:w="0" w:type="auto"/>
         <w:tblLook w:val="04A0" w:firstRow="1" w:lastRow="0" w:firstColumn="1" w:lastColumn="0" w:noHBand="0" w:noVBand="1"/>
       </w:tblPr>
@@ -6146,7 +6431,21 @@
                 <w:bCs w:val="0"/>
                 <w:szCs w:val="24"/>
               </w:rPr>
-              <w:t>IPv4 címzés</w:t>
+              <w:t xml:space="preserve">IPv4 </w:t>
+            </w:r>
+            <w:r>
+              <w:rPr>
+                <w:bCs w:val="0"/>
+                <w:szCs w:val="24"/>
+              </w:rPr>
+              <w:t>C</w:t>
+            </w:r>
+            <w:r>
+              <w:rPr>
+                <w:bCs w:val="0"/>
+                <w:szCs w:val="24"/>
+              </w:rPr>
+              <w:t>ímzés</w:t>
             </w:r>
           </w:p>
         </w:tc>
@@ -6208,7 +6507,21 @@
                 <w:bCs w:val="0"/>
                 <w:szCs w:val="24"/>
               </w:rPr>
-              <w:t>IPv6 címzés</w:t>
+              <w:t xml:space="preserve">IPv6 </w:t>
+            </w:r>
+            <w:r>
+              <w:rPr>
+                <w:bCs w:val="0"/>
+                <w:szCs w:val="24"/>
+              </w:rPr>
+              <w:t>C</w:t>
+            </w:r>
+            <w:r>
+              <w:rPr>
+                <w:bCs w:val="0"/>
+                <w:szCs w:val="24"/>
+              </w:rPr>
+              <w:t>ímzés</w:t>
             </w:r>
           </w:p>
         </w:tc>
@@ -6272,6 +6585,13 @@
               </w:rPr>
               <w:t>DHCP</w:t>
             </w:r>
+            <w:r>
+              <w:rPr>
+                <w:bCs w:val="0"/>
+                <w:szCs w:val="24"/>
+              </w:rPr>
+              <w:t xml:space="preserve"> Címzés</w:t>
+            </w:r>
           </w:p>
         </w:tc>
         <w:tc>
@@ -6334,6 +6654,13 @@
               </w:rPr>
               <w:t>DHCPv6</w:t>
             </w:r>
+            <w:r>
+              <w:rPr>
+                <w:bCs w:val="0"/>
+                <w:szCs w:val="24"/>
+              </w:rPr>
+              <w:t xml:space="preserve"> Címzés</w:t>
+            </w:r>
           </w:p>
         </w:tc>
         <w:tc>
@@ -6396,6 +6723,13 @@
               </w:rPr>
               <w:t>NAT</w:t>
             </w:r>
+            <w:r>
+              <w:rPr>
+                <w:bCs w:val="0"/>
+                <w:szCs w:val="24"/>
+              </w:rPr>
+              <w:t xml:space="preserve"> Címfordítás</w:t>
+            </w:r>
           </w:p>
         </w:tc>
         <w:tc>
@@ -6465,6 +6799,13 @@
               </w:rPr>
               <w:t>EIGRP</w:t>
             </w:r>
+            <w:r>
+              <w:rPr>
+                <w:bCs w:val="0"/>
+                <w:szCs w:val="24"/>
+              </w:rPr>
+              <w:t xml:space="preserve"> Útvonalválasztás</w:t>
+            </w:r>
           </w:p>
         </w:tc>
         <w:tc>
@@ -6527,6 +6868,20 @@
               </w:rPr>
               <w:t>BGP</w:t>
             </w:r>
+            <w:r>
+              <w:rPr>
+                <w:bCs w:val="0"/>
+                <w:szCs w:val="24"/>
+              </w:rPr>
+              <w:t xml:space="preserve"> </w:t>
+            </w:r>
+            <w:r>
+              <w:rPr>
+                <w:bCs w:val="0"/>
+                <w:szCs w:val="24"/>
+              </w:rPr>
+              <w:t>Útvonalválasztás</w:t>
+            </w:r>
           </w:p>
         </w:tc>
         <w:tc>
@@ -6844,6 +7199,13 @@
               </w:rPr>
               <w:t>EMAIL</w:t>
             </w:r>
+            <w:r>
+              <w:rPr>
+                <w:bCs w:val="0"/>
+                <w:szCs w:val="24"/>
+              </w:rPr>
+              <w:t xml:space="preserve"> Kiszolgáló</w:t>
+            </w:r>
           </w:p>
         </w:tc>
         <w:tc>
@@ -6904,7 +7266,7 @@
                 <w:bCs w:val="0"/>
                 <w:szCs w:val="24"/>
               </w:rPr>
-              <w:t>NTP</w:t>
+              <w:t>Pontos Idő (NTP Szerver)</w:t>
             </w:r>
           </w:p>
         </w:tc>
@@ -7028,7 +7390,7 @@
                 <w:bCs w:val="0"/>
                 <w:szCs w:val="24"/>
               </w:rPr>
-              <w:t>FTP</w:t>
+              <w:t>Távoli Elérés (FTP)</w:t>
             </w:r>
           </w:p>
         </w:tc>
@@ -7368,6 +7730,13 @@
                 <w:szCs w:val="24"/>
               </w:rPr>
             </w:pPr>
+            <w:r>
+              <w:rPr>
+                <w:bCs/>
+                <w:szCs w:val="24"/>
+              </w:rPr>
+              <w:t>-</w:t>
+            </w:r>
           </w:p>
         </w:tc>
         <w:tc>
@@ -7384,6 +7753,13 @@
                 <w:szCs w:val="24"/>
               </w:rPr>
             </w:pPr>
+            <w:r>
+              <w:rPr>
+                <w:bCs/>
+                <w:szCs w:val="24"/>
+              </w:rPr>
+              <w:t>-</w:t>
+            </w:r>
           </w:p>
         </w:tc>
       </w:tr>
@@ -7685,6 +8061,13 @@
                 <w:szCs w:val="24"/>
               </w:rPr>
             </w:pPr>
+            <w:r>
+              <w:rPr>
+                <w:bCs/>
+                <w:szCs w:val="24"/>
+              </w:rPr>
+              <w:t>-</w:t>
+            </w:r>
           </w:p>
         </w:tc>
         <w:tc>
@@ -7701,6 +8084,13 @@
                 <w:szCs w:val="24"/>
               </w:rPr>
             </w:pPr>
+            <w:r>
+              <w:rPr>
+                <w:bCs/>
+                <w:szCs w:val="24"/>
+              </w:rPr>
+              <w:t>-</w:t>
+            </w:r>
           </w:p>
         </w:tc>
       </w:tr>
@@ -7802,13 +8192,6 @@
                 <w:szCs w:val="24"/>
               </w:rPr>
             </w:pPr>
-            <w:r>
-              <w:rPr>
-                <w:bCs/>
-                <w:szCs w:val="24"/>
-              </w:rPr>
-              <w:t>X</w:t>
-            </w:r>
           </w:p>
         </w:tc>
         <w:tc>
@@ -7828,6 +8211,13 @@
                 <w:szCs w:val="24"/>
               </w:rPr>
             </w:pPr>
+            <w:r>
+              <w:rPr>
+                <w:bCs/>
+                <w:szCs w:val="24"/>
+              </w:rPr>
+              <w:t>X</w:t>
+            </w:r>
           </w:p>
         </w:tc>
       </w:tr>
@@ -7870,6 +8260,13 @@
                 <w:szCs w:val="24"/>
               </w:rPr>
             </w:pPr>
+            <w:r>
+              <w:rPr>
+                <w:bCs/>
+                <w:szCs w:val="24"/>
+              </w:rPr>
+              <w:t>-</w:t>
+            </w:r>
           </w:p>
         </w:tc>
         <w:tc>
@@ -7889,6 +8286,13 @@
                 <w:szCs w:val="24"/>
               </w:rPr>
             </w:pPr>
+            <w:r>
+              <w:rPr>
+                <w:bCs/>
+                <w:szCs w:val="24"/>
+              </w:rPr>
+              <w:t>-</w:t>
+            </w:r>
           </w:p>
         </w:tc>
       </w:tr>
@@ -8116,6 +8520,13 @@
               <w:t>Interface</w:t>
             </w:r>
             <w:proofErr w:type="spellEnd"/>
+            <w:r>
+              <w:rPr>
+                <w:bCs w:val="0"/>
+                <w:szCs w:val="24"/>
+              </w:rPr>
+              <w:t xml:space="preserve"> Kialakítása</w:t>
+            </w:r>
           </w:p>
         </w:tc>
         <w:tc>
@@ -8194,6 +8605,13 @@
                 <w:szCs w:val="24"/>
               </w:rPr>
             </w:pPr>
+            <w:r>
+              <w:rPr>
+                <w:bCs/>
+                <w:szCs w:val="24"/>
+              </w:rPr>
+              <w:t>-</w:t>
+            </w:r>
           </w:p>
         </w:tc>
         <w:tc>
@@ -8210,6 +8628,13 @@
                 <w:szCs w:val="24"/>
               </w:rPr>
             </w:pPr>
+            <w:r>
+              <w:rPr>
+                <w:bCs/>
+                <w:szCs w:val="24"/>
+              </w:rPr>
+              <w:t>-</w:t>
+            </w:r>
           </w:p>
         </w:tc>
       </w:tr>
@@ -8262,6 +8687,13 @@
                 <w:szCs w:val="24"/>
               </w:rPr>
             </w:pPr>
+            <w:r>
+              <w:rPr>
+                <w:bCs/>
+                <w:szCs w:val="24"/>
+              </w:rPr>
+              <w:t>-</w:t>
+            </w:r>
           </w:p>
         </w:tc>
         <w:tc>
@@ -8281,6 +8713,13 @@
                 <w:szCs w:val="24"/>
               </w:rPr>
             </w:pPr>
+            <w:r>
+              <w:rPr>
+                <w:bCs/>
+                <w:szCs w:val="24"/>
+              </w:rPr>
+              <w:t>-</w:t>
+            </w:r>
           </w:p>
         </w:tc>
       </w:tr>
@@ -8335,6 +8774,7 @@
           </w:tcPr>
           <w:p>
             <w:pPr>
+              <w:jc w:val="left"/>
               <w:rPr>
                 <w:szCs w:val="24"/>
               </w:rPr>
@@ -8358,6 +8798,7 @@
           </w:tcPr>
           <w:p>
             <w:pPr>
+              <w:jc w:val="center"/>
               <w:cnfStyle w:val="000000000000" w:firstRow="0" w:lastRow="0" w:firstColumn="0" w:lastColumn="0" w:oddVBand="0" w:evenVBand="0" w:oddHBand="0" w:evenHBand="0" w:firstRowFirstColumn="0" w:firstRowLastColumn="0" w:lastRowFirstColumn="0" w:lastRowLastColumn="0"/>
               <w:rPr>
                 <w:b/>
@@ -8378,6 +8819,7 @@
           </w:tcPr>
           <w:p>
             <w:pPr>
+              <w:jc w:val="center"/>
               <w:cnfStyle w:val="000000000000" w:firstRow="0" w:lastRow="0" w:firstColumn="0" w:lastColumn="0" w:oddVBand="0" w:evenVBand="0" w:oddHBand="0" w:evenHBand="0" w:firstRowFirstColumn="0" w:firstRowLastColumn="0" w:lastRowFirstColumn="0" w:lastRowLastColumn="0"/>
               <w:rPr>
                 <w:b/>
@@ -8401,6 +8843,7 @@
           </w:tcPr>
           <w:p>
             <w:pPr>
+              <w:jc w:val="left"/>
               <w:rPr>
                 <w:szCs w:val="24"/>
               </w:rPr>
@@ -8424,6 +8867,7 @@
           </w:tcPr>
           <w:p>
             <w:pPr>
+              <w:jc w:val="center"/>
               <w:cnfStyle w:val="000000000000" w:firstRow="0" w:lastRow="0" w:firstColumn="0" w:lastColumn="0" w:oddVBand="0" w:evenVBand="0" w:oddHBand="0" w:evenHBand="0" w:firstRowFirstColumn="0" w:firstRowLastColumn="0" w:lastRowFirstColumn="0" w:lastRowLastColumn="0"/>
               <w:rPr>
                 <w:b/>
@@ -8444,6 +8888,7 @@
           </w:tcPr>
           <w:p>
             <w:pPr>
+              <w:jc w:val="center"/>
               <w:cnfStyle w:val="000000000000" w:firstRow="0" w:lastRow="0" w:firstColumn="0" w:lastColumn="0" w:oddVBand="0" w:evenVBand="0" w:oddHBand="0" w:evenHBand="0" w:firstRowFirstColumn="0" w:firstRowLastColumn="0" w:lastRowFirstColumn="0" w:lastRowLastColumn="0"/>
               <w:rPr>
                 <w:b/>
@@ -8467,6 +8912,7 @@
           </w:tcPr>
           <w:p>
             <w:pPr>
+              <w:jc w:val="left"/>
               <w:rPr>
                 <w:szCs w:val="24"/>
               </w:rPr>
@@ -8490,6 +8936,7 @@
           </w:tcPr>
           <w:p>
             <w:pPr>
+              <w:jc w:val="center"/>
               <w:cnfStyle w:val="000000000000" w:firstRow="0" w:lastRow="0" w:firstColumn="0" w:lastColumn="0" w:oddVBand="0" w:evenVBand="0" w:oddHBand="0" w:evenHBand="0" w:firstRowFirstColumn="0" w:firstRowLastColumn="0" w:lastRowFirstColumn="0" w:lastRowLastColumn="0"/>
               <w:rPr>
                 <w:b/>
@@ -8510,6 +8957,7 @@
           </w:tcPr>
           <w:p>
             <w:pPr>
+              <w:jc w:val="center"/>
               <w:cnfStyle w:val="000000000000" w:firstRow="0" w:lastRow="0" w:firstColumn="0" w:lastColumn="0" w:oddVBand="0" w:evenVBand="0" w:oddHBand="0" w:evenHBand="0" w:firstRowFirstColumn="0" w:firstRowLastColumn="0" w:lastRowFirstColumn="0" w:lastRowLastColumn="0"/>
               <w:rPr>
                 <w:b/>
@@ -8533,6 +8981,7 @@
           </w:tcPr>
           <w:p>
             <w:pPr>
+              <w:jc w:val="left"/>
               <w:rPr>
                 <w:szCs w:val="24"/>
               </w:rPr>
@@ -8572,6 +9021,7 @@
           </w:tcPr>
           <w:p>
             <w:pPr>
+              <w:jc w:val="center"/>
               <w:cnfStyle w:val="000000000000" w:firstRow="0" w:lastRow="0" w:firstColumn="0" w:lastColumn="0" w:oddVBand="0" w:evenVBand="0" w:oddHBand="0" w:evenHBand="0" w:firstRowFirstColumn="0" w:firstRowLastColumn="0" w:lastRowFirstColumn="0" w:lastRowLastColumn="0"/>
               <w:rPr>
                 <w:b/>
@@ -8592,6 +9042,7 @@
           </w:tcPr>
           <w:p>
             <w:pPr>
+              <w:jc w:val="center"/>
               <w:cnfStyle w:val="000000000000" w:firstRow="0" w:lastRow="0" w:firstColumn="0" w:lastColumn="0" w:oddVBand="0" w:evenVBand="0" w:oddHBand="0" w:evenHBand="0" w:firstRowFirstColumn="0" w:firstRowLastColumn="0" w:lastRowFirstColumn="0" w:lastRowLastColumn="0"/>
               <w:rPr>
                 <w:b/>
@@ -8615,6 +9066,7 @@
           </w:tcPr>
           <w:p>
             <w:pPr>
+              <w:jc w:val="left"/>
               <w:rPr>
                 <w:szCs w:val="24"/>
               </w:rPr>
@@ -8638,6 +9090,7 @@
           </w:tcPr>
           <w:p>
             <w:pPr>
+              <w:jc w:val="center"/>
               <w:cnfStyle w:val="000000000000" w:firstRow="0" w:lastRow="0" w:firstColumn="0" w:lastColumn="0" w:oddVBand="0" w:evenVBand="0" w:oddHBand="0" w:evenHBand="0" w:firstRowFirstColumn="0" w:firstRowLastColumn="0" w:lastRowFirstColumn="0" w:lastRowLastColumn="0"/>
               <w:rPr>
                 <w:b/>
@@ -8658,6 +9111,7 @@
           </w:tcPr>
           <w:p>
             <w:pPr>
+              <w:jc w:val="center"/>
               <w:cnfStyle w:val="000000000000" w:firstRow="0" w:lastRow="0" w:firstColumn="0" w:lastColumn="0" w:oddVBand="0" w:evenVBand="0" w:oddHBand="0" w:evenHBand="0" w:firstRowFirstColumn="0" w:firstRowLastColumn="0" w:lastRowFirstColumn="0" w:lastRowLastColumn="0"/>
               <w:rPr>
                 <w:b/>
@@ -8681,6 +9135,7 @@
           </w:tcPr>
           <w:p>
             <w:pPr>
+              <w:jc w:val="left"/>
               <w:rPr>
                 <w:b w:val="0"/>
                 <w:bCs w:val="0"/>
@@ -8691,11 +9146,13 @@
               <w:rPr>
                 <w:szCs w:val="24"/>
               </w:rPr>
+              <w:lastRenderedPageBreak/>
               <w:t>Fájl- és Nyomtatómegosztás</w:t>
             </w:r>
           </w:p>
           <w:p>
             <w:pPr>
+              <w:jc w:val="left"/>
               <w:rPr>
                 <w:b w:val="0"/>
                 <w:bCs w:val="0"/>
@@ -8706,7 +9163,6 @@
               <w:rPr>
                 <w:szCs w:val="24"/>
               </w:rPr>
-              <w:lastRenderedPageBreak/>
               <w:t>Adatbázis</w:t>
             </w:r>
           </w:p>
@@ -8722,6 +9178,7 @@
           </w:tcPr>
           <w:p>
             <w:pPr>
+              <w:jc w:val="center"/>
               <w:cnfStyle w:val="000000000000" w:firstRow="0" w:lastRow="0" w:firstColumn="0" w:lastColumn="0" w:oddVBand="0" w:evenVBand="0" w:oddHBand="0" w:evenHBand="0" w:firstRowFirstColumn="0" w:firstRowLastColumn="0" w:lastRowFirstColumn="0" w:lastRowLastColumn="0"/>
               <w:rPr>
                 <w:b/>
@@ -8742,6 +9199,7 @@
           </w:tcPr>
           <w:p>
             <w:pPr>
+              <w:jc w:val="center"/>
               <w:cnfStyle w:val="000000000000" w:firstRow="0" w:lastRow="0" w:firstColumn="0" w:lastColumn="0" w:oddVBand="0" w:evenVBand="0" w:oddHBand="0" w:evenHBand="0" w:firstRowFirstColumn="0" w:firstRowLastColumn="0" w:lastRowFirstColumn="0" w:lastRowLastColumn="0"/>
               <w:rPr>
                 <w:b/>
@@ -8765,6 +9223,7 @@
           </w:tcPr>
           <w:p>
             <w:pPr>
+              <w:jc w:val="left"/>
               <w:rPr>
                 <w:szCs w:val="24"/>
               </w:rPr>
@@ -8788,6 +9247,7 @@
           </w:tcPr>
           <w:p>
             <w:pPr>
+              <w:jc w:val="center"/>
               <w:cnfStyle w:val="000000000000" w:firstRow="0" w:lastRow="0" w:firstColumn="0" w:lastColumn="0" w:oddVBand="0" w:evenVBand="0" w:oddHBand="0" w:evenHBand="0" w:firstRowFirstColumn="0" w:firstRowLastColumn="0" w:lastRowFirstColumn="0" w:lastRowLastColumn="0"/>
               <w:rPr>
                 <w:b/>
@@ -8808,6 +9268,7 @@
           </w:tcPr>
           <w:p>
             <w:pPr>
+              <w:jc w:val="center"/>
               <w:cnfStyle w:val="000000000000" w:firstRow="0" w:lastRow="0" w:firstColumn="0" w:lastColumn="0" w:oddVBand="0" w:evenVBand="0" w:oddHBand="0" w:evenHBand="0" w:firstRowFirstColumn="0" w:firstRowLastColumn="0" w:lastRowFirstColumn="0" w:lastRowLastColumn="0"/>
               <w:rPr>
                 <w:b/>
@@ -8831,6 +9292,7 @@
           </w:tcPr>
           <w:p>
             <w:pPr>
+              <w:jc w:val="left"/>
               <w:rPr>
                 <w:b w:val="0"/>
                 <w:bCs w:val="0"/>
@@ -8856,12 +9318,20 @@
           </w:tcPr>
           <w:p>
             <w:pPr>
+              <w:jc w:val="center"/>
               <w:cnfStyle w:val="000000000000" w:firstRow="0" w:lastRow="0" w:firstColumn="0" w:lastColumn="0" w:oddVBand="0" w:evenVBand="0" w:oddHBand="0" w:evenHBand="0" w:firstRowFirstColumn="0" w:firstRowLastColumn="0" w:lastRowFirstColumn="0" w:lastRowLastColumn="0"/>
               <w:rPr>
-                <w:b/>
-                <w:szCs w:val="24"/>
-              </w:rPr>
-            </w:pPr>
+                <w:bCs/>
+                <w:szCs w:val="24"/>
+              </w:rPr>
+            </w:pPr>
+            <w:r>
+              <w:rPr>
+                <w:bCs/>
+                <w:szCs w:val="24"/>
+              </w:rPr>
+              <w:t>X</w:t>
+            </w:r>
           </w:p>
         </w:tc>
         <w:tc>
@@ -8876,6 +9346,7 @@
           </w:tcPr>
           <w:p>
             <w:pPr>
+              <w:jc w:val="center"/>
               <w:cnfStyle w:val="000000000000" w:firstRow="0" w:lastRow="0" w:firstColumn="0" w:lastColumn="0" w:oddVBand="0" w:evenVBand="0" w:oddHBand="0" w:evenHBand="0" w:firstRowFirstColumn="0" w:firstRowLastColumn="0" w:lastRowFirstColumn="0" w:lastRowLastColumn="0"/>
               <w:rPr>
                 <w:b/>
@@ -8899,6 +9370,7 @@
           </w:tcPr>
           <w:p>
             <w:pPr>
+              <w:jc w:val="left"/>
               <w:rPr>
                 <w:b w:val="0"/>
                 <w:bCs w:val="0"/>
@@ -8924,12 +9396,20 @@
           </w:tcPr>
           <w:p>
             <w:pPr>
+              <w:jc w:val="center"/>
               <w:cnfStyle w:val="000000000000" w:firstRow="0" w:lastRow="0" w:firstColumn="0" w:lastColumn="0" w:oddVBand="0" w:evenVBand="0" w:oddHBand="0" w:evenHBand="0" w:firstRowFirstColumn="0" w:firstRowLastColumn="0" w:lastRowFirstColumn="0" w:lastRowLastColumn="0"/>
               <w:rPr>
-                <w:b/>
-                <w:szCs w:val="24"/>
-              </w:rPr>
-            </w:pPr>
+                <w:bCs/>
+                <w:szCs w:val="24"/>
+              </w:rPr>
+            </w:pPr>
+            <w:r>
+              <w:rPr>
+                <w:bCs/>
+                <w:szCs w:val="24"/>
+              </w:rPr>
+              <w:t>X</w:t>
+            </w:r>
           </w:p>
         </w:tc>
         <w:tc>
@@ -8944,13 +9424,18 @@
           </w:tcPr>
           <w:p>
             <w:pPr>
+              <w:jc w:val="center"/>
               <w:cnfStyle w:val="000000000000" w:firstRow="0" w:lastRow="0" w:firstColumn="0" w:lastColumn="0" w:oddVBand="0" w:evenVBand="0" w:oddHBand="0" w:evenHBand="0" w:firstRowFirstColumn="0" w:firstRowLastColumn="0" w:lastRowFirstColumn="0" w:lastRowLastColumn="0"/>
               <w:rPr>
-                <w:b/>
-                <w:bCs/>
-                <w:szCs w:val="24"/>
-              </w:rPr>
-            </w:pPr>
+                <w:szCs w:val="24"/>
+              </w:rPr>
+            </w:pPr>
+            <w:r>
+              <w:rPr>
+                <w:szCs w:val="24"/>
+              </w:rPr>
+              <w:t>X</w:t>
+            </w:r>
           </w:p>
         </w:tc>
       </w:tr>
@@ -8994,11 +9479,11 @@
   <w:endnote w:id="1">
     <w:p>
       <w:pPr>
-        <w:pStyle w:val="EndnoteText"/>
+        <w:pStyle w:val="Vgjegyzetszvege"/>
       </w:pPr>
       <w:r>
         <w:rPr>
-          <w:rStyle w:val="EndnoteReference"/>
+          <w:rStyle w:val="Vgjegyzet-hivatkozs"/>
         </w:rPr>
         <w:endnoteRef/>
       </w:r>
@@ -9039,11 +9524,11 @@
   <w:endnote w:id="2">
     <w:p>
       <w:pPr>
-        <w:pStyle w:val="EndnoteText"/>
+        <w:pStyle w:val="Vgjegyzetszvege"/>
       </w:pPr>
       <w:r>
         <w:rPr>
-          <w:rStyle w:val="EndnoteReference"/>
+          <w:rStyle w:val="Vgjegyzet-hivatkozs"/>
         </w:rPr>
         <w:endnoteRef/>
       </w:r>
@@ -9060,11 +9545,11 @@
   <w:endnote w:id="3">
     <w:p>
       <w:pPr>
-        <w:pStyle w:val="EndnoteText"/>
+        <w:pStyle w:val="Vgjegyzetszvege"/>
       </w:pPr>
       <w:r>
         <w:rPr>
-          <w:rStyle w:val="EndnoteReference"/>
+          <w:rStyle w:val="Vgjegyzet-hivatkozs"/>
         </w:rPr>
         <w:endnoteRef/>
       </w:r>
@@ -9107,11 +9592,10 @@
         <w:docPartUnique/>
       </w:docPartObj>
     </w:sdtPr>
-    <w:sdtEndPr/>
     <w:sdtContent>
       <w:p>
         <w:pPr>
-          <w:pStyle w:val="Footer"/>
+          <w:pStyle w:val="llb"/>
           <w:jc w:val="center"/>
         </w:pPr>
         <w:r>
@@ -9134,7 +9618,7 @@
   </w:sdt>
   <w:p>
     <w:pPr>
-      <w:pStyle w:val="Footer"/>
+      <w:pStyle w:val="llb"/>
     </w:pPr>
   </w:p>
 </w:ftr>
@@ -9169,7 +9653,7 @@
 <w:hdr xmlns:wpc="http://schemas.microsoft.com/office/word/2010/wordprocessingCanvas" xmlns:cx="http://schemas.microsoft.com/office/drawing/2014/chartex" xmlns:cx1="http://schemas.microsoft.com/office/drawing/2015/9/8/chartex" xmlns:cx2="http://schemas.microsoft.com/office/drawing/2015/10/21/chartex" xmlns:cx3="http://schemas.microsoft.com/office/drawing/2016/5/9/chartex" xmlns:cx4="http://schemas.microsoft.com/office/drawing/2016/5/10/chartex" xmlns:cx5="http://schemas.microsoft.com/office/drawing/2016/5/11/chartex" xmlns:cx6="http://schemas.microsoft.com/office/drawing/2016/5/12/chartex" xmlns:cx7="http://schemas.microsoft.com/office/drawing/2016/5/13/chartex" xmlns:cx8="http://schemas.microsoft.com/office/drawing/2016/5/14/chartex" xmlns:mc="http://schemas.openxmlformats.org/markup-compatibility/2006" xmlns:aink="http://schemas.microsoft.com/office/drawing/2016/ink" xmlns:am3d="http://schemas.microsoft.com/office/drawing/2017/model3d" xmlns:o="urn:schemas-microsoft-com:office:office" xmlns:oel="http://schemas.microsoft.com/office/2019/extlst" xmlns:r="http://schemas.openxmlformats.org/officeDocument/2006/relationships" xmlns:m="http://schemas.openxmlformats.org/officeDocument/2006/math" xmlns:v="urn:schemas-microsoft-com:vml" xmlns:wp14="http://schemas.microsoft.com/office/word/2010/wordprocessingDrawing" xmlns:wp="http://schemas.openxmlformats.org/drawingml/2006/wordprocessingDrawing" xmlns:w10="urn:schemas-microsoft-com:office:word" xmlns:w="http://schemas.openxmlformats.org/wordprocessingml/2006/main" xmlns:w14="http://schemas.microsoft.com/office/word/2010/wordml" xmlns:w15="http://schemas.microsoft.com/office/word/2012/wordml" xmlns:w16cex="http://schemas.microsoft.com/office/word/2018/wordml/cex" xmlns:w16cid="http://schemas.microsoft.com/office/word/2016/wordml/cid" xmlns:w16="http://schemas.microsoft.com/office/word/2018/wordml" xmlns:w16sdtdh="http://schemas.microsoft.com/office/word/2020/wordml/sdtdatahash" xmlns:w16se="http://schemas.microsoft.com/office/word/2015/wordml/symex" xmlns:wpg="http://schemas.microsoft.com/office/word/2010/wordprocessingGroup" xmlns:wpi="http://schemas.microsoft.com/office/word/2010/wordprocessingInk" xmlns:wne="http://schemas.microsoft.com/office/word/2006/wordml" xmlns:wps="http://schemas.microsoft.com/office/word/2010/wordprocessingShape" mc:Ignorable="w14 w15 w16se w16cid w16 w16cex w16sdtdh wp14">
   <w:p>
     <w:pPr>
-      <w:pStyle w:val="Header"/>
+      <w:pStyle w:val="lfej"/>
     </w:pPr>
     <w:r>
       <w:rPr>
@@ -9272,7 +9756,7 @@
               <v:stroke joinstyle="miter"/>
               <v:path gradientshapeok="t" o:connecttype="rect"/>
             </v:shapetype>
-            <v:shape id="Szövegdoboz 220" o:spid="_x0000_s1028" type="#_x0000_t202" style="position:absolute;left:0;text-align:left;margin-left:262.15pt;margin-top:27.75pt;width:188.85pt;height:14.25pt;z-index:251660288;visibility:visible;mso-wrap-style:square;mso-width-percent:0;mso-height-percent:0;mso-wrap-distance-left:9pt;mso-wrap-distance-top:0;mso-wrap-distance-right:9pt;mso-wrap-distance-bottom:0;mso-position-horizontal:absolute;mso-position-horizontal-relative:margin;mso-position-vertical:absolute;mso-position-vertical-relative:top-margin-area;mso-width-percent:0;mso-height-percent:0;mso-width-relative:margin;mso-height-relative:page;v-text-anchor:middle" o:gfxdata="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" o:allowincell="f" filled="f" stroked="f">
+            <v:shape id="Szövegdoboz 220" o:spid="_x0000_s1028" type="#_x0000_t202" style="position:absolute;left:0;text-align:left;margin-left:262.15pt;margin-top:27.75pt;width:188.85pt;height:14.25pt;z-index:251660288;visibility:visible;mso-wrap-style:square;mso-width-percent:0;mso-height-percent:0;mso-wrap-distance-left:9pt;mso-wrap-distance-top:0;mso-wrap-distance-right:9pt;mso-wrap-distance-bottom:0;mso-position-horizontal:absolute;mso-position-horizontal-relative:margin;mso-position-vertical:absolute;mso-position-vertical-relative:top-margin-area;mso-width-percent:0;mso-height-percent:0;mso-width-relative:margin;mso-height-relative:page;v-text-anchor:middle" o:gfxdata="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" o:allowincell="f" filled="f" stroked="f">
               <v:textbox inset=",0,,0">
                 <w:txbxContent>
                   <w:p>
@@ -9387,7 +9871,7 @@
         </mc:Choice>
         <mc:Fallback>
           <w:pict>
-            <v:shape w14:anchorId="52B6577F" id="Szövegdoboz 2" o:spid="_x0000_s1029" type="#_x0000_t202" style="position:absolute;left:0;text-align:left;margin-left:27.4pt;margin-top:-12.15pt;width:70.5pt;height:27.75pt;z-index:251662336;visibility:visible;mso-wrap-style:square;mso-width-percent:0;mso-height-percent:0;mso-wrap-distance-left:9pt;mso-wrap-distance-top:3.6pt;mso-wrap-distance-right:9pt;mso-wrap-distance-bottom:3.6pt;mso-position-horizontal:absolute;mso-position-horizontal-relative:text;mso-position-vertical:absolute;mso-position-vertical-relative:text;mso-width-percent:0;mso-height-percent:0;mso-width-relative:margin;mso-height-relative:margin;v-text-anchor:top" o:gfxdata="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" stroked="f">
+            <v:shape w14:anchorId="52B6577F" id="Szövegdoboz 2" o:spid="_x0000_s1029" type="#_x0000_t202" style="position:absolute;left:0;text-align:left;margin-left:27.4pt;margin-top:-12.15pt;width:70.5pt;height:27.75pt;z-index:251662336;visibility:visible;mso-wrap-style:square;mso-width-percent:0;mso-height-percent:0;mso-wrap-distance-left:9pt;mso-wrap-distance-top:3.6pt;mso-wrap-distance-right:9pt;mso-wrap-distance-bottom:3.6pt;mso-position-horizontal:absolute;mso-position-horizontal-relative:text;mso-position-vertical:absolute;mso-position-vertical-relative:text;mso-width-percent:0;mso-height-percent:0;mso-width-relative:margin;mso-height-relative:margin;v-text-anchor:top" o:gfxdata="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" stroked="f">
               <v:textbox>
                 <w:txbxContent>
                   <w:p>
@@ -9985,7 +10469,7 @@
     <w:lsdException w:name="Unresolved Mention" w:semiHidden="1" w:unhideWhenUsed="1"/>
     <w:lsdException w:name="Smart Link" w:semiHidden="1" w:unhideWhenUsed="1"/>
   </w:latentStyles>
-  <w:style w:type="paragraph" w:default="1" w:styleId="Normal">
+  <w:style w:type="paragraph" w:default="1" w:styleId="Norml">
     <w:name w:val="Normal"/>
     <w:qFormat/>
     <w:rsid w:val="00016144"/>
@@ -9996,11 +10480,11 @@
       <w:sz w:val="24"/>
     </w:rPr>
   </w:style>
-  <w:style w:type="paragraph" w:styleId="Heading1">
+  <w:style w:type="paragraph" w:styleId="Cmsor1">
     <w:name w:val="heading 1"/>
-    <w:basedOn w:val="Normal"/>
-    <w:next w:val="Normal"/>
-    <w:link w:val="Heading1Char"/>
+    <w:basedOn w:val="Norml"/>
+    <w:next w:val="Norml"/>
+    <w:link w:val="Cmsor1Char"/>
     <w:uiPriority w:val="9"/>
     <w:qFormat/>
     <w:rsid w:val="00587117"/>
@@ -10018,10 +10502,10 @@
       <w:lang w:eastAsia="hu-HU"/>
     </w:rPr>
   </w:style>
-  <w:style w:type="paragraph" w:styleId="Heading2">
+  <w:style w:type="paragraph" w:styleId="Cmsor2">
     <w:name w:val="heading 2"/>
-    <w:basedOn w:val="Normal"/>
-    <w:link w:val="Heading2Char"/>
+    <w:basedOn w:val="Norml"/>
+    <w:link w:val="Cmsor2Char"/>
     <w:uiPriority w:val="9"/>
     <w:unhideWhenUsed/>
     <w:qFormat/>
@@ -10039,11 +10523,11 @@
       <w:szCs w:val="26"/>
     </w:rPr>
   </w:style>
-  <w:style w:type="paragraph" w:styleId="Heading3">
+  <w:style w:type="paragraph" w:styleId="Cmsor3">
     <w:name w:val="heading 3"/>
-    <w:basedOn w:val="Normal"/>
-    <w:next w:val="Normal"/>
-    <w:link w:val="Heading3Char"/>
+    <w:basedOn w:val="Norml"/>
+    <w:next w:val="Norml"/>
+    <w:link w:val="Cmsor3Char"/>
     <w:uiPriority w:val="9"/>
     <w:semiHidden/>
     <w:unhideWhenUsed/>
@@ -10061,11 +10545,11 @@
       <w:szCs w:val="24"/>
     </w:rPr>
   </w:style>
-  <w:style w:type="paragraph" w:styleId="Heading4">
+  <w:style w:type="paragraph" w:styleId="Cmsor4">
     <w:name w:val="heading 4"/>
-    <w:basedOn w:val="Normal"/>
-    <w:next w:val="Normal"/>
-    <w:link w:val="Heading4Char"/>
+    <w:basedOn w:val="Norml"/>
+    <w:next w:val="Norml"/>
+    <w:link w:val="Cmsor4Char"/>
     <w:uiPriority w:val="9"/>
     <w:semiHidden/>
     <w:unhideWhenUsed/>
@@ -10084,11 +10568,11 @@
       <w:color w:val="2F5496" w:themeColor="accent1" w:themeShade="BF"/>
     </w:rPr>
   </w:style>
-  <w:style w:type="paragraph" w:styleId="Heading5">
+  <w:style w:type="paragraph" w:styleId="Cmsor5">
     <w:name w:val="heading 5"/>
-    <w:basedOn w:val="Normal"/>
-    <w:next w:val="Normal"/>
-    <w:link w:val="Heading5Char"/>
+    <w:basedOn w:val="Norml"/>
+    <w:next w:val="Norml"/>
+    <w:link w:val="Cmsor5Char"/>
     <w:uiPriority w:val="9"/>
     <w:semiHidden/>
     <w:unhideWhenUsed/>
@@ -10105,11 +10589,11 @@
       <w:color w:val="2F5496" w:themeColor="accent1" w:themeShade="BF"/>
     </w:rPr>
   </w:style>
-  <w:style w:type="paragraph" w:styleId="Heading7">
+  <w:style w:type="paragraph" w:styleId="Cmsor7">
     <w:name w:val="heading 7"/>
-    <w:basedOn w:val="Normal"/>
-    <w:next w:val="Normal"/>
-    <w:link w:val="Heading7Char"/>
+    <w:basedOn w:val="Norml"/>
+    <w:next w:val="Norml"/>
+    <w:link w:val="Cmsor7Char"/>
     <w:uiPriority w:val="9"/>
     <w:semiHidden/>
     <w:unhideWhenUsed/>
@@ -10128,13 +10612,13 @@
       <w:color w:val="1F3763" w:themeColor="accent1" w:themeShade="7F"/>
     </w:rPr>
   </w:style>
-  <w:style w:type="character" w:default="1" w:styleId="DefaultParagraphFont">
+  <w:style w:type="character" w:default="1" w:styleId="Bekezdsalapbettpusa">
     <w:name w:val="Default Paragraph Font"/>
     <w:uiPriority w:val="1"/>
     <w:semiHidden/>
     <w:unhideWhenUsed/>
   </w:style>
-  <w:style w:type="table" w:default="1" w:styleId="TableNormal">
+  <w:style w:type="table" w:default="1" w:styleId="Normltblzat">
     <w:name w:val="Normal Table"/>
     <w:uiPriority w:val="99"/>
     <w:semiHidden/>
@@ -10149,16 +10633,16 @@
       </w:tblCellMar>
     </w:tblPr>
   </w:style>
-  <w:style w:type="numbering" w:default="1" w:styleId="NoList">
+  <w:style w:type="numbering" w:default="1" w:styleId="Nemlista">
     <w:name w:val="No List"/>
     <w:uiPriority w:val="99"/>
     <w:semiHidden/>
     <w:unhideWhenUsed/>
   </w:style>
-  <w:style w:type="paragraph" w:styleId="EndnoteText">
+  <w:style w:type="paragraph" w:styleId="Vgjegyzetszvege">
     <w:name w:val="endnote text"/>
-    <w:basedOn w:val="Normal"/>
-    <w:link w:val="EndnoteTextChar"/>
+    <w:basedOn w:val="Norml"/>
+    <w:link w:val="VgjegyzetszvegeChar"/>
     <w:uiPriority w:val="99"/>
     <w:semiHidden/>
     <w:unhideWhenUsed/>
@@ -10171,10 +10655,10 @@
       <w:szCs w:val="20"/>
     </w:rPr>
   </w:style>
-  <w:style w:type="character" w:customStyle="1" w:styleId="EndnoteTextChar">
-    <w:name w:val="Endnote Text Char"/>
-    <w:basedOn w:val="DefaultParagraphFont"/>
-    <w:link w:val="EndnoteText"/>
+  <w:style w:type="character" w:customStyle="1" w:styleId="VgjegyzetszvegeChar">
+    <w:name w:val="Végjegyzet szövege Char"/>
+    <w:basedOn w:val="Bekezdsalapbettpusa"/>
+    <w:link w:val="Vgjegyzetszvege"/>
     <w:uiPriority w:val="99"/>
     <w:semiHidden/>
     <w:rsid w:val="00587117"/>
@@ -10184,9 +10668,9 @@
       <w:szCs w:val="20"/>
     </w:rPr>
   </w:style>
-  <w:style w:type="character" w:styleId="EndnoteReference">
+  <w:style w:type="character" w:styleId="Vgjegyzet-hivatkozs">
     <w:name w:val="endnote reference"/>
-    <w:basedOn w:val="DefaultParagraphFont"/>
+    <w:basedOn w:val="Bekezdsalapbettpusa"/>
     <w:uiPriority w:val="99"/>
     <w:unhideWhenUsed/>
     <w:rsid w:val="00587117"/>
@@ -10195,10 +10679,10 @@
       <w:vertAlign w:val="superscript"/>
     </w:rPr>
   </w:style>
-  <w:style w:type="character" w:customStyle="1" w:styleId="Heading1Char">
-    <w:name w:val="Heading 1 Char"/>
-    <w:basedOn w:val="DefaultParagraphFont"/>
-    <w:link w:val="Heading1"/>
+  <w:style w:type="character" w:customStyle="1" w:styleId="Cmsor1Char">
+    <w:name w:val="Címsor 1 Char"/>
+    <w:basedOn w:val="Bekezdsalapbettpusa"/>
+    <w:link w:val="Cmsor1"/>
     <w:uiPriority w:val="9"/>
     <w:rsid w:val="00587117"/>
     <w:rPr>
@@ -10209,9 +10693,9 @@
       <w:lang w:eastAsia="hu-HU"/>
     </w:rPr>
   </w:style>
-  <w:style w:type="character" w:styleId="Strong">
+  <w:style w:type="character" w:styleId="Kiemels2">
     <w:name w:val="Strong"/>
-    <w:basedOn w:val="DefaultParagraphFont"/>
+    <w:basedOn w:val="Bekezdsalapbettpusa"/>
     <w:uiPriority w:val="22"/>
     <w:qFormat/>
     <w:rsid w:val="00587117"/>
@@ -10221,10 +10705,10 @@
       <w:bCs/>
     </w:rPr>
   </w:style>
-  <w:style w:type="paragraph" w:styleId="TOCHeading">
+  <w:style w:type="paragraph" w:styleId="Tartalomjegyzkcmsora">
     <w:name w:val="TOC Heading"/>
-    <w:basedOn w:val="Heading1"/>
-    <w:next w:val="Normal"/>
+    <w:basedOn w:val="Cmsor1"/>
+    <w:next w:val="Norml"/>
     <w:uiPriority w:val="39"/>
     <w:unhideWhenUsed/>
     <w:qFormat/>
@@ -10233,10 +10717,10 @@
       <w:outlineLvl w:val="9"/>
     </w:pPr>
   </w:style>
-  <w:style w:type="paragraph" w:styleId="Header">
+  <w:style w:type="paragraph" w:styleId="lfej">
     <w:name w:val="header"/>
-    <w:basedOn w:val="Normal"/>
-    <w:link w:val="HeaderChar"/>
+    <w:basedOn w:val="Norml"/>
+    <w:link w:val="lfejChar"/>
     <w:uiPriority w:val="99"/>
     <w:unhideWhenUsed/>
     <w:rsid w:val="00587117"/>
@@ -10248,20 +10732,20 @@
       <w:spacing w:after="0" w:line="240" w:lineRule="auto"/>
     </w:pPr>
   </w:style>
-  <w:style w:type="character" w:customStyle="1" w:styleId="HeaderChar">
-    <w:name w:val="Header Char"/>
-    <w:basedOn w:val="DefaultParagraphFont"/>
-    <w:link w:val="Header"/>
+  <w:style w:type="character" w:customStyle="1" w:styleId="lfejChar">
+    <w:name w:val="Élőfej Char"/>
+    <w:basedOn w:val="Bekezdsalapbettpusa"/>
+    <w:link w:val="lfej"/>
     <w:uiPriority w:val="99"/>
     <w:rsid w:val="00587117"/>
     <w:rPr>
       <w:rFonts w:ascii="Calibri" w:hAnsi="Calibri"/>
     </w:rPr>
   </w:style>
-  <w:style w:type="paragraph" w:styleId="Footer">
+  <w:style w:type="paragraph" w:styleId="llb">
     <w:name w:val="footer"/>
-    <w:basedOn w:val="Normal"/>
-    <w:link w:val="FooterChar"/>
+    <w:basedOn w:val="Norml"/>
+    <w:link w:val="llbChar"/>
     <w:uiPriority w:val="99"/>
     <w:unhideWhenUsed/>
     <w:rsid w:val="00587117"/>
@@ -10273,21 +10757,21 @@
       <w:spacing w:after="0" w:line="240" w:lineRule="auto"/>
     </w:pPr>
   </w:style>
-  <w:style w:type="character" w:customStyle="1" w:styleId="FooterChar">
-    <w:name w:val="Footer Char"/>
-    <w:basedOn w:val="DefaultParagraphFont"/>
-    <w:link w:val="Footer"/>
+  <w:style w:type="character" w:customStyle="1" w:styleId="llbChar">
+    <w:name w:val="Élőláb Char"/>
+    <w:basedOn w:val="Bekezdsalapbettpusa"/>
+    <w:link w:val="llb"/>
     <w:uiPriority w:val="99"/>
     <w:rsid w:val="00587117"/>
     <w:rPr>
       <w:rFonts w:ascii="Calibri" w:hAnsi="Calibri"/>
     </w:rPr>
   </w:style>
-  <w:style w:type="paragraph" w:styleId="Title">
+  <w:style w:type="paragraph" w:styleId="Cm">
     <w:name w:val="Title"/>
-    <w:basedOn w:val="Normal"/>
-    <w:next w:val="Normal"/>
-    <w:link w:val="TitleChar"/>
+    <w:basedOn w:val="Norml"/>
+    <w:next w:val="Norml"/>
+    <w:link w:val="CmChar"/>
     <w:uiPriority w:val="10"/>
     <w:qFormat/>
     <w:rsid w:val="00333280"/>
@@ -10303,10 +10787,10 @@
       <w:szCs w:val="56"/>
     </w:rPr>
   </w:style>
-  <w:style w:type="character" w:customStyle="1" w:styleId="TitleChar">
-    <w:name w:val="Title Char"/>
-    <w:basedOn w:val="DefaultParagraphFont"/>
-    <w:link w:val="Title"/>
+  <w:style w:type="character" w:customStyle="1" w:styleId="CmChar">
+    <w:name w:val="Cím Char"/>
+    <w:basedOn w:val="Bekezdsalapbettpusa"/>
+    <w:link w:val="Cm"/>
     <w:uiPriority w:val="10"/>
     <w:rsid w:val="00333280"/>
     <w:rPr>
@@ -10317,9 +10801,9 @@
       <w:szCs w:val="56"/>
     </w:rPr>
   </w:style>
-  <w:style w:type="character" w:styleId="Hyperlink">
+  <w:style w:type="character" w:styleId="Hiperhivatkozs">
     <w:name w:val="Hyperlink"/>
-    <w:basedOn w:val="DefaultParagraphFont"/>
+    <w:basedOn w:val="Bekezdsalapbettpusa"/>
     <w:uiPriority w:val="99"/>
     <w:unhideWhenUsed/>
     <w:rsid w:val="00171B0E"/>
@@ -10329,9 +10813,9 @@
       <w:u w:val="single"/>
     </w:rPr>
   </w:style>
-  <w:style w:type="character" w:styleId="UnresolvedMention">
+  <w:style w:type="character" w:styleId="Feloldatlanmegemlts">
     <w:name w:val="Unresolved Mention"/>
-    <w:basedOn w:val="DefaultParagraphFont"/>
+    <w:basedOn w:val="Bekezdsalapbettpusa"/>
     <w:uiPriority w:val="99"/>
     <w:semiHidden/>
     <w:unhideWhenUsed/>
@@ -10342,9 +10826,9 @@
       <w:shd w:val="clear" w:color="auto" w:fill="E1DFDD"/>
     </w:rPr>
   </w:style>
-  <w:style w:type="paragraph" w:styleId="ListParagraph">
+  <w:style w:type="paragraph" w:styleId="Listaszerbekezds">
     <w:name w:val="List Paragraph"/>
-    <w:basedOn w:val="Normal"/>
+    <w:basedOn w:val="Norml"/>
     <w:uiPriority w:val="34"/>
     <w:qFormat/>
     <w:rsid w:val="00171B0E"/>
@@ -10353,9 +10837,9 @@
       <w:contextualSpacing/>
     </w:pPr>
   </w:style>
-  <w:style w:type="character" w:styleId="FollowedHyperlink">
+  <w:style w:type="character" w:styleId="Mrltotthiperhivatkozs">
     <w:name w:val="FollowedHyperlink"/>
-    <w:basedOn w:val="DefaultParagraphFont"/>
+    <w:basedOn w:val="Bekezdsalapbettpusa"/>
     <w:uiPriority w:val="99"/>
     <w:semiHidden/>
     <w:unhideWhenUsed/>
@@ -10366,9 +10850,9 @@
       <w:u w:val="single"/>
     </w:rPr>
   </w:style>
-  <w:style w:type="table" w:styleId="TableGrid">
+  <w:style w:type="table" w:styleId="Rcsostblzat">
     <w:name w:val="Table Grid"/>
-    <w:basedOn w:val="TableNormal"/>
+    <w:basedOn w:val="Normltblzat"/>
     <w:uiPriority w:val="39"/>
     <w:rsid w:val="00CE6C17"/>
     <w:pPr>
@@ -10385,9 +10869,9 @@
       </w:tblBorders>
     </w:tblPr>
   </w:style>
-  <w:style w:type="table" w:styleId="GridTable1Light-Accent1">
+  <w:style w:type="table" w:styleId="Tblzatrcsos1vilgos1jellszn">
     <w:name w:val="Grid Table 1 Light Accent 1"/>
-    <w:basedOn w:val="TableNormal"/>
+    <w:basedOn w:val="Normltblzat"/>
     <w:uiPriority w:val="46"/>
     <w:rsid w:val="00CE6C17"/>
     <w:pPr>
@@ -10442,10 +10926,10 @@
       </w:rPr>
     </w:tblStylePr>
   </w:style>
-  <w:style w:type="character" w:customStyle="1" w:styleId="Heading3Char">
-    <w:name w:val="Heading 3 Char"/>
-    <w:basedOn w:val="DefaultParagraphFont"/>
-    <w:link w:val="Heading3"/>
+  <w:style w:type="character" w:customStyle="1" w:styleId="Cmsor3Char">
+    <w:name w:val="Címsor 3 Char"/>
+    <w:basedOn w:val="Bekezdsalapbettpusa"/>
+    <w:link w:val="Cmsor3"/>
     <w:uiPriority w:val="9"/>
     <w:rsid w:val="00463F73"/>
     <w:rPr>
@@ -10455,7 +10939,7 @@
       <w:szCs w:val="24"/>
     </w:rPr>
   </w:style>
-  <w:style w:type="paragraph" w:styleId="Revision">
+  <w:style w:type="paragraph" w:styleId="Vltozat">
     <w:name w:val="Revision"/>
     <w:hidden/>
     <w:uiPriority w:val="99"/>
@@ -10467,8 +10951,8 @@
   </w:style>
   <w:style w:type="paragraph" w:customStyle="1" w:styleId="Style1">
     <w:name w:val="Style1"/>
-    <w:basedOn w:val="Heading1"/>
-    <w:next w:val="Heading1"/>
+    <w:basedOn w:val="Cmsor1"/>
+    <w:next w:val="Cmsor1"/>
     <w:autoRedefine/>
     <w:qFormat/>
     <w:rsid w:val="00992184"/>
@@ -10485,10 +10969,10 @@
       <w:szCs w:val="36"/>
     </w:rPr>
   </w:style>
-  <w:style w:type="paragraph" w:styleId="TOC1">
+  <w:style w:type="paragraph" w:styleId="TJ1">
     <w:name w:val="toc 1"/>
-    <w:basedOn w:val="Normal"/>
-    <w:next w:val="Normal"/>
+    <w:basedOn w:val="Norml"/>
+    <w:next w:val="Norml"/>
     <w:autoRedefine/>
     <w:uiPriority w:val="39"/>
     <w:unhideWhenUsed/>
@@ -10505,10 +10989,10 @@
       <w:szCs w:val="20"/>
     </w:rPr>
   </w:style>
-  <w:style w:type="paragraph" w:styleId="TOC2">
+  <w:style w:type="paragraph" w:styleId="TJ2">
     <w:name w:val="toc 2"/>
-    <w:basedOn w:val="Normal"/>
-    <w:next w:val="Normal"/>
+    <w:basedOn w:val="Norml"/>
+    <w:next w:val="Norml"/>
     <w:autoRedefine/>
     <w:uiPriority w:val="39"/>
     <w:unhideWhenUsed/>
@@ -10524,10 +11008,10 @@
       <w:szCs w:val="20"/>
     </w:rPr>
   </w:style>
-  <w:style w:type="paragraph" w:styleId="TOC3">
+  <w:style w:type="paragraph" w:styleId="TJ3">
     <w:name w:val="toc 3"/>
-    <w:basedOn w:val="Normal"/>
-    <w:next w:val="Normal"/>
+    <w:basedOn w:val="Norml"/>
+    <w:next w:val="Norml"/>
     <w:autoRedefine/>
     <w:uiPriority w:val="39"/>
     <w:unhideWhenUsed/>
@@ -10544,10 +11028,10 @@
       <w:szCs w:val="20"/>
     </w:rPr>
   </w:style>
-  <w:style w:type="paragraph" w:styleId="TOC4">
+  <w:style w:type="paragraph" w:styleId="TJ4">
     <w:name w:val="toc 4"/>
-    <w:basedOn w:val="Normal"/>
-    <w:next w:val="Normal"/>
+    <w:basedOn w:val="Norml"/>
+    <w:next w:val="Norml"/>
     <w:autoRedefine/>
     <w:uiPriority w:val="39"/>
     <w:unhideWhenUsed/>
@@ -10562,10 +11046,10 @@
       <w:szCs w:val="18"/>
     </w:rPr>
   </w:style>
-  <w:style w:type="paragraph" w:styleId="TOC5">
+  <w:style w:type="paragraph" w:styleId="TJ5">
     <w:name w:val="toc 5"/>
-    <w:basedOn w:val="Normal"/>
-    <w:next w:val="Normal"/>
+    <w:basedOn w:val="Norml"/>
+    <w:next w:val="Norml"/>
     <w:autoRedefine/>
     <w:uiPriority w:val="39"/>
     <w:unhideWhenUsed/>
@@ -10580,10 +11064,10 @@
       <w:szCs w:val="18"/>
     </w:rPr>
   </w:style>
-  <w:style w:type="paragraph" w:styleId="TOC6">
+  <w:style w:type="paragraph" w:styleId="TJ6">
     <w:name w:val="toc 6"/>
-    <w:basedOn w:val="Normal"/>
-    <w:next w:val="Normal"/>
+    <w:basedOn w:val="Norml"/>
+    <w:next w:val="Norml"/>
     <w:autoRedefine/>
     <w:uiPriority w:val="39"/>
     <w:unhideWhenUsed/>
@@ -10598,10 +11082,10 @@
       <w:szCs w:val="18"/>
     </w:rPr>
   </w:style>
-  <w:style w:type="paragraph" w:styleId="TOC7">
+  <w:style w:type="paragraph" w:styleId="TJ7">
     <w:name w:val="toc 7"/>
-    <w:basedOn w:val="Normal"/>
-    <w:next w:val="Normal"/>
+    <w:basedOn w:val="Norml"/>
+    <w:next w:val="Norml"/>
     <w:autoRedefine/>
     <w:uiPriority w:val="39"/>
     <w:unhideWhenUsed/>
@@ -10616,10 +11100,10 @@
       <w:szCs w:val="18"/>
     </w:rPr>
   </w:style>
-  <w:style w:type="paragraph" w:styleId="TOC8">
+  <w:style w:type="paragraph" w:styleId="TJ8">
     <w:name w:val="toc 8"/>
-    <w:basedOn w:val="Normal"/>
-    <w:next w:val="Normal"/>
+    <w:basedOn w:val="Norml"/>
+    <w:next w:val="Norml"/>
     <w:autoRedefine/>
     <w:uiPriority w:val="39"/>
     <w:unhideWhenUsed/>
@@ -10634,10 +11118,10 @@
       <w:szCs w:val="18"/>
     </w:rPr>
   </w:style>
-  <w:style w:type="paragraph" w:styleId="TOC9">
+  <w:style w:type="paragraph" w:styleId="TJ9">
     <w:name w:val="toc 9"/>
-    <w:basedOn w:val="Normal"/>
-    <w:next w:val="Normal"/>
+    <w:basedOn w:val="Norml"/>
+    <w:next w:val="Norml"/>
     <w:autoRedefine/>
     <w:uiPriority w:val="39"/>
     <w:unhideWhenUsed/>
@@ -10652,10 +11136,10 @@
       <w:szCs w:val="18"/>
     </w:rPr>
   </w:style>
-  <w:style w:type="character" w:customStyle="1" w:styleId="Heading2Char">
-    <w:name w:val="Heading 2 Char"/>
-    <w:basedOn w:val="DefaultParagraphFont"/>
-    <w:link w:val="Heading2"/>
+  <w:style w:type="character" w:customStyle="1" w:styleId="Cmsor2Char">
+    <w:name w:val="Címsor 2 Char"/>
+    <w:basedOn w:val="Bekezdsalapbettpusa"/>
+    <w:link w:val="Cmsor2"/>
     <w:uiPriority w:val="9"/>
     <w:rsid w:val="00180571"/>
     <w:rPr>
@@ -10667,8 +11151,8 @@
   </w:style>
   <w:style w:type="paragraph" w:customStyle="1" w:styleId="Style2">
     <w:name w:val="Style2"/>
-    <w:basedOn w:val="Normal"/>
-    <w:next w:val="Heading2"/>
+    <w:basedOn w:val="Norml"/>
+    <w:next w:val="Cmsor2"/>
     <w:autoRedefine/>
     <w:qFormat/>
     <w:rsid w:val="00513C1D"/>
@@ -10680,10 +11164,10 @@
       <w:color w:val="4472C4"/>
     </w:rPr>
   </w:style>
-  <w:style w:type="character" w:customStyle="1" w:styleId="Heading4Char">
-    <w:name w:val="Heading 4 Char"/>
-    <w:basedOn w:val="DefaultParagraphFont"/>
-    <w:link w:val="Heading4"/>
+  <w:style w:type="character" w:customStyle="1" w:styleId="Cmsor4Char">
+    <w:name w:val="Címsor 4 Char"/>
+    <w:basedOn w:val="Bekezdsalapbettpusa"/>
+    <w:link w:val="Cmsor4"/>
     <w:uiPriority w:val="9"/>
     <w:semiHidden/>
     <w:rsid w:val="00992184"/>
@@ -10694,10 +11178,10 @@
       <w:color w:val="2F5496" w:themeColor="accent1" w:themeShade="BF"/>
     </w:rPr>
   </w:style>
-  <w:style w:type="paragraph" w:styleId="FootnoteText">
+  <w:style w:type="paragraph" w:styleId="Lbjegyzetszveg">
     <w:name w:val="footnote text"/>
-    <w:basedOn w:val="Normal"/>
-    <w:link w:val="FootnoteTextChar"/>
+    <w:basedOn w:val="Norml"/>
+    <w:link w:val="LbjegyzetszvegChar"/>
     <w:uiPriority w:val="99"/>
     <w:semiHidden/>
     <w:unhideWhenUsed/>
@@ -10710,10 +11194,10 @@
       <w:szCs w:val="20"/>
     </w:rPr>
   </w:style>
-  <w:style w:type="character" w:customStyle="1" w:styleId="Heading5Char">
-    <w:name w:val="Heading 5 Char"/>
-    <w:basedOn w:val="DefaultParagraphFont"/>
-    <w:link w:val="Heading5"/>
+  <w:style w:type="character" w:customStyle="1" w:styleId="Cmsor5Char">
+    <w:name w:val="Címsor 5 Char"/>
+    <w:basedOn w:val="Bekezdsalapbettpusa"/>
+    <w:link w:val="Cmsor5"/>
     <w:uiPriority w:val="9"/>
     <w:semiHidden/>
     <w:rsid w:val="00FC7DF1"/>
@@ -10723,10 +11207,10 @@
       <w:sz w:val="24"/>
     </w:rPr>
   </w:style>
-  <w:style w:type="character" w:customStyle="1" w:styleId="Heading7Char">
-    <w:name w:val="Heading 7 Char"/>
-    <w:basedOn w:val="DefaultParagraphFont"/>
-    <w:link w:val="Heading7"/>
+  <w:style w:type="character" w:customStyle="1" w:styleId="Cmsor7Char">
+    <w:name w:val="Címsor 7 Char"/>
+    <w:basedOn w:val="Bekezdsalapbettpusa"/>
+    <w:link w:val="Cmsor7"/>
     <w:uiPriority w:val="9"/>
     <w:semiHidden/>
     <w:rsid w:val="00FC7DF1"/>
@@ -10738,10 +11222,10 @@
       <w:sz w:val="24"/>
     </w:rPr>
   </w:style>
-  <w:style w:type="character" w:customStyle="1" w:styleId="FootnoteTextChar">
-    <w:name w:val="Footnote Text Char"/>
-    <w:basedOn w:val="DefaultParagraphFont"/>
-    <w:link w:val="FootnoteText"/>
+  <w:style w:type="character" w:customStyle="1" w:styleId="LbjegyzetszvegChar">
+    <w:name w:val="Lábjegyzetszöveg Char"/>
+    <w:basedOn w:val="Bekezdsalapbettpusa"/>
+    <w:link w:val="Lbjegyzetszveg"/>
     <w:uiPriority w:val="99"/>
     <w:semiHidden/>
     <w:rsid w:val="00994627"/>
@@ -10751,9 +11235,9 @@
       <w:szCs w:val="20"/>
     </w:rPr>
   </w:style>
-  <w:style w:type="character" w:styleId="FootnoteReference">
+  <w:style w:type="character" w:styleId="Lbjegyzet-hivatkozs">
     <w:name w:val="footnote reference"/>
-    <w:basedOn w:val="DefaultParagraphFont"/>
+    <w:basedOn w:val="Bekezdsalapbettpusa"/>
     <w:uiPriority w:val="99"/>
     <w:semiHidden/>
     <w:unhideWhenUsed/>

</xml_diff>

<commit_message>
tessék valamit csinálj is dodder
</commit_message>
<xml_diff>
--- a/hálózat/packet_tracer_dokumentacio.docx
+++ b/hálózat/packet_tracer_dokumentacio.docx
@@ -88,7 +88,7 @@
                 <v:stroke joinstyle="miter"/>
                 <v:path gradientshapeok="t" o:connecttype="rect"/>
               </v:shapetype>
-              <v:shape id="Szövegdoboz 5" o:spid="_x0000_s1026" type="#_x0000_t202" style="position:absolute;left:0;text-align:left;margin-left:0;margin-top:-1pt;width:547.2pt;height:136.2pt;z-index:251662336;visibility:visible;mso-wrap-style:square;mso-width-percent:0;mso-height-percent:0;mso-wrap-distance-left:9pt;mso-wrap-distance-top:0;mso-wrap-distance-right:9pt;mso-wrap-distance-bottom:0;mso-position-horizontal:center;mso-position-horizontal-relative:margin;mso-position-vertical:absolute;mso-position-vertical-relative:text;mso-width-percent:0;mso-height-percent:0;mso-width-relative:margin;mso-height-relative:margin;v-text-anchor:top" o:gfxdata="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" filled="f" stroked="f" strokeweight=".5pt">
+              <v:shape id="Szövegdoboz 5" o:spid="_x0000_s1026" type="#_x0000_t202" style="position:absolute;left:0;text-align:left;margin-left:0;margin-top:-1pt;width:547.2pt;height:136.2pt;z-index:251662336;visibility:visible;mso-wrap-style:square;mso-width-percent:0;mso-height-percent:0;mso-wrap-distance-left:9pt;mso-wrap-distance-top:0;mso-wrap-distance-right:9pt;mso-wrap-distance-bottom:0;mso-position-horizontal:center;mso-position-horizontal-relative:margin;mso-position-vertical:absolute;mso-position-vertical-relative:text;mso-width-percent:0;mso-height-percent:0;mso-width-relative:margin;mso-height-relative:margin;v-text-anchor:top" o:gfxdata="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" filled="f" stroked="f" strokeweight=".5pt">
                 <v:textbox>
                   <w:txbxContent>
                     <w:p>
@@ -1335,7 +1335,7 @@
           </mc:Choice>
           <mc:Fallback>
             <w:pict>
-              <v:shape w14:anchorId="73A39117" id="Szövegdoboz 10" o:spid="_x0000_s1027" type="#_x0000_t202" style="position:absolute;left:0;text-align:left;margin-left:34.05pt;margin-top:204.45pt;width:399.25pt;height:241.1pt;z-index:251673600;visibility:visible;mso-wrap-style:square;mso-width-percent:0;mso-height-percent:0;mso-wrap-distance-left:9pt;mso-wrap-distance-top:0;mso-wrap-distance-right:9pt;mso-wrap-distance-bottom:0;mso-position-horizontal:absolute;mso-position-horizontal-relative:margin;mso-position-vertical:absolute;mso-position-vertical-relative:text;mso-width-percent:0;mso-height-percent:0;mso-width-relative:margin;mso-height-relative:margin;v-text-anchor:top" o:gfxdata="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" filled="f" stroked="f" strokeweight=".5pt">
+              <v:shape w14:anchorId="73A39117" id="Szövegdoboz 10" o:spid="_x0000_s1027" type="#_x0000_t202" style="position:absolute;left:0;text-align:left;margin-left:34.05pt;margin-top:204.45pt;width:399.25pt;height:241.1pt;z-index:251673600;visibility:visible;mso-wrap-style:square;mso-width-percent:0;mso-height-percent:0;mso-wrap-distance-left:9pt;mso-wrap-distance-top:0;mso-wrap-distance-right:9pt;mso-wrap-distance-bottom:0;mso-position-horizontal:absolute;mso-position-horizontal-relative:margin;mso-position-vertical:absolute;mso-position-vertical-relative:text;mso-width-percent:0;mso-height-percent:0;mso-width-relative:margin;mso-height-relative:margin;v-text-anchor:top" o:gfxdata="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" filled="f" stroked="f" strokeweight=".5pt">
                 <v:textbox>
                   <w:txbxContent>
                     <w:p>
@@ -1445,7 +1445,7 @@
     </w:p>
     <w:p>
       <w:pPr>
-        <w:pStyle w:val="TJ1"/>
+        <w:pStyle w:val="TOC1"/>
         <w:tabs>
           <w:tab w:val="right" w:leader="dot" w:pos="9062"/>
         </w:tabs>
@@ -1458,7 +1458,7 @@
           <w:kern w:val="2"/>
           <w:sz w:val="24"/>
           <w:szCs w:val="24"/>
-          <w:lang w:eastAsia="en-GB"/>
+          <w:lang w:val="en-HU" w:eastAsia="en-GB"/>
           <w14:ligatures w14:val="standardContextual"/>
         </w:rPr>
       </w:pPr>
@@ -1479,7 +1479,7 @@
           <w:sz w:val="44"/>
           <w:szCs w:val="44"/>
         </w:rPr>
-        <w:instrText xml:space="preserve"> TOC \o "1-4" \h \z \t "Style2,2" </w:instrText>
+        <w:instrText xml:space="preserve"> TOC \o "1-3" \h \z \t "Style2,2" </w:instrText>
       </w:r>
       <w:r>
         <w:rPr>
@@ -1490,10 +1490,10 @@
         </w:rPr>
         <w:fldChar w:fldCharType="separate"/>
       </w:r>
-      <w:hyperlink w:anchor="_Toc160532791" w:history="1">
-        <w:r>
-          <w:rPr>
-            <w:rStyle w:val="Hiperhivatkozs"/>
+      <w:hyperlink w:anchor="_Toc160606445" w:history="1">
+        <w:r>
+          <w:rPr>
+            <w:rStyle w:val="Hyperlink"/>
             <w:noProof/>
           </w:rPr>
           <w:t>Bevezetés</w:t>
@@ -1517,7 +1517,7 @@
             <w:noProof/>
             <w:webHidden/>
           </w:rPr>
-          <w:instrText xml:space="preserve"> PAGEREF _Toc160532791 \h </w:instrText>
+          <w:instrText xml:space="preserve"> PAGEREF _Toc160606445 \h </w:instrText>
         </w:r>
         <w:r>
           <w:rPr>
@@ -1550,7 +1550,7 @@
     </w:p>
     <w:p>
       <w:pPr>
-        <w:pStyle w:val="TJ1"/>
+        <w:pStyle w:val="TOC1"/>
         <w:tabs>
           <w:tab w:val="right" w:leader="dot" w:pos="9062"/>
         </w:tabs>
@@ -1563,14 +1563,14 @@
           <w:kern w:val="2"/>
           <w:sz w:val="24"/>
           <w:szCs w:val="24"/>
-          <w:lang w:eastAsia="en-GB"/>
+          <w:lang w:val="en-HU" w:eastAsia="en-GB"/>
           <w14:ligatures w14:val="standardContextual"/>
         </w:rPr>
       </w:pPr>
-      <w:hyperlink w:anchor="_Toc160532792" w:history="1">
-        <w:r>
-          <w:rPr>
-            <w:rStyle w:val="Hiperhivatkozs"/>
+      <w:hyperlink w:anchor="_Toc160606446" w:history="1">
+        <w:r>
+          <w:rPr>
+            <w:rStyle w:val="Hyperlink"/>
             <w:noProof/>
           </w:rPr>
           <w:t>Las Vegas Szerverterem</w:t>
@@ -1594,7 +1594,7 @@
             <w:noProof/>
             <w:webHidden/>
           </w:rPr>
-          <w:instrText xml:space="preserve"> PAGEREF _Toc160532792 \h </w:instrText>
+          <w:instrText xml:space="preserve"> PAGEREF _Toc160606446 \h </w:instrText>
         </w:r>
         <w:r>
           <w:rPr>
@@ -1627,25 +1627,28 @@
     </w:p>
     <w:p>
       <w:pPr>
-        <w:pStyle w:val="TJ2"/>
+        <w:pStyle w:val="TOC2"/>
         <w:tabs>
           <w:tab w:val="right" w:leader="dot" w:pos="9062"/>
         </w:tabs>
         <w:rPr>
           <w:rFonts w:eastAsiaTheme="minorEastAsia" w:cstheme="minorBidi"/>
+          <w:b w:val="0"/>
+          <w:bCs w:val="0"/>
+          <w:caps w:val="0"/>
           <w:smallCaps w:val="0"/>
           <w:noProof/>
           <w:kern w:val="2"/>
           <w:sz w:val="24"/>
           <w:szCs w:val="24"/>
-          <w:lang w:eastAsia="en-GB"/>
+          <w:lang w:val="en-HU" w:eastAsia="en-GB"/>
           <w14:ligatures w14:val="standardContextual"/>
         </w:rPr>
       </w:pPr>
-      <w:hyperlink w:anchor="_Toc160532793" w:history="1">
-        <w:r>
-          <w:rPr>
-            <w:rStyle w:val="Hiperhivatkozs"/>
+      <w:hyperlink w:anchor="_Toc160606447" w:history="1">
+        <w:r>
+          <w:rPr>
+            <w:rStyle w:val="Hyperlink"/>
             <w:noProof/>
           </w:rPr>
           <w:t>HSRP</w:t>
@@ -1669,7 +1672,7 @@
             <w:noProof/>
             <w:webHidden/>
           </w:rPr>
-          <w:instrText xml:space="preserve"> PAGEREF _Toc160532793 \h </w:instrText>
+          <w:instrText xml:space="preserve"> PAGEREF _Toc160606447 \h </w:instrText>
         </w:r>
         <w:r>
           <w:rPr>
@@ -1702,25 +1705,28 @@
     </w:p>
     <w:p>
       <w:pPr>
-        <w:pStyle w:val="TJ2"/>
+        <w:pStyle w:val="TOC2"/>
         <w:tabs>
           <w:tab w:val="right" w:leader="dot" w:pos="9062"/>
         </w:tabs>
         <w:rPr>
           <w:rFonts w:eastAsiaTheme="minorEastAsia" w:cstheme="minorBidi"/>
+          <w:b w:val="0"/>
+          <w:bCs w:val="0"/>
+          <w:caps w:val="0"/>
           <w:smallCaps w:val="0"/>
           <w:noProof/>
           <w:kern w:val="2"/>
           <w:sz w:val="24"/>
           <w:szCs w:val="24"/>
-          <w:lang w:eastAsia="en-GB"/>
+          <w:lang w:val="en-HU" w:eastAsia="en-GB"/>
           <w14:ligatures w14:val="standardContextual"/>
         </w:rPr>
       </w:pPr>
-      <w:hyperlink w:anchor="_Toc160532794" w:history="1">
-        <w:r>
-          <w:rPr>
-            <w:rStyle w:val="Hiperhivatkozs"/>
+      <w:hyperlink w:anchor="_Toc160606448" w:history="1">
+        <w:r>
+          <w:rPr>
+            <w:rStyle w:val="Hyperlink"/>
             <w:noProof/>
           </w:rPr>
           <w:t>NAT</w:t>
@@ -1744,7 +1750,7 @@
             <w:noProof/>
             <w:webHidden/>
           </w:rPr>
-          <w:instrText xml:space="preserve"> PAGEREF _Toc160532794 \h </w:instrText>
+          <w:instrText xml:space="preserve"> PAGEREF _Toc160606448 \h </w:instrText>
         </w:r>
         <w:r>
           <w:rPr>
@@ -1777,25 +1783,28 @@
     </w:p>
     <w:p>
       <w:pPr>
-        <w:pStyle w:val="TJ2"/>
+        <w:pStyle w:val="TOC2"/>
         <w:tabs>
           <w:tab w:val="right" w:leader="dot" w:pos="9062"/>
         </w:tabs>
         <w:rPr>
           <w:rFonts w:eastAsiaTheme="minorEastAsia" w:cstheme="minorBidi"/>
+          <w:b w:val="0"/>
+          <w:bCs w:val="0"/>
+          <w:caps w:val="0"/>
           <w:smallCaps w:val="0"/>
           <w:noProof/>
           <w:kern w:val="2"/>
           <w:sz w:val="24"/>
           <w:szCs w:val="24"/>
-          <w:lang w:eastAsia="en-GB"/>
+          <w:lang w:val="en-HU" w:eastAsia="en-GB"/>
           <w14:ligatures w14:val="standardContextual"/>
         </w:rPr>
       </w:pPr>
-      <w:hyperlink w:anchor="_Toc160532795" w:history="1">
-        <w:r>
-          <w:rPr>
-            <w:rStyle w:val="Hiperhivatkozs"/>
+      <w:hyperlink w:anchor="_Toc160606449" w:history="1">
+        <w:r>
+          <w:rPr>
+            <w:rStyle w:val="Hyperlink"/>
             <w:noProof/>
           </w:rPr>
           <w:t>HTTP</w:t>
@@ -1819,7 +1828,7 @@
             <w:noProof/>
             <w:webHidden/>
           </w:rPr>
-          <w:instrText xml:space="preserve"> PAGEREF _Toc160532795 \h </w:instrText>
+          <w:instrText xml:space="preserve"> PAGEREF _Toc160606449 \h </w:instrText>
         </w:r>
         <w:r>
           <w:rPr>
@@ -1852,25 +1861,28 @@
     </w:p>
     <w:p>
       <w:pPr>
-        <w:pStyle w:val="TJ2"/>
+        <w:pStyle w:val="TOC2"/>
         <w:tabs>
           <w:tab w:val="right" w:leader="dot" w:pos="9062"/>
         </w:tabs>
         <w:rPr>
           <w:rFonts w:eastAsiaTheme="minorEastAsia" w:cstheme="minorBidi"/>
+          <w:b w:val="0"/>
+          <w:bCs w:val="0"/>
+          <w:caps w:val="0"/>
           <w:smallCaps w:val="0"/>
           <w:noProof/>
           <w:kern w:val="2"/>
           <w:sz w:val="24"/>
           <w:szCs w:val="24"/>
-          <w:lang w:eastAsia="en-GB"/>
+          <w:lang w:val="en-HU" w:eastAsia="en-GB"/>
           <w14:ligatures w14:val="standardContextual"/>
         </w:rPr>
       </w:pPr>
-      <w:hyperlink w:anchor="_Toc160532796" w:history="1">
-        <w:r>
-          <w:rPr>
-            <w:rStyle w:val="Hiperhivatkozs"/>
+      <w:hyperlink w:anchor="_Toc160606450" w:history="1">
+        <w:r>
+          <w:rPr>
+            <w:rStyle w:val="Hyperlink"/>
             <w:noProof/>
           </w:rPr>
           <w:t>NTP</w:t>
@@ -1894,7 +1906,7 @@
             <w:noProof/>
             <w:webHidden/>
           </w:rPr>
-          <w:instrText xml:space="preserve"> PAGEREF _Toc160532796 \h </w:instrText>
+          <w:instrText xml:space="preserve"> PAGEREF _Toc160606450 \h </w:instrText>
         </w:r>
         <w:r>
           <w:rPr>
@@ -1927,25 +1939,28 @@
     </w:p>
     <w:p>
       <w:pPr>
-        <w:pStyle w:val="TJ2"/>
+        <w:pStyle w:val="TOC2"/>
         <w:tabs>
           <w:tab w:val="right" w:leader="dot" w:pos="9062"/>
         </w:tabs>
         <w:rPr>
           <w:rFonts w:eastAsiaTheme="minorEastAsia" w:cstheme="minorBidi"/>
+          <w:b w:val="0"/>
+          <w:bCs w:val="0"/>
+          <w:caps w:val="0"/>
           <w:smallCaps w:val="0"/>
           <w:noProof/>
           <w:kern w:val="2"/>
           <w:sz w:val="24"/>
           <w:szCs w:val="24"/>
-          <w:lang w:eastAsia="en-GB"/>
+          <w:lang w:val="en-HU" w:eastAsia="en-GB"/>
           <w14:ligatures w14:val="standardContextual"/>
         </w:rPr>
       </w:pPr>
-      <w:hyperlink w:anchor="_Toc160532797" w:history="1">
-        <w:r>
-          <w:rPr>
-            <w:rStyle w:val="Hiperhivatkozs"/>
+      <w:hyperlink w:anchor="_Toc160606451" w:history="1">
+        <w:r>
+          <w:rPr>
+            <w:rStyle w:val="Hyperlink"/>
             <w:noProof/>
           </w:rPr>
           <w:t>Email</w:t>
@@ -1969,7 +1984,7 @@
             <w:noProof/>
             <w:webHidden/>
           </w:rPr>
-          <w:instrText xml:space="preserve"> PAGEREF _Toc160532797 \h </w:instrText>
+          <w:instrText xml:space="preserve"> PAGEREF _Toc160606451 \h </w:instrText>
         </w:r>
         <w:r>
           <w:rPr>
@@ -2002,25 +2017,28 @@
     </w:p>
     <w:p>
       <w:pPr>
-        <w:pStyle w:val="TJ2"/>
+        <w:pStyle w:val="TOC2"/>
         <w:tabs>
           <w:tab w:val="right" w:leader="dot" w:pos="9062"/>
         </w:tabs>
         <w:rPr>
           <w:rFonts w:eastAsiaTheme="minorEastAsia" w:cstheme="minorBidi"/>
+          <w:b w:val="0"/>
+          <w:bCs w:val="0"/>
+          <w:caps w:val="0"/>
           <w:smallCaps w:val="0"/>
           <w:noProof/>
           <w:kern w:val="2"/>
           <w:sz w:val="24"/>
           <w:szCs w:val="24"/>
-          <w:lang w:eastAsia="en-GB"/>
+          <w:lang w:val="en-HU" w:eastAsia="en-GB"/>
           <w14:ligatures w14:val="standardContextual"/>
         </w:rPr>
       </w:pPr>
-      <w:hyperlink w:anchor="_Toc160532798" w:history="1">
-        <w:r>
-          <w:rPr>
-            <w:rStyle w:val="Hiperhivatkozs"/>
+      <w:hyperlink w:anchor="_Toc160606452" w:history="1">
+        <w:r>
+          <w:rPr>
+            <w:rStyle w:val="Hyperlink"/>
             <w:noProof/>
             <w:lang w:val="en-US"/>
           </w:rPr>
@@ -2045,7 +2063,7 @@
             <w:noProof/>
             <w:webHidden/>
           </w:rPr>
-          <w:instrText xml:space="preserve"> PAGEREF _Toc160532798 \h </w:instrText>
+          <w:instrText xml:space="preserve"> PAGEREF _Toc160606452 \h </w:instrText>
         </w:r>
         <w:r>
           <w:rPr>
@@ -2078,25 +2096,28 @@
     </w:p>
     <w:p>
       <w:pPr>
-        <w:pStyle w:val="TJ2"/>
+        <w:pStyle w:val="TOC2"/>
         <w:tabs>
           <w:tab w:val="right" w:leader="dot" w:pos="9062"/>
         </w:tabs>
         <w:rPr>
           <w:rFonts w:eastAsiaTheme="minorEastAsia" w:cstheme="minorBidi"/>
+          <w:b w:val="0"/>
+          <w:bCs w:val="0"/>
+          <w:caps w:val="0"/>
           <w:smallCaps w:val="0"/>
           <w:noProof/>
           <w:kern w:val="2"/>
           <w:sz w:val="24"/>
           <w:szCs w:val="24"/>
-          <w:lang w:eastAsia="en-GB"/>
+          <w:lang w:val="en-HU" w:eastAsia="en-GB"/>
           <w14:ligatures w14:val="standardContextual"/>
         </w:rPr>
       </w:pPr>
-      <w:hyperlink w:anchor="_Toc160532799" w:history="1">
-        <w:r>
-          <w:rPr>
-            <w:rStyle w:val="Hiperhivatkozs"/>
+      <w:hyperlink w:anchor="_Toc160606453" w:history="1">
+        <w:r>
+          <w:rPr>
+            <w:rStyle w:val="Hyperlink"/>
             <w:noProof/>
           </w:rPr>
           <w:t>DNS</w:t>
@@ -2120,7 +2141,7 @@
             <w:noProof/>
             <w:webHidden/>
           </w:rPr>
-          <w:instrText xml:space="preserve"> PAGEREF _Toc160532799 \h </w:instrText>
+          <w:instrText xml:space="preserve"> PAGEREF _Toc160606453 \h </w:instrText>
         </w:r>
         <w:r>
           <w:rPr>
@@ -2140,7 +2161,7 @@
             <w:noProof/>
             <w:webHidden/>
           </w:rPr>
-          <w:t>4</w:t>
+          <w:t>5</w:t>
         </w:r>
         <w:r>
           <w:rPr>
@@ -2153,25 +2174,28 @@
     </w:p>
     <w:p>
       <w:pPr>
-        <w:pStyle w:val="TJ2"/>
+        <w:pStyle w:val="TOC2"/>
         <w:tabs>
           <w:tab w:val="right" w:leader="dot" w:pos="9062"/>
         </w:tabs>
         <w:rPr>
           <w:rFonts w:eastAsiaTheme="minorEastAsia" w:cstheme="minorBidi"/>
+          <w:b w:val="0"/>
+          <w:bCs w:val="0"/>
+          <w:caps w:val="0"/>
           <w:smallCaps w:val="0"/>
           <w:noProof/>
           <w:kern w:val="2"/>
           <w:sz w:val="24"/>
           <w:szCs w:val="24"/>
-          <w:lang w:eastAsia="en-GB"/>
+          <w:lang w:val="en-HU" w:eastAsia="en-GB"/>
           <w14:ligatures w14:val="standardContextual"/>
         </w:rPr>
       </w:pPr>
-      <w:hyperlink w:anchor="_Toc160532800" w:history="1">
-        <w:r>
-          <w:rPr>
-            <w:rStyle w:val="Hiperhivatkozs"/>
+      <w:hyperlink w:anchor="_Toc160606454" w:history="1">
+        <w:r>
+          <w:rPr>
+            <w:rStyle w:val="Hyperlink"/>
             <w:noProof/>
           </w:rPr>
           <w:t>TFTP</w:t>
@@ -2195,7 +2219,7 @@
             <w:noProof/>
             <w:webHidden/>
           </w:rPr>
-          <w:instrText xml:space="preserve"> PAGEREF _Toc160532800 \h </w:instrText>
+          <w:instrText xml:space="preserve"> PAGEREF _Toc160606454 \h </w:instrText>
         </w:r>
         <w:r>
           <w:rPr>
@@ -2228,25 +2252,28 @@
     </w:p>
     <w:p>
       <w:pPr>
-        <w:pStyle w:val="TJ2"/>
+        <w:pStyle w:val="TOC2"/>
         <w:tabs>
           <w:tab w:val="right" w:leader="dot" w:pos="9062"/>
         </w:tabs>
         <w:rPr>
           <w:rFonts w:eastAsiaTheme="minorEastAsia" w:cstheme="minorBidi"/>
+          <w:b w:val="0"/>
+          <w:bCs w:val="0"/>
+          <w:caps w:val="0"/>
           <w:smallCaps w:val="0"/>
           <w:noProof/>
           <w:kern w:val="2"/>
           <w:sz w:val="24"/>
           <w:szCs w:val="24"/>
-          <w:lang w:eastAsia="en-GB"/>
+          <w:lang w:val="en-HU" w:eastAsia="en-GB"/>
           <w14:ligatures w14:val="standardContextual"/>
         </w:rPr>
       </w:pPr>
-      <w:hyperlink w:anchor="_Toc160532801" w:history="1">
-        <w:r>
-          <w:rPr>
-            <w:rStyle w:val="Hiperhivatkozs"/>
+      <w:hyperlink w:anchor="_Toc160606455" w:history="1">
+        <w:r>
+          <w:rPr>
+            <w:rStyle w:val="Hyperlink"/>
             <w:noProof/>
           </w:rPr>
           <w:t>FTP</w:t>
@@ -2270,7 +2297,7 @@
             <w:noProof/>
             <w:webHidden/>
           </w:rPr>
-          <w:instrText xml:space="preserve"> PAGEREF _Toc160532801 \h </w:instrText>
+          <w:instrText xml:space="preserve"> PAGEREF _Toc160606455 \h </w:instrText>
         </w:r>
         <w:r>
           <w:rPr>
@@ -2303,25 +2330,28 @@
     </w:p>
     <w:p>
       <w:pPr>
-        <w:pStyle w:val="TJ2"/>
+        <w:pStyle w:val="TOC2"/>
         <w:tabs>
           <w:tab w:val="right" w:leader="dot" w:pos="9062"/>
         </w:tabs>
         <w:rPr>
           <w:rFonts w:eastAsiaTheme="minorEastAsia" w:cstheme="minorBidi"/>
+          <w:b w:val="0"/>
+          <w:bCs w:val="0"/>
+          <w:caps w:val="0"/>
           <w:smallCaps w:val="0"/>
           <w:noProof/>
           <w:kern w:val="2"/>
           <w:sz w:val="24"/>
           <w:szCs w:val="24"/>
-          <w:lang w:eastAsia="en-GB"/>
+          <w:lang w:val="en-HU" w:eastAsia="en-GB"/>
           <w14:ligatures w14:val="standardContextual"/>
         </w:rPr>
       </w:pPr>
-      <w:hyperlink w:anchor="_Toc160532802" w:history="1">
-        <w:r>
-          <w:rPr>
-            <w:rStyle w:val="Hiperhivatkozs"/>
+      <w:hyperlink w:anchor="_Toc160606456" w:history="1">
+        <w:r>
+          <w:rPr>
+            <w:rStyle w:val="Hyperlink"/>
             <w:noProof/>
           </w:rPr>
           <w:t>AAA</w:t>
@@ -2345,7 +2375,7 @@
             <w:noProof/>
             <w:webHidden/>
           </w:rPr>
-          <w:instrText xml:space="preserve"> PAGEREF _Toc160532802 \h </w:instrText>
+          <w:instrText xml:space="preserve"> PAGEREF _Toc160606456 \h </w:instrText>
         </w:r>
         <w:r>
           <w:rPr>
@@ -2378,7 +2408,7 @@
     </w:p>
     <w:p>
       <w:pPr>
-        <w:pStyle w:val="TJ1"/>
+        <w:pStyle w:val="TOC1"/>
         <w:tabs>
           <w:tab w:val="right" w:leader="dot" w:pos="9062"/>
         </w:tabs>
@@ -2391,14 +2421,14 @@
           <w:kern w:val="2"/>
           <w:sz w:val="24"/>
           <w:szCs w:val="24"/>
-          <w:lang w:eastAsia="en-GB"/>
+          <w:lang w:val="en-HU" w:eastAsia="en-GB"/>
           <w14:ligatures w14:val="standardContextual"/>
         </w:rPr>
       </w:pPr>
-      <w:hyperlink w:anchor="_Toc160532803" w:history="1">
-        <w:r>
-          <w:rPr>
-            <w:rStyle w:val="Hiperhivatkozs"/>
+      <w:hyperlink w:anchor="_Toc160606457" w:history="1">
+        <w:r>
+          <w:rPr>
+            <w:rStyle w:val="Hyperlink"/>
             <w:noProof/>
           </w:rPr>
           <w:t>Budapest székhely</w:t>
@@ -2422,7 +2452,7 @@
             <w:noProof/>
             <w:webHidden/>
           </w:rPr>
-          <w:instrText xml:space="preserve"> PAGEREF _Toc160532803 \h </w:instrText>
+          <w:instrText xml:space="preserve"> PAGEREF _Toc160606457 \h </w:instrText>
         </w:r>
         <w:r>
           <w:rPr>
@@ -2442,7 +2472,7 @@
             <w:noProof/>
             <w:webHidden/>
           </w:rPr>
-          <w:t>5</w:t>
+          <w:t>6</w:t>
         </w:r>
         <w:r>
           <w:rPr>
@@ -2455,25 +2485,28 @@
     </w:p>
     <w:p>
       <w:pPr>
-        <w:pStyle w:val="TJ2"/>
+        <w:pStyle w:val="TOC2"/>
         <w:tabs>
           <w:tab w:val="right" w:leader="dot" w:pos="9062"/>
         </w:tabs>
         <w:rPr>
           <w:rFonts w:eastAsiaTheme="minorEastAsia" w:cstheme="minorBidi"/>
+          <w:b w:val="0"/>
+          <w:bCs w:val="0"/>
+          <w:caps w:val="0"/>
           <w:smallCaps w:val="0"/>
           <w:noProof/>
           <w:kern w:val="2"/>
           <w:sz w:val="24"/>
           <w:szCs w:val="24"/>
-          <w:lang w:eastAsia="en-GB"/>
+          <w:lang w:val="en-HU" w:eastAsia="en-GB"/>
           <w14:ligatures w14:val="standardContextual"/>
         </w:rPr>
       </w:pPr>
-      <w:hyperlink w:anchor="_Toc160532804" w:history="1">
-        <w:r>
-          <w:rPr>
-            <w:rStyle w:val="Hiperhivatkozs"/>
+      <w:hyperlink w:anchor="_Toc160606458" w:history="1">
+        <w:r>
+          <w:rPr>
+            <w:rStyle w:val="Hyperlink"/>
             <w:noProof/>
           </w:rPr>
           <w:t>SSH</w:t>
@@ -2497,7 +2530,7 @@
             <w:noProof/>
             <w:webHidden/>
           </w:rPr>
-          <w:instrText xml:space="preserve"> PAGEREF _Toc160532804 \h </w:instrText>
+          <w:instrText xml:space="preserve"> PAGEREF _Toc160606458 \h </w:instrText>
         </w:r>
         <w:r>
           <w:rPr>
@@ -2517,7 +2550,7 @@
             <w:noProof/>
             <w:webHidden/>
           </w:rPr>
-          <w:t>5</w:t>
+          <w:t>6</w:t>
         </w:r>
         <w:r>
           <w:rPr>
@@ -2530,25 +2563,28 @@
     </w:p>
     <w:p>
       <w:pPr>
-        <w:pStyle w:val="TJ2"/>
+        <w:pStyle w:val="TOC2"/>
         <w:tabs>
           <w:tab w:val="right" w:leader="dot" w:pos="9062"/>
         </w:tabs>
         <w:rPr>
           <w:rFonts w:eastAsiaTheme="minorEastAsia" w:cstheme="minorBidi"/>
+          <w:b w:val="0"/>
+          <w:bCs w:val="0"/>
+          <w:caps w:val="0"/>
           <w:smallCaps w:val="0"/>
           <w:noProof/>
           <w:kern w:val="2"/>
           <w:sz w:val="24"/>
           <w:szCs w:val="24"/>
-          <w:lang w:eastAsia="en-GB"/>
+          <w:lang w:val="en-HU" w:eastAsia="en-GB"/>
           <w14:ligatures w14:val="standardContextual"/>
         </w:rPr>
       </w:pPr>
-      <w:hyperlink w:anchor="_Toc160532805" w:history="1">
-        <w:r>
-          <w:rPr>
-            <w:rStyle w:val="Hiperhivatkozs"/>
+      <w:hyperlink w:anchor="_Toc160606459" w:history="1">
+        <w:r>
+          <w:rPr>
+            <w:rStyle w:val="Hyperlink"/>
             <w:noProof/>
           </w:rPr>
           <w:t>VPN</w:t>
@@ -2572,7 +2608,7 @@
             <w:noProof/>
             <w:webHidden/>
           </w:rPr>
-          <w:instrText xml:space="preserve"> PAGEREF _Toc160532805 \h </w:instrText>
+          <w:instrText xml:space="preserve"> PAGEREF _Toc160606459 \h </w:instrText>
         </w:r>
         <w:r>
           <w:rPr>
@@ -2592,7 +2628,7 @@
             <w:noProof/>
             <w:webHidden/>
           </w:rPr>
-          <w:t>5</w:t>
+          <w:t>6</w:t>
         </w:r>
         <w:r>
           <w:rPr>
@@ -2605,25 +2641,28 @@
     </w:p>
     <w:p>
       <w:pPr>
-        <w:pStyle w:val="TJ2"/>
+        <w:pStyle w:val="TOC2"/>
         <w:tabs>
           <w:tab w:val="right" w:leader="dot" w:pos="9062"/>
         </w:tabs>
         <w:rPr>
           <w:rFonts w:eastAsiaTheme="minorEastAsia" w:cstheme="minorBidi"/>
+          <w:b w:val="0"/>
+          <w:bCs w:val="0"/>
+          <w:caps w:val="0"/>
           <w:smallCaps w:val="0"/>
           <w:noProof/>
           <w:kern w:val="2"/>
           <w:sz w:val="24"/>
           <w:szCs w:val="24"/>
-          <w:lang w:eastAsia="en-GB"/>
+          <w:lang w:val="en-HU" w:eastAsia="en-GB"/>
           <w14:ligatures w14:val="standardContextual"/>
         </w:rPr>
       </w:pPr>
-      <w:hyperlink w:anchor="_Toc160532806" w:history="1">
-        <w:r>
-          <w:rPr>
-            <w:rStyle w:val="Hiperhivatkozs"/>
+      <w:hyperlink w:anchor="_Toc160606460" w:history="1">
+        <w:r>
+          <w:rPr>
+            <w:rStyle w:val="Hyperlink"/>
             <w:noProof/>
             <w:lang w:val="en-US"/>
           </w:rPr>
@@ -2648,7 +2687,7 @@
             <w:noProof/>
             <w:webHidden/>
           </w:rPr>
-          <w:instrText xml:space="preserve"> PAGEREF _Toc160532806 \h </w:instrText>
+          <w:instrText xml:space="preserve"> PAGEREF _Toc160606460 \h </w:instrText>
         </w:r>
         <w:r>
           <w:rPr>
@@ -2668,7 +2707,7 @@
             <w:noProof/>
             <w:webHidden/>
           </w:rPr>
-          <w:t>5</w:t>
+          <w:t>6</w:t>
         </w:r>
         <w:r>
           <w:rPr>
@@ -2681,25 +2720,28 @@
     </w:p>
     <w:p>
       <w:pPr>
-        <w:pStyle w:val="TJ2"/>
+        <w:pStyle w:val="TOC2"/>
         <w:tabs>
           <w:tab w:val="right" w:leader="dot" w:pos="9062"/>
         </w:tabs>
         <w:rPr>
           <w:rFonts w:eastAsiaTheme="minorEastAsia" w:cstheme="minorBidi"/>
+          <w:b w:val="0"/>
+          <w:bCs w:val="0"/>
+          <w:caps w:val="0"/>
           <w:smallCaps w:val="0"/>
           <w:noProof/>
           <w:kern w:val="2"/>
           <w:sz w:val="24"/>
           <w:szCs w:val="24"/>
-          <w:lang w:eastAsia="en-GB"/>
+          <w:lang w:val="en-HU" w:eastAsia="en-GB"/>
           <w14:ligatures w14:val="standardContextual"/>
         </w:rPr>
       </w:pPr>
-      <w:hyperlink w:anchor="_Toc160532807" w:history="1">
-        <w:r>
-          <w:rPr>
-            <w:rStyle w:val="Hiperhivatkozs"/>
+      <w:hyperlink w:anchor="_Toc160606461" w:history="1">
+        <w:r>
+          <w:rPr>
+            <w:rStyle w:val="Hyperlink"/>
             <w:noProof/>
           </w:rPr>
           <w:t>ASA</w:t>
@@ -2723,7 +2765,7 @@
             <w:noProof/>
             <w:webHidden/>
           </w:rPr>
-          <w:instrText xml:space="preserve"> PAGEREF _Toc160532807 \h </w:instrText>
+          <w:instrText xml:space="preserve"> PAGEREF _Toc160606461 \h </w:instrText>
         </w:r>
         <w:r>
           <w:rPr>
@@ -2743,7 +2785,7 @@
             <w:noProof/>
             <w:webHidden/>
           </w:rPr>
-          <w:t>5</w:t>
+          <w:t>6</w:t>
         </w:r>
         <w:r>
           <w:rPr>
@@ -2756,7 +2798,7 @@
     </w:p>
     <w:p>
       <w:pPr>
-        <w:pStyle w:val="TJ1"/>
+        <w:pStyle w:val="TOC1"/>
         <w:tabs>
           <w:tab w:val="right" w:leader="dot" w:pos="9062"/>
         </w:tabs>
@@ -2769,14 +2811,14 @@
           <w:kern w:val="2"/>
           <w:sz w:val="24"/>
           <w:szCs w:val="24"/>
-          <w:lang w:eastAsia="en-GB"/>
+          <w:lang w:val="en-HU" w:eastAsia="en-GB"/>
           <w14:ligatures w14:val="standardContextual"/>
         </w:rPr>
       </w:pPr>
-      <w:hyperlink w:anchor="_Toc160532808" w:history="1">
-        <w:r>
-          <w:rPr>
-            <w:rStyle w:val="Hiperhivatkozs"/>
+      <w:hyperlink w:anchor="_Toc160606462" w:history="1">
+        <w:r>
+          <w:rPr>
+            <w:rStyle w:val="Hyperlink"/>
             <w:noProof/>
           </w:rPr>
           <w:t>London Iroda</w:t>
@@ -2800,7 +2842,7 @@
             <w:noProof/>
             <w:webHidden/>
           </w:rPr>
-          <w:instrText xml:space="preserve"> PAGEREF _Toc160532808 \h </w:instrText>
+          <w:instrText xml:space="preserve"> PAGEREF _Toc160606462 \h </w:instrText>
         </w:r>
         <w:r>
           <w:rPr>
@@ -2833,25 +2875,28 @@
     </w:p>
     <w:p>
       <w:pPr>
-        <w:pStyle w:val="TJ2"/>
+        <w:pStyle w:val="TOC2"/>
         <w:tabs>
           <w:tab w:val="right" w:leader="dot" w:pos="9062"/>
         </w:tabs>
         <w:rPr>
           <w:rFonts w:eastAsiaTheme="minorEastAsia" w:cstheme="minorBidi"/>
+          <w:b w:val="0"/>
+          <w:bCs w:val="0"/>
+          <w:caps w:val="0"/>
           <w:smallCaps w:val="0"/>
           <w:noProof/>
           <w:kern w:val="2"/>
           <w:sz w:val="24"/>
           <w:szCs w:val="24"/>
-          <w:lang w:eastAsia="en-GB"/>
+          <w:lang w:val="en-HU" w:eastAsia="en-GB"/>
           <w14:ligatures w14:val="standardContextual"/>
         </w:rPr>
       </w:pPr>
-      <w:hyperlink w:anchor="_Toc160532809" w:history="1">
-        <w:r>
-          <w:rPr>
-            <w:rStyle w:val="Hiperhivatkozs"/>
+      <w:hyperlink w:anchor="_Toc160606463" w:history="1">
+        <w:r>
+          <w:rPr>
+            <w:rStyle w:val="Hyperlink"/>
             <w:noProof/>
           </w:rPr>
           <w:t>VLAN</w:t>
@@ -2875,7 +2920,7 @@
             <w:noProof/>
             <w:webHidden/>
           </w:rPr>
-          <w:instrText xml:space="preserve"> PAGEREF _Toc160532809 \h </w:instrText>
+          <w:instrText xml:space="preserve"> PAGEREF _Toc160606463 \h </w:instrText>
         </w:r>
         <w:r>
           <w:rPr>
@@ -2908,25 +2953,28 @@
     </w:p>
     <w:p>
       <w:pPr>
-        <w:pStyle w:val="TJ2"/>
+        <w:pStyle w:val="TOC2"/>
         <w:tabs>
           <w:tab w:val="right" w:leader="dot" w:pos="9062"/>
         </w:tabs>
         <w:rPr>
           <w:rFonts w:eastAsiaTheme="minorEastAsia" w:cstheme="minorBidi"/>
+          <w:b w:val="0"/>
+          <w:bCs w:val="0"/>
+          <w:caps w:val="0"/>
           <w:smallCaps w:val="0"/>
           <w:noProof/>
           <w:kern w:val="2"/>
           <w:sz w:val="24"/>
           <w:szCs w:val="24"/>
-          <w:lang w:eastAsia="en-GB"/>
+          <w:lang w:val="en-HU" w:eastAsia="en-GB"/>
           <w14:ligatures w14:val="standardContextual"/>
         </w:rPr>
       </w:pPr>
-      <w:hyperlink w:anchor="_Toc160532810" w:history="1">
-        <w:r>
-          <w:rPr>
-            <w:rStyle w:val="Hiperhivatkozs"/>
+      <w:hyperlink w:anchor="_Toc160606464" w:history="1">
+        <w:r>
+          <w:rPr>
+            <w:rStyle w:val="Hyperlink"/>
             <w:noProof/>
           </w:rPr>
           <w:t>Subinterface</w:t>
@@ -2950,7 +2998,7 @@
             <w:noProof/>
             <w:webHidden/>
           </w:rPr>
-          <w:instrText xml:space="preserve"> PAGEREF _Toc160532810 \h </w:instrText>
+          <w:instrText xml:space="preserve"> PAGEREF _Toc160606464 \h </w:instrText>
         </w:r>
         <w:r>
           <w:rPr>
@@ -2983,25 +3031,28 @@
     </w:p>
     <w:p>
       <w:pPr>
-        <w:pStyle w:val="TJ2"/>
+        <w:pStyle w:val="TOC2"/>
         <w:tabs>
           <w:tab w:val="right" w:leader="dot" w:pos="9062"/>
         </w:tabs>
         <w:rPr>
           <w:rFonts w:eastAsiaTheme="minorEastAsia" w:cstheme="minorBidi"/>
+          <w:b w:val="0"/>
+          <w:bCs w:val="0"/>
+          <w:caps w:val="0"/>
           <w:smallCaps w:val="0"/>
           <w:noProof/>
           <w:kern w:val="2"/>
           <w:sz w:val="24"/>
           <w:szCs w:val="24"/>
-          <w:lang w:eastAsia="en-GB"/>
+          <w:lang w:val="en-HU" w:eastAsia="en-GB"/>
           <w14:ligatures w14:val="standardContextual"/>
         </w:rPr>
       </w:pPr>
-      <w:hyperlink w:anchor="_Toc160532811" w:history="1">
-        <w:r>
-          <w:rPr>
-            <w:rStyle w:val="Hiperhivatkozs"/>
+      <w:hyperlink w:anchor="_Toc160606465" w:history="1">
+        <w:r>
+          <w:rPr>
+            <w:rStyle w:val="Hyperlink"/>
             <w:noProof/>
           </w:rPr>
           <w:t>EtherChannel</w:t>
@@ -3025,7 +3076,7 @@
             <w:noProof/>
             <w:webHidden/>
           </w:rPr>
-          <w:instrText xml:space="preserve"> PAGEREF _Toc160532811 \h </w:instrText>
+          <w:instrText xml:space="preserve"> PAGEREF _Toc160606465 \h </w:instrText>
         </w:r>
         <w:r>
           <w:rPr>
@@ -3058,25 +3109,28 @@
     </w:p>
     <w:p>
       <w:pPr>
-        <w:pStyle w:val="TJ2"/>
+        <w:pStyle w:val="TOC2"/>
         <w:tabs>
           <w:tab w:val="right" w:leader="dot" w:pos="9062"/>
         </w:tabs>
         <w:rPr>
           <w:rFonts w:eastAsiaTheme="minorEastAsia" w:cstheme="minorBidi"/>
+          <w:b w:val="0"/>
+          <w:bCs w:val="0"/>
+          <w:caps w:val="0"/>
           <w:smallCaps w:val="0"/>
           <w:noProof/>
           <w:kern w:val="2"/>
           <w:sz w:val="24"/>
           <w:szCs w:val="24"/>
-          <w:lang w:eastAsia="en-GB"/>
+          <w:lang w:val="en-HU" w:eastAsia="en-GB"/>
           <w14:ligatures w14:val="standardContextual"/>
         </w:rPr>
       </w:pPr>
-      <w:hyperlink w:anchor="_Toc160532812" w:history="1">
-        <w:r>
-          <w:rPr>
-            <w:rStyle w:val="Hiperhivatkozs"/>
+      <w:hyperlink w:anchor="_Toc160606466" w:history="1">
+        <w:r>
+          <w:rPr>
+            <w:rStyle w:val="Hyperlink"/>
             <w:noProof/>
           </w:rPr>
           <w:t>Wi-Fi</w:t>
@@ -3100,7 +3154,7 @@
             <w:noProof/>
             <w:webHidden/>
           </w:rPr>
-          <w:instrText xml:space="preserve"> PAGEREF _Toc160532812 \h </w:instrText>
+          <w:instrText xml:space="preserve"> PAGEREF _Toc160606466 \h </w:instrText>
         </w:r>
         <w:r>
           <w:rPr>
@@ -3120,7 +3174,7 @@
             <w:noProof/>
             <w:webHidden/>
           </w:rPr>
-          <w:t>6</w:t>
+          <w:t>7</w:t>
         </w:r>
         <w:r>
           <w:rPr>
@@ -3133,7 +3187,7 @@
     </w:p>
     <w:p>
       <w:pPr>
-        <w:pStyle w:val="TJ1"/>
+        <w:pStyle w:val="TOC1"/>
         <w:tabs>
           <w:tab w:val="right" w:leader="dot" w:pos="9062"/>
         </w:tabs>
@@ -3146,14 +3200,14 @@
           <w:kern w:val="2"/>
           <w:sz w:val="24"/>
           <w:szCs w:val="24"/>
-          <w:lang w:eastAsia="en-GB"/>
+          <w:lang w:val="en-HU" w:eastAsia="en-GB"/>
           <w14:ligatures w14:val="standardContextual"/>
         </w:rPr>
       </w:pPr>
-      <w:hyperlink w:anchor="_Toc160532813" w:history="1">
-        <w:r>
-          <w:rPr>
-            <w:rStyle w:val="Hiperhivatkozs"/>
+      <w:hyperlink w:anchor="_Toc160606467" w:history="1">
+        <w:r>
+          <w:rPr>
+            <w:rStyle w:val="Hyperlink"/>
             <w:noProof/>
           </w:rPr>
           <w:t>Dhaka Gyár</w:t>
@@ -3177,7 +3231,7 @@
             <w:noProof/>
             <w:webHidden/>
           </w:rPr>
-          <w:instrText xml:space="preserve"> PAGEREF _Toc160532813 \h </w:instrText>
+          <w:instrText xml:space="preserve"> PAGEREF _Toc160606467 \h </w:instrText>
         </w:r>
         <w:r>
           <w:rPr>
@@ -3197,7 +3251,7 @@
             <w:noProof/>
             <w:webHidden/>
           </w:rPr>
-          <w:t>6</w:t>
+          <w:t>7</w:t>
         </w:r>
         <w:r>
           <w:rPr>
@@ -3210,25 +3264,28 @@
     </w:p>
     <w:p>
       <w:pPr>
-        <w:pStyle w:val="TJ2"/>
+        <w:pStyle w:val="TOC2"/>
         <w:tabs>
           <w:tab w:val="right" w:leader="dot" w:pos="9062"/>
         </w:tabs>
         <w:rPr>
           <w:rFonts w:eastAsiaTheme="minorEastAsia" w:cstheme="minorBidi"/>
+          <w:b w:val="0"/>
+          <w:bCs w:val="0"/>
+          <w:caps w:val="0"/>
           <w:smallCaps w:val="0"/>
           <w:noProof/>
           <w:kern w:val="2"/>
           <w:sz w:val="24"/>
           <w:szCs w:val="24"/>
-          <w:lang w:eastAsia="en-GB"/>
+          <w:lang w:val="en-HU" w:eastAsia="en-GB"/>
           <w14:ligatures w14:val="standardContextual"/>
         </w:rPr>
       </w:pPr>
-      <w:hyperlink w:anchor="_Toc160532814" w:history="1">
-        <w:r>
-          <w:rPr>
-            <w:rStyle w:val="Hiperhivatkozs"/>
+      <w:hyperlink w:anchor="_Toc160606468" w:history="1">
+        <w:r>
+          <w:rPr>
+            <w:rStyle w:val="Hyperlink"/>
             <w:noProof/>
           </w:rPr>
           <w:t>IPv6</w:t>
@@ -3252,7 +3309,7 @@
             <w:noProof/>
             <w:webHidden/>
           </w:rPr>
-          <w:instrText xml:space="preserve"> PAGEREF _Toc160532814 \h </w:instrText>
+          <w:instrText xml:space="preserve"> PAGEREF _Toc160606468 \h </w:instrText>
         </w:r>
         <w:r>
           <w:rPr>
@@ -3272,7 +3329,7 @@
             <w:noProof/>
             <w:webHidden/>
           </w:rPr>
-          <w:t>6</w:t>
+          <w:t>7</w:t>
         </w:r>
         <w:r>
           <w:rPr>
@@ -3285,25 +3342,28 @@
     </w:p>
     <w:p>
       <w:pPr>
-        <w:pStyle w:val="TJ2"/>
+        <w:pStyle w:val="TOC2"/>
         <w:tabs>
           <w:tab w:val="right" w:leader="dot" w:pos="9062"/>
         </w:tabs>
         <w:rPr>
           <w:rFonts w:eastAsiaTheme="minorEastAsia" w:cstheme="minorBidi"/>
+          <w:b w:val="0"/>
+          <w:bCs w:val="0"/>
+          <w:caps w:val="0"/>
           <w:smallCaps w:val="0"/>
           <w:noProof/>
           <w:kern w:val="2"/>
           <w:sz w:val="24"/>
           <w:szCs w:val="24"/>
-          <w:lang w:eastAsia="en-GB"/>
+          <w:lang w:val="en-HU" w:eastAsia="en-GB"/>
           <w14:ligatures w14:val="standardContextual"/>
         </w:rPr>
       </w:pPr>
-      <w:hyperlink w:anchor="_Toc160532815" w:history="1">
-        <w:r>
-          <w:rPr>
-            <w:rStyle w:val="Hiperhivatkozs"/>
+      <w:hyperlink w:anchor="_Toc160606469" w:history="1">
+        <w:r>
+          <w:rPr>
+            <w:rStyle w:val="Hyperlink"/>
             <w:noProof/>
           </w:rPr>
           <w:t>DHCPv6</w:t>
@@ -3327,7 +3387,7 @@
             <w:noProof/>
             <w:webHidden/>
           </w:rPr>
-          <w:instrText xml:space="preserve"> PAGEREF _Toc160532815 \h </w:instrText>
+          <w:instrText xml:space="preserve"> PAGEREF _Toc160606469 \h </w:instrText>
         </w:r>
         <w:r>
           <w:rPr>
@@ -3347,7 +3407,7 @@
             <w:noProof/>
             <w:webHidden/>
           </w:rPr>
-          <w:t>6</w:t>
+          <w:t>7</w:t>
         </w:r>
         <w:r>
           <w:rPr>
@@ -3360,25 +3420,28 @@
     </w:p>
     <w:p>
       <w:pPr>
-        <w:pStyle w:val="TJ2"/>
+        <w:pStyle w:val="TOC2"/>
         <w:tabs>
           <w:tab w:val="right" w:leader="dot" w:pos="9062"/>
         </w:tabs>
         <w:rPr>
           <w:rFonts w:eastAsiaTheme="minorEastAsia" w:cstheme="minorBidi"/>
+          <w:b w:val="0"/>
+          <w:bCs w:val="0"/>
+          <w:caps w:val="0"/>
           <w:smallCaps w:val="0"/>
           <w:noProof/>
           <w:kern w:val="2"/>
           <w:sz w:val="24"/>
           <w:szCs w:val="24"/>
-          <w:lang w:eastAsia="en-GB"/>
+          <w:lang w:val="en-HU" w:eastAsia="en-GB"/>
           <w14:ligatures w14:val="standardContextual"/>
         </w:rPr>
       </w:pPr>
-      <w:hyperlink w:anchor="_Toc160532816" w:history="1">
-        <w:r>
-          <w:rPr>
-            <w:rStyle w:val="Hiperhivatkozs"/>
+      <w:hyperlink w:anchor="_Toc160606470" w:history="1">
+        <w:r>
+          <w:rPr>
+            <w:rStyle w:val="Hyperlink"/>
             <w:noProof/>
           </w:rPr>
           <w:t>STP</w:t>
@@ -3402,7 +3465,7 @@
             <w:noProof/>
             <w:webHidden/>
           </w:rPr>
-          <w:instrText xml:space="preserve"> PAGEREF _Toc160532816 \h </w:instrText>
+          <w:instrText xml:space="preserve"> PAGEREF _Toc160606470 \h </w:instrText>
         </w:r>
         <w:r>
           <w:rPr>
@@ -3422,7 +3485,7 @@
             <w:noProof/>
             <w:webHidden/>
           </w:rPr>
-          <w:t>6</w:t>
+          <w:t>7</w:t>
         </w:r>
         <w:r>
           <w:rPr>
@@ -3435,7 +3498,7 @@
     </w:p>
     <w:p>
       <w:pPr>
-        <w:pStyle w:val="TJ1"/>
+        <w:pStyle w:val="TOC1"/>
         <w:tabs>
           <w:tab w:val="right" w:leader="dot" w:pos="9062"/>
         </w:tabs>
@@ -3448,14 +3511,14 @@
           <w:kern w:val="2"/>
           <w:sz w:val="24"/>
           <w:szCs w:val="24"/>
-          <w:lang w:eastAsia="en-GB"/>
+          <w:lang w:val="en-HU" w:eastAsia="en-GB"/>
           <w14:ligatures w14:val="standardContextual"/>
         </w:rPr>
       </w:pPr>
-      <w:hyperlink w:anchor="_Toc160532817" w:history="1">
-        <w:r>
-          <w:rPr>
-            <w:rStyle w:val="Hiperhivatkozs"/>
+      <w:hyperlink w:anchor="_Toc160606471" w:history="1">
+        <w:r>
+          <w:rPr>
+            <w:rStyle w:val="Hyperlink"/>
             <w:noProof/>
           </w:rPr>
           <w:t>Szerver és felhőszolgáltatások</w:t>
@@ -3479,7 +3542,7 @@
             <w:noProof/>
             <w:webHidden/>
           </w:rPr>
-          <w:instrText xml:space="preserve"> PAGEREF _Toc160532817 \h </w:instrText>
+          <w:instrText xml:space="preserve"> PAGEREF _Toc160606471 \h </w:instrText>
         </w:r>
         <w:r>
           <w:rPr>
@@ -3512,25 +3575,28 @@
     </w:p>
     <w:p>
       <w:pPr>
-        <w:pStyle w:val="TJ2"/>
+        <w:pStyle w:val="TOC2"/>
         <w:tabs>
           <w:tab w:val="right" w:leader="dot" w:pos="9062"/>
         </w:tabs>
         <w:rPr>
           <w:rFonts w:eastAsiaTheme="minorEastAsia" w:cstheme="minorBidi"/>
+          <w:b w:val="0"/>
+          <w:bCs w:val="0"/>
+          <w:caps w:val="0"/>
           <w:smallCaps w:val="0"/>
           <w:noProof/>
           <w:kern w:val="2"/>
           <w:sz w:val="24"/>
           <w:szCs w:val="24"/>
-          <w:lang w:eastAsia="en-GB"/>
+          <w:lang w:val="en-HU" w:eastAsia="en-GB"/>
           <w14:ligatures w14:val="standardContextual"/>
         </w:rPr>
       </w:pPr>
-      <w:hyperlink w:anchor="_Toc160532818" w:history="1">
-        <w:r>
-          <w:rPr>
-            <w:rStyle w:val="Hiperhivatkozs"/>
+      <w:hyperlink w:anchor="_Toc160606472" w:history="1">
+        <w:r>
+          <w:rPr>
+            <w:rStyle w:val="Hyperlink"/>
             <w:noProof/>
           </w:rPr>
           <w:t>Frontend</w:t>
@@ -3554,7 +3620,7 @@
             <w:noProof/>
             <w:webHidden/>
           </w:rPr>
-          <w:instrText xml:space="preserve"> PAGEREF _Toc160532818 \h </w:instrText>
+          <w:instrText xml:space="preserve"> PAGEREF _Toc160606472 \h </w:instrText>
         </w:r>
         <w:r>
           <w:rPr>
@@ -3587,25 +3653,28 @@
     </w:p>
     <w:p>
       <w:pPr>
-        <w:pStyle w:val="TJ2"/>
+        <w:pStyle w:val="TOC2"/>
         <w:tabs>
           <w:tab w:val="right" w:leader="dot" w:pos="9062"/>
         </w:tabs>
         <w:rPr>
           <w:rFonts w:eastAsiaTheme="minorEastAsia" w:cstheme="minorBidi"/>
+          <w:b w:val="0"/>
+          <w:bCs w:val="0"/>
+          <w:caps w:val="0"/>
           <w:smallCaps w:val="0"/>
           <w:noProof/>
           <w:kern w:val="2"/>
           <w:sz w:val="24"/>
           <w:szCs w:val="24"/>
-          <w:lang w:eastAsia="en-GB"/>
+          <w:lang w:val="en-HU" w:eastAsia="en-GB"/>
           <w14:ligatures w14:val="standardContextual"/>
         </w:rPr>
       </w:pPr>
-      <w:hyperlink w:anchor="_Toc160532819" w:history="1">
-        <w:r>
-          <w:rPr>
-            <w:rStyle w:val="Hiperhivatkozs"/>
+      <w:hyperlink w:anchor="_Toc160606473" w:history="1">
+        <w:r>
+          <w:rPr>
+            <w:rStyle w:val="Hyperlink"/>
             <w:noProof/>
           </w:rPr>
           <w:t>Backend</w:t>
@@ -3629,7 +3698,7 @@
             <w:noProof/>
             <w:webHidden/>
           </w:rPr>
-          <w:instrText xml:space="preserve"> PAGEREF _Toc160532819 \h </w:instrText>
+          <w:instrText xml:space="preserve"> PAGEREF _Toc160606473 \h </w:instrText>
         </w:r>
         <w:r>
           <w:rPr>
@@ -3662,7 +3731,7 @@
     </w:p>
     <w:p>
       <w:pPr>
-        <w:pStyle w:val="TJ1"/>
+        <w:pStyle w:val="TOC1"/>
         <w:tabs>
           <w:tab w:val="right" w:leader="dot" w:pos="9062"/>
         </w:tabs>
@@ -3675,14 +3744,14 @@
           <w:kern w:val="2"/>
           <w:sz w:val="24"/>
           <w:szCs w:val="24"/>
-          <w:lang w:eastAsia="en-GB"/>
+          <w:lang w:val="en-HU" w:eastAsia="en-GB"/>
           <w14:ligatures w14:val="standardContextual"/>
         </w:rPr>
       </w:pPr>
-      <w:hyperlink w:anchor="_Toc160532820" w:history="1">
-        <w:r>
-          <w:rPr>
-            <w:rStyle w:val="Hiperhivatkozs"/>
+      <w:hyperlink w:anchor="_Toc160606474" w:history="1">
+        <w:r>
+          <w:rPr>
+            <w:rStyle w:val="Hyperlink"/>
             <w:noProof/>
           </w:rPr>
           <w:t>Munka Folyamatok Eloszlása és Beállított Szolgáltatások</w:t>
@@ -3706,7 +3775,7 @@
             <w:noProof/>
             <w:webHidden/>
           </w:rPr>
-          <w:instrText xml:space="preserve"> PAGEREF _Toc160532820 \h </w:instrText>
+          <w:instrText xml:space="preserve"> PAGEREF _Toc160606474 \h </w:instrText>
         </w:r>
         <w:r>
           <w:rPr>
@@ -3726,7 +3795,7 @@
             <w:noProof/>
             <w:webHidden/>
           </w:rPr>
-          <w:t>8</w:t>
+          <w:t>9</w:t>
         </w:r>
         <w:r>
           <w:rPr>
@@ -3777,6 +3846,7 @@
       <w:bookmarkStart w:id="0" w:name="_Toc160000753"/>
       <w:bookmarkStart w:id="1" w:name="_Toc160001245"/>
       <w:bookmarkStart w:id="2" w:name="_Toc160532791"/>
+      <w:bookmarkStart w:id="3" w:name="_Toc160606445"/>
       <w:r>
         <w:lastRenderedPageBreak/>
         <w:t>Bevezetés</w:t>
@@ -3784,6 +3854,7 @@
       <w:bookmarkEnd w:id="0"/>
       <w:bookmarkEnd w:id="1"/>
       <w:bookmarkEnd w:id="2"/>
+      <w:bookmarkEnd w:id="3"/>
     </w:p>
     <w:p>
       <w:pPr>
@@ -3886,21 +3957,7 @@
         <w:rPr>
           <w:rFonts w:ascii="Calibri" w:hAnsi="Calibri"/>
         </w:rPr>
-        <w:t xml:space="preserve">gyára a Bangladesben lévő </w:t>
-      </w:r>
-      <w:proofErr w:type="spellStart"/>
-      <w:r>
-        <w:rPr>
-          <w:rFonts w:ascii="Calibri" w:hAnsi="Calibri"/>
-        </w:rPr>
-        <w:t>Dhaka</w:t>
-      </w:r>
-      <w:proofErr w:type="spellEnd"/>
-      <w:r>
-        <w:rPr>
-          <w:rFonts w:ascii="Calibri" w:hAnsi="Calibri"/>
-        </w:rPr>
-        <w:t>-ban. E</w:t>
+        <w:t>gyára a Bangladesben lévő Dhaka-ban. E</w:t>
       </w:r>
       <w:r>
         <w:rPr>
@@ -4007,6 +4064,20 @@
     </w:p>
     <w:p>
       <w:pPr>
+        <w:rPr>
+          <w:rFonts w:ascii="Calibri" w:hAnsi="Calibri"/>
+        </w:rPr>
+      </w:pPr>
+      <w:r>
+        <w:rPr>
+          <w:rFonts w:ascii="Calibri" w:hAnsi="Calibri"/>
+          <w:highlight w:val="yellow"/>
+        </w:rPr>
+        <w:t>Kép az egész hálózatról</w:t>
+      </w:r>
+    </w:p>
+    <w:p>
+      <w:pPr>
         <w:pStyle w:val="Style1"/>
         <w:rPr>
           <w:b/>
@@ -4014,9 +4085,10 @@
           <w:szCs w:val="44"/>
         </w:rPr>
       </w:pPr>
-      <w:bookmarkStart w:id="3" w:name="_Toc160000754"/>
-      <w:bookmarkStart w:id="4" w:name="_Toc160001246"/>
-      <w:bookmarkStart w:id="5" w:name="_Toc160532792"/>
+      <w:bookmarkStart w:id="4" w:name="_Toc160000754"/>
+      <w:bookmarkStart w:id="5" w:name="_Toc160001246"/>
+      <w:bookmarkStart w:id="6" w:name="_Toc160532792"/>
+      <w:bookmarkStart w:id="7" w:name="_Toc160606446"/>
       <w:r>
         <w:t>Las</w:t>
       </w:r>
@@ -4041,9 +4113,10 @@
       <w:r>
         <w:t>Szerverterem</w:t>
       </w:r>
-      <w:bookmarkEnd w:id="3"/>
       <w:bookmarkEnd w:id="4"/>
       <w:bookmarkEnd w:id="5"/>
+      <w:bookmarkEnd w:id="6"/>
+      <w:bookmarkEnd w:id="7"/>
     </w:p>
     <w:p>
       <w:pPr>
@@ -4145,25 +4218,27 @@
       <w:pPr>
         <w:pStyle w:val="Style2"/>
       </w:pPr>
-      <w:bookmarkStart w:id="6" w:name="_Toc160532793"/>
-      <w:bookmarkStart w:id="7" w:name="_Toc160001247"/>
+      <w:bookmarkStart w:id="8" w:name="_Toc160532793"/>
+      <w:bookmarkStart w:id="9" w:name="_Toc160606447"/>
+      <w:bookmarkStart w:id="10" w:name="_Toc160001247"/>
       <w:r>
         <w:t>HSRP</w:t>
       </w:r>
-      <w:bookmarkEnd w:id="6"/>
+      <w:bookmarkEnd w:id="8"/>
+      <w:bookmarkEnd w:id="9"/>
     </w:p>
     <w:p>
       <w:r>
         <w:t xml:space="preserve">A szerverterem a belső </w:t>
       </w:r>
-      <w:bookmarkStart w:id="8" w:name="OLE_LINK5"/>
+      <w:bookmarkStart w:id="11" w:name="OLE_LINK5"/>
       <w:r>
         <w:rPr>
           <w:rFonts w:ascii="Calibri" w:hAnsi="Calibri"/>
         </w:rPr>
         <w:t>forgalomirányítást</w:t>
       </w:r>
-      <w:bookmarkEnd w:id="8"/>
+      <w:bookmarkEnd w:id="11"/>
       <w:r>
         <w:rPr>
           <w:rFonts w:ascii="Calibri" w:hAnsi="Calibri"/>
@@ -4173,8 +4248,8 @@
       <w:r>
         <w:t xml:space="preserve">az EIGRP protokoll segítségével hajtja végre. </w:t>
       </w:r>
-      <w:bookmarkStart w:id="9" w:name="_Hlk159321563"/>
-      <w:bookmarkStart w:id="10" w:name="OLE_LINK2"/>
+      <w:bookmarkStart w:id="12" w:name="_Hlk159321563"/>
+      <w:bookmarkStart w:id="13" w:name="OLE_LINK2"/>
       <w:r>
         <w:t>A router után 2 router is található, ezek között a HSRP</w:t>
       </w:r>
@@ -4187,7 +4262,15 @@
       </w:r>
       <w:proofErr w:type="spellEnd"/>
       <w:r>
-        <w:t xml:space="preserve"> Router Protocol)</w:t>
+        <w:t xml:space="preserve"> Router </w:t>
+      </w:r>
+      <w:proofErr w:type="spellStart"/>
+      <w:r>
+        <w:t>Protocol</w:t>
+      </w:r>
+      <w:proofErr w:type="spellEnd"/>
+      <w:r>
+        <w:t>)</w:t>
       </w:r>
       <w:r>
         <w:t xml:space="preserve"> protokoll lett beállítva</w:t>
@@ -4195,12 +4278,12 @@
       <w:r>
         <w:t>, így, ha az egyik router-el bármi technikai probléma történik a másik router veszi át a forgalom irányítását.</w:t>
       </w:r>
-      <w:bookmarkEnd w:id="9"/>
+      <w:bookmarkEnd w:id="12"/>
+      <w:bookmarkEnd w:id="13"/>
+      <w:r>
+        <w:t xml:space="preserve"> Ezáltal a hálózatban a harmadik rétegű redundancia biztosítva van, ami azt jelenti, hogy a hálózati szolgáltatások folyamatosan elérhetőek maradnak anélkül, hogy szünet lenne a működésben. A HSRP konfigurálása során a két routeren azonos HSRP csoportot kell létrehozni, amelyek ugyanazon LAN-on vannak. Meg kell határozni a HSRP feladó és átvételi IP-címet, amelyet a hálózati eszközök használnak alapértelmezett átjáróként. Emellett be kell állítani a HSRP prioritást annak érdekében, hogy meghatározzuk, melyik router lesz az aktív és melyik lesz a passzív állapotban. Általában a magasabb prioritású router lesz az aktív.</w:t>
+      </w:r>
       <w:bookmarkEnd w:id="10"/>
-      <w:r>
-        <w:t xml:space="preserve"> Ezáltal a hálózatban a harmadik rétegű redundancia biztosítva van, ami azt jelenti, hogy a hálózati szolgáltatások folyamatosan elérhetőek maradnak anélkül, hogy szünet lenne a működésben. A HSRP konfigurálása során a két routeren azonos HSRP csoportot kell létrehozni, amelyek ugyanazon LAN-on vannak. Meg kell határozni a HSRP feladó és átvételi IP-címet, amelyet a hálózati eszközök használnak alapértelmezett átjáróként. Emellett be kell állítani a HSRP prioritást annak érdekében, hogy meghatározzuk, melyik router lesz az aktív és melyik lesz a passzív állapotban. Általában a magasabb prioritású router lesz az aktív.</w:t>
-      </w:r>
-      <w:bookmarkEnd w:id="7"/>
       <w:r>
         <w:t xml:space="preserve"> </w:t>
       </w:r>
@@ -4209,11 +4292,13 @@
       <w:pPr>
         <w:pStyle w:val="Style2"/>
       </w:pPr>
-      <w:bookmarkStart w:id="11" w:name="_Toc160532794"/>
+      <w:bookmarkStart w:id="14" w:name="_Toc160532794"/>
+      <w:bookmarkStart w:id="15" w:name="_Toc160606448"/>
       <w:r>
         <w:t>NAT</w:t>
       </w:r>
-      <w:bookmarkEnd w:id="11"/>
+      <w:bookmarkEnd w:id="14"/>
+      <w:bookmarkEnd w:id="15"/>
     </w:p>
     <w:p>
       <w:pPr>
@@ -4253,14 +4338,14 @@
         <w:rPr>
           <w:rFonts w:ascii="Calibri" w:hAnsi="Calibri"/>
         </w:rPr>
-        <w:t xml:space="preserve">) lett beállítva. A hálózati címfordításnak köszönhetően a belső szerverei képesek kommunikálni az interneten lévő szerverekkel úgy, hogy azok csak a NAT által megadott nyilvános IP-címeket látják. Ebben a folyamatban a NAT szerver az adatcsomagok fejlécét módosítja, hogy a belső címek helyett a NAT által használt nyilvános IP-címek legyenek láthatóak a külvilág felé. Ez lehetővé teszi a belső hálózat számára, hogy biztonságosan használja az internetes erőforrásokat, miközben megvédi azokat a külvilág általi támadásoktól, mivel a hálózat belső struktúrája nem ismert. A 192.168.11.0/24 hálózat kívülről a 192.168.10.0/24 hálózat. A fájlok tárolására használt szerver (FTP, TFTP) IP </w:t>
+        <w:t xml:space="preserve">) lett beállítva. A hálózati címfordításnak köszönhetően a belső szerverei képesek kommunikálni az interneten lévő szerverekkel úgy, hogy azok csak a NAT által megadott nyilvános IP-címeket látják. Ebben a folyamatban a NAT szerver az adatcsomagok fejlécét módosítja, hogy a belső címek helyett a NAT által használt nyilvános IP-címek legyenek láthatóak a külvilág felé. Ez lehetővé teszi a belső hálózat számára, hogy biztonságosan használja az internetes erőforrásokat, miközben megvédi azokat </w:t>
       </w:r>
       <w:r>
         <w:rPr>
           <w:rFonts w:ascii="Calibri" w:hAnsi="Calibri"/>
         </w:rPr>
         <w:lastRenderedPageBreak/>
-        <w:t>címe: 192.168.10.20, az egyéb funkciókat ellátó szerver (HTTP, NTP, SYSL, DNS) IP címe: 192.168.10.10.</w:t>
+        <w:t>a külvilág általi támadásoktól, mivel a hálózat belső struktúrája nem ismert. A 192.168.11.0/24 hálózat kívülről a 192.168.10.0/24 hálózat. A fájlok tárolására használt szerver (FTP, TFTP) IP címe: 192.168.10.20, az egyéb funkciókat ellátó szerver (HTTP, NTP, SYSL, DNS) IP címe: 192.168.10.10.</w:t>
       </w:r>
     </w:p>
     <w:p>
@@ -4282,13 +4367,15 @@
       <w:pPr>
         <w:pStyle w:val="Style2"/>
       </w:pPr>
-      <w:bookmarkStart w:id="12" w:name="_Toc160532795"/>
-      <w:bookmarkStart w:id="13" w:name="OLE_LINK3"/>
-      <w:bookmarkStart w:id="14" w:name="OLE_LINK4"/>
+      <w:bookmarkStart w:id="16" w:name="_Toc160532795"/>
+      <w:bookmarkStart w:id="17" w:name="_Toc160606449"/>
+      <w:bookmarkStart w:id="18" w:name="OLE_LINK3"/>
+      <w:bookmarkStart w:id="19" w:name="OLE_LINK4"/>
       <w:r>
         <w:t>HTTP</w:t>
       </w:r>
-      <w:bookmarkEnd w:id="12"/>
+      <w:bookmarkEnd w:id="16"/>
+      <w:bookmarkEnd w:id="17"/>
     </w:p>
     <w:p>
       <w:pPr>
@@ -4327,12 +4414,14 @@
       <w:pPr>
         <w:pStyle w:val="Style2"/>
       </w:pPr>
-      <w:bookmarkStart w:id="15" w:name="_Toc160532796"/>
-      <w:bookmarkStart w:id="16" w:name="OLE_LINK1"/>
+      <w:bookmarkStart w:id="20" w:name="_Toc160532796"/>
+      <w:bookmarkStart w:id="21" w:name="_Toc160606450"/>
+      <w:bookmarkStart w:id="22" w:name="OLE_LINK1"/>
       <w:r>
         <w:t>NTP</w:t>
       </w:r>
-      <w:bookmarkEnd w:id="15"/>
+      <w:bookmarkEnd w:id="20"/>
+      <w:bookmarkEnd w:id="21"/>
     </w:p>
     <w:p>
       <w:pPr>
@@ -4394,11 +4483,13 @@
       <w:pPr>
         <w:pStyle w:val="Style2"/>
       </w:pPr>
-      <w:bookmarkStart w:id="17" w:name="_Toc160532797"/>
+      <w:bookmarkStart w:id="23" w:name="_Toc160532797"/>
+      <w:bookmarkStart w:id="24" w:name="_Toc160606451"/>
       <w:r>
         <w:t>Email</w:t>
       </w:r>
-      <w:bookmarkEnd w:id="17"/>
+      <w:bookmarkEnd w:id="23"/>
+      <w:bookmarkEnd w:id="24"/>
     </w:p>
     <w:p>
       <w:pPr>
@@ -4492,237 +4583,101 @@
         <w:rPr>
           <w:rFonts w:ascii="Calibri" w:hAnsi="Calibri"/>
         </w:rPr>
-        <w:t xml:space="preserve">kben van egy </w:t>
-      </w:r>
-      <w:proofErr w:type="spellStart"/>
-      <w:r>
-        <w:rPr>
-          <w:rFonts w:ascii="Calibri" w:hAnsi="Calibri"/>
-        </w:rPr>
-        <w:t>admin</w:t>
-      </w:r>
-      <w:proofErr w:type="spellEnd"/>
-      <w:r>
-        <w:rPr>
-          <w:rFonts w:ascii="Calibri" w:hAnsi="Calibri"/>
-        </w:rPr>
-        <w:t xml:space="preserve"> és egy IT felhasználó, akik a PC-n tudnak kommunikálni az email kliens segítségével. </w:t>
+        <w:t xml:space="preserve">kben van egy admin és egy IT felhasználó, akik a PC-n tudnak kommunikálni az email kliens segítségével. </w:t>
       </w:r>
     </w:p>
     <w:p>
       <w:pPr>
         <w:pStyle w:val="Style2"/>
       </w:pPr>
-      <w:bookmarkStart w:id="18" w:name="_Toc160532798"/>
+      <w:bookmarkStart w:id="25" w:name="_Toc160532798"/>
+      <w:bookmarkStart w:id="26" w:name="_Toc160606452"/>
       <w:r>
         <w:rPr>
           <w:lang w:val="en-US"/>
         </w:rPr>
         <w:t>Syslog</w:t>
       </w:r>
-      <w:bookmarkEnd w:id="18"/>
+      <w:bookmarkEnd w:id="25"/>
+      <w:bookmarkEnd w:id="26"/>
     </w:p>
     <w:p>
       <w:pPr>
-        <w:pStyle w:val="Style2"/>
-        <w:rPr>
-          <w:rFonts w:ascii="Calibri" w:hAnsi="Calibri"/>
-          <w:i w:val="0"/>
-          <w:color w:val="auto"/>
+        <w:rPr>
+          <w:i/>
         </w:rPr>
       </w:pPr>
-      <w:bookmarkStart w:id="19" w:name="_Toc160532799"/>
-      <w:r>
-        <w:rPr>
-          <w:rFonts w:ascii="Calibri" w:hAnsi="Calibri"/>
-          <w:i w:val="0"/>
-          <w:color w:val="auto"/>
-        </w:rPr>
+      <w:bookmarkStart w:id="27" w:name="_Toc160532799"/>
+      <w:r>
         <w:t>A SYSLOG</w:t>
       </w:r>
       <w:r>
-        <w:rPr>
-          <w:rFonts w:ascii="Calibri" w:hAnsi="Calibri"/>
-          <w:i w:val="0"/>
-          <w:color w:val="auto"/>
-        </w:rPr>
         <w:t xml:space="preserve"> (S</w:t>
       </w:r>
       <w:r>
-        <w:rPr>
-          <w:rFonts w:ascii="Calibri" w:hAnsi="Calibri"/>
-          <w:i w:val="0"/>
-          <w:color w:val="auto"/>
-        </w:rPr>
         <w:t xml:space="preserve">ystem </w:t>
       </w:r>
       <w:proofErr w:type="spellStart"/>
       <w:r>
-        <w:rPr>
-          <w:rFonts w:ascii="Calibri" w:hAnsi="Calibri"/>
-          <w:i w:val="0"/>
-          <w:color w:val="auto"/>
-        </w:rPr>
         <w:t>L</w:t>
       </w:r>
       <w:r>
-        <w:rPr>
-          <w:rFonts w:ascii="Calibri" w:hAnsi="Calibri"/>
-          <w:i w:val="0"/>
-          <w:color w:val="auto"/>
-        </w:rPr>
         <w:t>ogging</w:t>
       </w:r>
       <w:proofErr w:type="spellEnd"/>
       <w:r>
-        <w:rPr>
-          <w:rFonts w:ascii="Calibri" w:hAnsi="Calibri"/>
-          <w:i w:val="0"/>
-          <w:color w:val="auto"/>
-        </w:rPr>
         <w:t xml:space="preserve"> </w:t>
       </w:r>
-      <w:r>
-        <w:rPr>
-          <w:rFonts w:ascii="Calibri" w:hAnsi="Calibri"/>
-          <w:i w:val="0"/>
-          <w:color w:val="auto"/>
-        </w:rPr>
+      <w:proofErr w:type="spellStart"/>
+      <w:r>
         <w:t>P</w:t>
       </w:r>
       <w:r>
-        <w:rPr>
-          <w:rFonts w:ascii="Calibri" w:hAnsi="Calibri"/>
-          <w:i w:val="0"/>
-          <w:color w:val="auto"/>
-        </w:rPr>
         <w:t>rotocol</w:t>
       </w:r>
-      <w:r>
-        <w:rPr>
-          <w:rFonts w:ascii="Calibri" w:hAnsi="Calibri"/>
-          <w:i w:val="0"/>
-          <w:color w:val="auto"/>
-        </w:rPr>
+      <w:proofErr w:type="spellEnd"/>
+      <w:r>
         <w:t>)</w:t>
       </w:r>
       <w:r>
-        <w:rPr>
-          <w:rFonts w:ascii="Calibri" w:hAnsi="Calibri"/>
-          <w:i w:val="0"/>
-          <w:color w:val="auto"/>
-        </w:rPr>
         <w:t xml:space="preserve"> egy olyan protokoll, amelyet a hálózati események rögzítésére és továbbítására használnak a számítógépes hálózatokban. Ennek az a lényege, hogy lehetővé tegye a rendszeradminisztrátorok számára, hogy centralizált módon </w:t>
       </w:r>
       <w:proofErr w:type="spellStart"/>
       <w:r>
-        <w:rPr>
-          <w:rFonts w:ascii="Calibri" w:hAnsi="Calibri"/>
-          <w:i w:val="0"/>
-          <w:color w:val="auto"/>
-        </w:rPr>
         <w:t>monitorozhassák</w:t>
       </w:r>
       <w:proofErr w:type="spellEnd"/>
       <w:r>
-        <w:rPr>
-          <w:rFonts w:ascii="Calibri" w:hAnsi="Calibri"/>
-          <w:i w:val="0"/>
-          <w:color w:val="auto"/>
-        </w:rPr>
-        <w:t xml:space="preserve"> és naplózhassák a hálózati eszközökön, szervereken és alkalmazásokon belül bekövetkező eseményeket. A SYSLOG üzeneteket általában szöveges formátumban rögzítik, amely tartalmazza az esemény időpontját, forrását és egyéb fontos információkat. Az események fontosságát különböző prioritási szintekkel látják el, így könnyen azonosíthatók és </w:t>
-      </w:r>
-      <w:r>
-        <w:rPr>
-          <w:rFonts w:ascii="Calibri" w:hAnsi="Calibri"/>
-          <w:i w:val="0"/>
-          <w:color w:val="auto"/>
-        </w:rPr>
+        <w:t xml:space="preserve"> és naplózhassák a hálózati eszközökön, szervereken és alkalmazásokon belül bekövetkező eseményeket. A SYSLOG üzeneteket általában szöveges formátumban rögzítik, </w:t>
+      </w:r>
+      <w:r>
         <w:lastRenderedPageBreak/>
-        <w:t xml:space="preserve">kezelhetők. Az eszközök SYSLOG funkciójának bekapcsolásával lehetőség nyílik az események monitorozására és azokról értesítések küldésére, például hibák vagy figyelmeztetések esetén. A SYSLOG naplózási szintek lehetővé teszik a felhasználók számára, hogy szűrjék és </w:t>
+        <w:t xml:space="preserve">amely tartalmazza az esemény időpontját, forrását és egyéb fontos információkat. Az események fontosságát különböző prioritási szintekkel látják el, így könnyen azonosíthatók és kezelhetők. Az eszközök SYSLOG funkciójának bekapcsolásával lehetőség nyílik az események monitorozására és azokról értesítések küldésére, például hibák vagy figyelmeztetések esetén. A SYSLOG naplózási szintek lehetővé teszik a felhasználók számára, hogy szűrjék és </w:t>
       </w:r>
       <w:proofErr w:type="spellStart"/>
       <w:r>
-        <w:rPr>
-          <w:rFonts w:ascii="Calibri" w:hAnsi="Calibri"/>
-          <w:i w:val="0"/>
-          <w:color w:val="auto"/>
-        </w:rPr>
         <w:t>prioritizálják</w:t>
       </w:r>
       <w:proofErr w:type="spellEnd"/>
       <w:r>
-        <w:rPr>
-          <w:rFonts w:ascii="Calibri" w:hAnsi="Calibri"/>
-          <w:i w:val="0"/>
-          <w:color w:val="auto"/>
-        </w:rPr>
         <w:t xml:space="preserve"> az eseményeket azok fontosságának megfelelően.</w:t>
       </w:r>
       <w:r>
-        <w:rPr>
-          <w:rFonts w:ascii="Calibri" w:hAnsi="Calibri"/>
-          <w:i w:val="0"/>
-          <w:color w:val="auto"/>
-        </w:rPr>
         <w:t xml:space="preserve"> </w:t>
       </w:r>
       <w:r>
-        <w:rPr>
-          <w:rFonts w:ascii="Calibri" w:hAnsi="Calibri"/>
-          <w:i w:val="0"/>
-          <w:color w:val="auto"/>
-        </w:rPr>
         <w:t xml:space="preserve">A SYSLOG üzeneteket továbbíthatják más eszközökre vagy szerverekre a hálózaton keresztül </w:t>
       </w:r>
       <w:r>
-        <w:rPr>
-          <w:rFonts w:ascii="Calibri" w:hAnsi="Calibri"/>
-          <w:i w:val="0"/>
-          <w:color w:val="auto"/>
-        </w:rPr>
         <w:t>UDP</w:t>
       </w:r>
       <w:r>
-        <w:rPr>
-          <w:rFonts w:ascii="Calibri" w:hAnsi="Calibri"/>
-          <w:i w:val="0"/>
-          <w:color w:val="auto"/>
-        </w:rPr>
         <w:t xml:space="preserve"> segítségével</w:t>
       </w:r>
       <w:r>
-        <w:rPr>
-          <w:rFonts w:ascii="Calibri" w:hAnsi="Calibri"/>
-          <w:i w:val="0"/>
-          <w:color w:val="auto"/>
-        </w:rPr>
-        <w:t xml:space="preserve"> általában az 514 </w:t>
-      </w:r>
-      <w:proofErr w:type="spellStart"/>
-      <w:r>
-        <w:rPr>
-          <w:rFonts w:ascii="Calibri" w:hAnsi="Calibri"/>
-          <w:i w:val="0"/>
-          <w:color w:val="auto"/>
-        </w:rPr>
-        <w:t>porton</w:t>
-      </w:r>
-      <w:proofErr w:type="spellEnd"/>
-      <w:r>
-        <w:rPr>
-          <w:rFonts w:ascii="Calibri" w:hAnsi="Calibri"/>
-          <w:i w:val="0"/>
-          <w:color w:val="auto"/>
-        </w:rPr>
-        <w:t xml:space="preserve"> keresztül</w:t>
-      </w:r>
-      <w:r>
-        <w:rPr>
-          <w:rFonts w:ascii="Calibri" w:hAnsi="Calibri"/>
-          <w:i w:val="0"/>
-          <w:color w:val="auto"/>
-        </w:rPr>
+        <w:t xml:space="preserve"> általában az 514 porton keresztül</w:t>
+      </w:r>
+      <w:r>
         <w:t>. Ezek a naplók jelentős szerepet játszanak a hálózati rendszerek hibakeresésében, a biztonsági események rögzítésében és az általános rendszermonitorozásban. Emellett lehetővé teszik az események időbeli sorrendjének rekonstruálását és a rendszerbiztonság javítását. A SYSLOG általánosan alkalmazott eszköz a hálózatokban a teljesítmény optimalizálására és a rendszerstabilitás fenntartására.</w:t>
       </w:r>
     </w:p>
@@ -4750,10 +4705,12 @@
       <w:pPr>
         <w:pStyle w:val="Style2"/>
       </w:pPr>
+      <w:bookmarkStart w:id="28" w:name="_Toc160606453"/>
       <w:r>
         <w:t>DNS</w:t>
       </w:r>
-      <w:bookmarkEnd w:id="19"/>
+      <w:bookmarkEnd w:id="27"/>
+      <w:bookmarkEnd w:id="28"/>
     </w:p>
     <w:p>
       <w:pPr>
@@ -4791,11 +4748,13 @@
       <w:pPr>
         <w:pStyle w:val="Style2"/>
       </w:pPr>
-      <w:bookmarkStart w:id="20" w:name="_Toc160532800"/>
+      <w:bookmarkStart w:id="29" w:name="_Toc160532800"/>
+      <w:bookmarkStart w:id="30" w:name="_Toc160606454"/>
       <w:r>
         <w:t>TFTP</w:t>
       </w:r>
-      <w:bookmarkEnd w:id="20"/>
+      <w:bookmarkEnd w:id="29"/>
+      <w:bookmarkEnd w:id="30"/>
     </w:p>
     <w:p>
       <w:pPr>
@@ -4871,11 +4830,13 @@
       <w:pPr>
         <w:pStyle w:val="Style2"/>
       </w:pPr>
-      <w:bookmarkStart w:id="21" w:name="_Toc160532801"/>
+      <w:bookmarkStart w:id="31" w:name="_Toc160532801"/>
+      <w:bookmarkStart w:id="32" w:name="_Toc160606455"/>
       <w:r>
         <w:t>FTP</w:t>
       </w:r>
-      <w:bookmarkEnd w:id="21"/>
+      <w:bookmarkEnd w:id="31"/>
+      <w:bookmarkEnd w:id="32"/>
     </w:p>
     <w:p>
       <w:pPr>
@@ -4883,7 +4844,7 @@
           <w:rFonts w:ascii="Calibri" w:hAnsi="Calibri"/>
         </w:rPr>
       </w:pPr>
-      <w:bookmarkStart w:id="22" w:name="OLE_LINK6"/>
+      <w:bookmarkStart w:id="33" w:name="OLE_LINK6"/>
       <w:r>
         <w:rPr>
           <w:rFonts w:ascii="Calibri" w:hAnsi="Calibri"/>
@@ -4955,12 +4916,14 @@
       <w:pPr>
         <w:pStyle w:val="Style2"/>
       </w:pPr>
-      <w:bookmarkStart w:id="23" w:name="_Toc160532802"/>
-      <w:bookmarkEnd w:id="22"/>
+      <w:bookmarkStart w:id="34" w:name="_Toc160532802"/>
+      <w:bookmarkStart w:id="35" w:name="_Toc160606456"/>
+      <w:bookmarkEnd w:id="33"/>
       <w:r>
         <w:t>AAA</w:t>
       </w:r>
-      <w:bookmarkEnd w:id="23"/>
+      <w:bookmarkEnd w:id="34"/>
+      <w:bookmarkEnd w:id="35"/>
     </w:p>
     <w:p>
       <w:pPr>
@@ -5017,12 +4980,13 @@
           <w:szCs w:val="44"/>
         </w:rPr>
       </w:pPr>
-      <w:bookmarkStart w:id="24" w:name="_Toc160000755"/>
-      <w:bookmarkStart w:id="25" w:name="_Toc160001248"/>
-      <w:bookmarkStart w:id="26" w:name="_Toc160532803"/>
-      <w:bookmarkEnd w:id="13"/>
-      <w:bookmarkEnd w:id="14"/>
-      <w:bookmarkEnd w:id="16"/>
+      <w:bookmarkStart w:id="36" w:name="_Toc160000755"/>
+      <w:bookmarkStart w:id="37" w:name="_Toc160001248"/>
+      <w:bookmarkStart w:id="38" w:name="_Toc160532803"/>
+      <w:bookmarkStart w:id="39" w:name="_Toc160606457"/>
+      <w:bookmarkEnd w:id="18"/>
+      <w:bookmarkEnd w:id="19"/>
+      <w:bookmarkEnd w:id="22"/>
       <w:r>
         <w:lastRenderedPageBreak/>
         <w:t>Budapest</w:t>
@@ -5038,9 +5002,10 @@
       <w:r>
         <w:t>székhely</w:t>
       </w:r>
-      <w:bookmarkEnd w:id="24"/>
-      <w:bookmarkEnd w:id="25"/>
-      <w:bookmarkEnd w:id="26"/>
+      <w:bookmarkEnd w:id="36"/>
+      <w:bookmarkEnd w:id="37"/>
+      <w:bookmarkEnd w:id="38"/>
+      <w:bookmarkEnd w:id="39"/>
     </w:p>
     <w:p>
       <w:pPr>
@@ -5083,11 +5048,13 @@
       <w:pPr>
         <w:pStyle w:val="Style2"/>
       </w:pPr>
-      <w:bookmarkStart w:id="27" w:name="_Toc160532804"/>
+      <w:bookmarkStart w:id="40" w:name="_Toc160532804"/>
+      <w:bookmarkStart w:id="41" w:name="_Toc160606458"/>
       <w:r>
         <w:t>SSH</w:t>
       </w:r>
-      <w:bookmarkEnd w:id="27"/>
+      <w:bookmarkEnd w:id="40"/>
+      <w:bookmarkEnd w:id="41"/>
     </w:p>
     <w:p>
       <w:proofErr w:type="spellStart"/>
@@ -5103,11 +5070,13 @@
       <w:pPr>
         <w:pStyle w:val="Style2"/>
       </w:pPr>
-      <w:bookmarkStart w:id="28" w:name="_Toc160532805"/>
+      <w:bookmarkStart w:id="42" w:name="_Toc160532805"/>
+      <w:bookmarkStart w:id="43" w:name="_Toc160606459"/>
       <w:r>
         <w:t>VPN</w:t>
       </w:r>
-      <w:bookmarkEnd w:id="28"/>
+      <w:bookmarkEnd w:id="42"/>
+      <w:bookmarkEnd w:id="43"/>
     </w:p>
     <w:p>
       <w:r>
@@ -5124,6 +5093,183 @@
       </w:r>
       <w:r>
         <w:t xml:space="preserve"> </w:t>
+      </w:r>
+      <w:r>
+        <w:t>A GRE (</w:t>
+      </w:r>
+      <w:r>
+        <w:rPr>
+          <w:lang w:val="en-US"/>
+        </w:rPr>
+        <w:t>Generic</w:t>
+      </w:r>
+      <w:r>
+        <w:t xml:space="preserve"> </w:t>
+      </w:r>
+      <w:r>
+        <w:rPr>
+          <w:lang w:val="en-US"/>
+        </w:rPr>
+        <w:t>Routing</w:t>
+      </w:r>
+      <w:r>
+        <w:t xml:space="preserve"> </w:t>
+      </w:r>
+      <w:r>
+        <w:rPr>
+          <w:lang w:val="en-US"/>
+        </w:rPr>
+        <w:t>Encapsulation</w:t>
+      </w:r>
+      <w:r>
+        <w:t xml:space="preserve">) protokollt választottuk a titkosított kapcsolat kialakítására. A GRE a Cisco </w:t>
+      </w:r>
+      <w:proofErr w:type="spellStart"/>
+      <w:r>
+        <w:t>álltal</w:t>
+      </w:r>
+      <w:proofErr w:type="spellEnd"/>
+      <w:r>
+        <w:t xml:space="preserve"> 1994-ben kifejlesztett </w:t>
+      </w:r>
+      <w:proofErr w:type="spellStart"/>
+      <w:r>
+        <w:t>tunnel</w:t>
+      </w:r>
+      <w:proofErr w:type="spellEnd"/>
+      <w:r>
+        <w:t xml:space="preserve"> protokoll. </w:t>
+      </w:r>
+      <w:r>
+        <w:t xml:space="preserve">A GRE </w:t>
+      </w:r>
+      <w:proofErr w:type="spellStart"/>
+      <w:r>
+        <w:t>tunnel</w:t>
+      </w:r>
+      <w:proofErr w:type="spellEnd"/>
+      <w:r>
+        <w:t xml:space="preserve"> egy logikai csatornát képez két távoli hálózat között. A GRE protokoll </w:t>
+      </w:r>
+      <w:r>
+        <w:t>be</w:t>
+      </w:r>
+      <w:r>
+        <w:t xml:space="preserve">csomagolja az eredeti IP csomagokat egy új IP csomagba, így biztonságos és titkosított </w:t>
+      </w:r>
+      <w:r>
+        <w:t xml:space="preserve">a </w:t>
+      </w:r>
+      <w:r>
+        <w:t>kapcsolatot</w:t>
+      </w:r>
+      <w:r>
+        <w:t xml:space="preserve"> a végpontok között</w:t>
+      </w:r>
+      <w:r>
+        <w:t>. Az IP csomago</w:t>
+      </w:r>
+      <w:r>
+        <w:t>k</w:t>
+      </w:r>
+      <w:r>
+        <w:t xml:space="preserve"> GRE fejléccel bőv</w:t>
+      </w:r>
+      <w:r>
+        <w:t>ülnek</w:t>
+      </w:r>
+      <w:r>
+        <w:t>, hogy azokat a túloldali végpont</w:t>
+      </w:r>
+      <w:r>
+        <w:t xml:space="preserve"> ki tudja</w:t>
+      </w:r>
+      <w:r>
+        <w:t xml:space="preserve"> </w:t>
+      </w:r>
+      <w:r>
+        <w:t>bontani</w:t>
+      </w:r>
+      <w:r>
+        <w:t xml:space="preserve">. A GRE </w:t>
+      </w:r>
+      <w:proofErr w:type="spellStart"/>
+      <w:r>
+        <w:t>tunnel</w:t>
+      </w:r>
+      <w:proofErr w:type="spellEnd"/>
+      <w:r>
+        <w:t xml:space="preserve"> létrehozásához azonos konfigurációra van szükség mindkét végponton. Az </w:t>
+      </w:r>
+      <w:proofErr w:type="spellStart"/>
+      <w:r>
+        <w:t>overhead</w:t>
+      </w:r>
+      <w:proofErr w:type="spellEnd"/>
+      <w:r>
+        <w:t xml:space="preserve"> költség</w:t>
+      </w:r>
+      <w:r>
+        <w:t xml:space="preserve"> (csomagok becsomagolása)</w:t>
+      </w:r>
+      <w:r>
+        <w:t xml:space="preserve"> minimális, ami hatékony adatátvitelt biztosít. A GRE </w:t>
+      </w:r>
+      <w:proofErr w:type="spellStart"/>
+      <w:r>
+        <w:t>tunnel</w:t>
+      </w:r>
+      <w:proofErr w:type="spellEnd"/>
+      <w:r>
+        <w:t xml:space="preserve"> lehetővé teszi a távoli hálózatok közötti összeköttetést, mintha azok helyben lennének. A GRE </w:t>
+      </w:r>
+      <w:proofErr w:type="spellStart"/>
+      <w:r>
+        <w:t>tunnel</w:t>
+      </w:r>
+      <w:proofErr w:type="spellEnd"/>
+      <w:r>
+        <w:t xml:space="preserve"> alkalmazása növeli a hálózati biztonságot, mivel az adatok titkosítva vannak átvitel közben. A VPN GRE </w:t>
+      </w:r>
+      <w:proofErr w:type="spellStart"/>
+      <w:r>
+        <w:t>tunnel</w:t>
+      </w:r>
+      <w:proofErr w:type="spellEnd"/>
+      <w:r>
+        <w:t xml:space="preserve"> segítségével a távoli hálózatok közötti kommunikáció biztonságosabbá és megbízhatóbbá válik. A VPN GRE </w:t>
+      </w:r>
+      <w:proofErr w:type="spellStart"/>
+      <w:r>
+        <w:t>tunnel</w:t>
+      </w:r>
+      <w:proofErr w:type="spellEnd"/>
+      <w:r>
+        <w:t xml:space="preserve"> rugalmas megoldást kínál a távoli hálózatok közötti kapcsolat létrehozására, például vállalati irodák vagy adatközpontok között. A GRE </w:t>
+      </w:r>
+      <w:proofErr w:type="spellStart"/>
+      <w:r>
+        <w:t>tunnel</w:t>
+      </w:r>
+      <w:proofErr w:type="spellEnd"/>
+      <w:r>
+        <w:t xml:space="preserve"> támogatja a </w:t>
+      </w:r>
+      <w:proofErr w:type="spellStart"/>
+      <w:r>
+        <w:t>multicast</w:t>
+      </w:r>
+      <w:proofErr w:type="spellEnd"/>
+      <w:r>
+        <w:t xml:space="preserve"> és </w:t>
+      </w:r>
+      <w:proofErr w:type="spellStart"/>
+      <w:r>
+        <w:t>broadcast</w:t>
+      </w:r>
+      <w:proofErr w:type="spellEnd"/>
+      <w:r>
+        <w:t xml:space="preserve"> forgalmat is, így széles körű alkalmazhatóságot biztosít.</w:t>
       </w:r>
     </w:p>
     <w:p>
@@ -5133,14 +5279,16 @@
           <w:lang w:val="en-US"/>
         </w:rPr>
       </w:pPr>
-      <w:bookmarkStart w:id="29" w:name="_Toc160532806"/>
+      <w:bookmarkStart w:id="44" w:name="_Toc160532806"/>
+      <w:bookmarkStart w:id="45" w:name="_Toc160606460"/>
       <w:r>
         <w:rPr>
           <w:lang w:val="en-US"/>
         </w:rPr>
         <w:t>Views</w:t>
       </w:r>
-      <w:bookmarkEnd w:id="29"/>
+      <w:bookmarkEnd w:id="44"/>
+      <w:bookmarkEnd w:id="45"/>
     </w:p>
     <w:p>
       <w:r>
@@ -5218,11 +5366,13 @@
       <w:pPr>
         <w:pStyle w:val="Style2"/>
       </w:pPr>
-      <w:bookmarkStart w:id="30" w:name="_Toc160532807"/>
+      <w:bookmarkStart w:id="46" w:name="_Toc160532807"/>
+      <w:bookmarkStart w:id="47" w:name="_Toc160606461"/>
       <w:r>
         <w:t>ASA</w:t>
       </w:r>
-      <w:bookmarkEnd w:id="30"/>
+      <w:bookmarkEnd w:id="46"/>
+      <w:bookmarkEnd w:id="47"/>
     </w:p>
     <w:p>
       <w:proofErr w:type="spellStart"/>
@@ -5243,9 +5393,10 @@
           <w:szCs w:val="44"/>
         </w:rPr>
       </w:pPr>
-      <w:bookmarkStart w:id="31" w:name="_Toc160000756"/>
-      <w:bookmarkStart w:id="32" w:name="_Toc160001249"/>
-      <w:bookmarkStart w:id="33" w:name="_Toc160532808"/>
+      <w:bookmarkStart w:id="48" w:name="_Toc160000756"/>
+      <w:bookmarkStart w:id="49" w:name="_Toc160001249"/>
+      <w:bookmarkStart w:id="50" w:name="_Toc160532808"/>
+      <w:bookmarkStart w:id="51" w:name="_Toc160606462"/>
       <w:r>
         <w:t>London</w:t>
       </w:r>
@@ -5260,9 +5411,10 @@
       <w:r>
         <w:t>Iroda</w:t>
       </w:r>
-      <w:bookmarkEnd w:id="31"/>
-      <w:bookmarkEnd w:id="32"/>
-      <w:bookmarkEnd w:id="33"/>
+      <w:bookmarkEnd w:id="48"/>
+      <w:bookmarkEnd w:id="49"/>
+      <w:bookmarkEnd w:id="50"/>
+      <w:bookmarkEnd w:id="51"/>
     </w:p>
     <w:p>
       <w:pPr>
@@ -5305,11 +5457,13 @@
       <w:pPr>
         <w:pStyle w:val="Style2"/>
       </w:pPr>
-      <w:bookmarkStart w:id="34" w:name="_Toc160532809"/>
+      <w:bookmarkStart w:id="52" w:name="_Toc160532809"/>
+      <w:bookmarkStart w:id="53" w:name="_Toc160606463"/>
       <w:r>
         <w:t>VLAN</w:t>
       </w:r>
-      <w:bookmarkEnd w:id="34"/>
+      <w:bookmarkEnd w:id="52"/>
+      <w:bookmarkEnd w:id="53"/>
     </w:p>
     <w:p>
       <w:r>
@@ -5324,16 +5478,26 @@
       <w:r>
         <w:t xml:space="preserve"> </w:t>
       </w:r>
+      <w:proofErr w:type="spellStart"/>
+      <w:r>
+        <w:rPr>
+          <w:highlight w:val="yellow"/>
+        </w:rPr>
+        <w:t>dodder</w:t>
+      </w:r>
+      <w:proofErr w:type="spellEnd"/>
     </w:p>
     <w:p>
       <w:pPr>
         <w:pStyle w:val="Style2"/>
       </w:pPr>
-      <w:bookmarkStart w:id="35" w:name="_Toc160532810"/>
+      <w:bookmarkStart w:id="54" w:name="_Toc160532810"/>
+      <w:bookmarkStart w:id="55" w:name="_Toc160606464"/>
       <w:r>
         <w:t>Subinterface</w:t>
       </w:r>
-      <w:bookmarkEnd w:id="35"/>
+      <w:bookmarkEnd w:id="54"/>
+      <w:bookmarkEnd w:id="55"/>
     </w:p>
     <w:p>
       <w:r>
@@ -5342,19 +5506,30 @@
       <w:r>
         <w:t xml:space="preserve"> Mindegyik alinterface-hez egy VLAN tartozik. </w:t>
       </w:r>
+      <w:proofErr w:type="spellStart"/>
+      <w:r>
+        <w:rPr>
+          <w:highlight w:val="yellow"/>
+        </w:rPr>
+        <w:t>dodder</w:t>
+      </w:r>
+      <w:proofErr w:type="spellEnd"/>
     </w:p>
     <w:p>
       <w:pPr>
         <w:pStyle w:val="Style2"/>
       </w:pPr>
-      <w:bookmarkStart w:id="36" w:name="_Toc160532811"/>
+      <w:bookmarkStart w:id="56" w:name="_Toc160532811"/>
+      <w:bookmarkStart w:id="57" w:name="_Toc160606465"/>
       <w:r>
         <w:t>EtherChannel</w:t>
       </w:r>
-      <w:bookmarkEnd w:id="36"/>
+      <w:bookmarkEnd w:id="56"/>
+      <w:bookmarkEnd w:id="57"/>
     </w:p>
     <w:p>
       <w:r>
+        <w:lastRenderedPageBreak/>
         <w:t xml:space="preserve">Az EtherChannel egy olyan technológia a hálózati infrastruktúrában, amely lehetővé teszi több fizikai interfész csoportosítását egy logikai csatornában. Ez azért fontos, mert növeli a sávszélességet és javítja a hálózati rendszerek teljesítményét. A legtöbb Ethernet hálózati eszköz támogatja az EtherChannel létrehozását és konfigurálását, beleértve a </w:t>
       </w:r>
       <w:proofErr w:type="spellStart"/>
@@ -5373,110 +5548,89 @@
       <w:r>
         <w:t xml:space="preserve"> elvén alapul, ahol több interfészt egyetlen logikai csoportba sorolnak össze. Ez lehetővé teszi a forgalom terheléselosztását az egyes interfészek között, így kiegyensúlyozva a terhelést a hálózaton. Emellett az EtherChannel redundanciát is biztosít, </w:t>
       </w:r>
-      <w:proofErr w:type="gramStart"/>
-      <w:r>
-        <w:t>mivel</w:t>
-      </w:r>
-      <w:proofErr w:type="gramEnd"/>
+      <w:r>
+        <w:t>mivel,</w:t>
+      </w:r>
       <w:r>
         <w:t xml:space="preserve"> ha egy interfész meghibásodik, a többi interfész még mindig képes továbbítani a forgalmat. A leggyakoribb konfiguráció az </w:t>
       </w:r>
       <w:r>
-        <w:rPr>
-          <w:highlight w:val="yellow"/>
-        </w:rPr>
         <w:t xml:space="preserve">LACP (Link </w:t>
       </w:r>
+      <w:r>
+        <w:rPr>
+          <w:lang w:val="en-US"/>
+        </w:rPr>
+        <w:t>Aggregation</w:t>
+      </w:r>
+      <w:r>
+        <w:t xml:space="preserve"> </w:t>
+      </w:r>
+      <w:r>
+        <w:rPr>
+          <w:lang w:val="en-US"/>
+        </w:rPr>
+        <w:t>Control</w:t>
+      </w:r>
+      <w:r>
+        <w:t xml:space="preserve"> </w:t>
+      </w:r>
+      <w:r>
+        <w:rPr>
+          <w:lang w:val="en-US"/>
+        </w:rPr>
+        <w:t>Protocol</w:t>
+      </w:r>
+      <w:r>
+        <w:t>) vagy</w:t>
+      </w:r>
+      <w:r>
+        <w:t xml:space="preserve"> </w:t>
+      </w:r>
+      <w:r>
+        <w:t xml:space="preserve">a </w:t>
+      </w:r>
       <w:proofErr w:type="spellStart"/>
       <w:r>
-        <w:rPr>
-          <w:highlight w:val="yellow"/>
+        <w:t>PAgP</w:t>
+      </w:r>
+      <w:proofErr w:type="spellEnd"/>
+      <w:r>
+        <w:t xml:space="preserve"> (Port </w:t>
+      </w:r>
+      <w:r>
+        <w:rPr>
+          <w:lang w:val="en-US"/>
         </w:rPr>
         <w:t>Aggregation</w:t>
       </w:r>
-      <w:proofErr w:type="spellEnd"/>
-      <w:r>
-        <w:rPr>
-          <w:highlight w:val="yellow"/>
-        </w:rPr>
+      <w:r>
         <w:t xml:space="preserve"> </w:t>
       </w:r>
-      <w:proofErr w:type="spellStart"/>
-      <w:r>
-        <w:rPr>
-          <w:highlight w:val="yellow"/>
-        </w:rPr>
-        <w:t>Control</w:t>
-      </w:r>
-      <w:proofErr w:type="spellEnd"/>
-      <w:r>
-        <w:rPr>
-          <w:highlight w:val="yellow"/>
-        </w:rPr>
-        <w:t xml:space="preserve"> Protocol) vagy</w:t>
-      </w:r>
-      <w:r>
-        <w:rPr>
-          <w:highlight w:val="yellow"/>
-        </w:rPr>
-        <w:t xml:space="preserve"> MELYIK VAN NEKÜNK?</w:t>
-      </w:r>
-      <w:r>
-        <w:rPr>
-          <w:highlight w:val="yellow"/>
-        </w:rPr>
-        <w:t xml:space="preserve"> a </w:t>
-      </w:r>
-      <w:proofErr w:type="spellStart"/>
-      <w:r>
-        <w:rPr>
-          <w:highlight w:val="yellow"/>
-        </w:rPr>
-        <w:t>PAgP</w:t>
-      </w:r>
-      <w:proofErr w:type="spellEnd"/>
-      <w:r>
-        <w:rPr>
-          <w:highlight w:val="yellow"/>
-        </w:rPr>
-        <w:t xml:space="preserve"> (Port </w:t>
-      </w:r>
-      <w:proofErr w:type="spellStart"/>
-      <w:r>
-        <w:rPr>
-          <w:highlight w:val="yellow"/>
-        </w:rPr>
-        <w:t>Aggregation</w:t>
-      </w:r>
-      <w:proofErr w:type="spellEnd"/>
-      <w:r>
-        <w:rPr>
-          <w:highlight w:val="yellow"/>
-        </w:rPr>
-        <w:t xml:space="preserve"> Protocol)</w:t>
-      </w:r>
-      <w:r>
-        <w:t xml:space="preserve"> használata, amely lehetővé teszi az interfészek dinamikus csoportosítását. Az EtherChannel létrehozása előnyös lehet olyan helyzetekben, ahol magas sávszélességre és megbízhatóságra van szükség, például adatközpontokban vagy nagyobb hálózati szegmensekben. Az EtherChannel használata jelentős előnyökkel jár a hálózati teljesítmény és stabilitás </w:t>
-      </w:r>
-      <w:r>
-        <w:lastRenderedPageBreak/>
-        <w:t>szempontjából, különösen nagy forgalmú környezetekben. Az interfészek csoportosítása egyetlen logikai egységbe segít optimalizálni a hálózati erőforrásokat és minimalizálni a hibák kockázatát.</w:t>
+      <w:r>
+        <w:rPr>
+          <w:lang w:val="en-US"/>
+        </w:rPr>
+        <w:t>Protocol</w:t>
+      </w:r>
+      <w:r>
+        <w:t>)</w:t>
+      </w:r>
+      <w:r>
+        <w:t xml:space="preserve"> használata, amely lehetővé teszi az interfészek dinamikus csoportosítását. Az EtherChannel létrehozása előnyös lehet olyan helyzetekben, ahol magas sávszélességre és megbízhatóságra van szükség, például adatközpontokban vagy nagyobb hálózati szegmensekben. Az EtherChannel használata jelentős előnyökkel jár a hálózati teljesítmény és stabilitás szempontjából, különösen nagy forgalmú környezetekben. Az interfészek csoportosítása egyetlen logikai egységbe segít optimalizálni a hálózati erőforrásokat és minimalizálni a hibák kockázatát.</w:t>
       </w:r>
     </w:p>
     <w:p>
       <w:pPr>
         <w:pStyle w:val="Style2"/>
       </w:pPr>
-      <w:bookmarkStart w:id="37" w:name="_Toc160532812"/>
-      <w:proofErr w:type="spellStart"/>
-      <w:r>
-        <w:t>Wi</w:t>
-      </w:r>
-      <w:proofErr w:type="spellEnd"/>
-      <w:r>
-        <w:t>-Fi</w:t>
-      </w:r>
-      <w:bookmarkEnd w:id="37"/>
+      <w:bookmarkStart w:id="58" w:name="_Toc160532812"/>
+      <w:bookmarkStart w:id="59" w:name="_Toc160606466"/>
+      <w:r>
+        <w:t>Wi-Fi</w:t>
+      </w:r>
+      <w:bookmarkEnd w:id="58"/>
+      <w:bookmarkEnd w:id="59"/>
     </w:p>
     <w:p>
       <w:proofErr w:type="spellStart"/>
@@ -5497,14 +5651,13 @@
           <w:szCs w:val="44"/>
         </w:rPr>
       </w:pPr>
-      <w:bookmarkStart w:id="38" w:name="_Toc160000757"/>
-      <w:bookmarkStart w:id="39" w:name="_Toc160001250"/>
-      <w:bookmarkStart w:id="40" w:name="_Toc160532813"/>
-      <w:proofErr w:type="spellStart"/>
+      <w:bookmarkStart w:id="60" w:name="_Toc160000757"/>
+      <w:bookmarkStart w:id="61" w:name="_Toc160001250"/>
+      <w:bookmarkStart w:id="62" w:name="_Toc160532813"/>
+      <w:bookmarkStart w:id="63" w:name="_Toc160606467"/>
       <w:r>
         <w:t>Dhaka</w:t>
       </w:r>
-      <w:proofErr w:type="spellEnd"/>
       <w:r>
         <w:rPr>
           <w:b/>
@@ -5516,9 +5669,10 @@
       <w:r>
         <w:t>Gyár</w:t>
       </w:r>
-      <w:bookmarkEnd w:id="38"/>
-      <w:bookmarkEnd w:id="39"/>
-      <w:bookmarkEnd w:id="40"/>
+      <w:bookmarkEnd w:id="60"/>
+      <w:bookmarkEnd w:id="61"/>
+      <w:bookmarkEnd w:id="62"/>
+      <w:bookmarkEnd w:id="63"/>
     </w:p>
     <w:p>
       <w:pPr>
@@ -5533,65 +5687,49 @@
           <w:bCs/>
           <w:szCs w:val="24"/>
         </w:rPr>
-        <w:t xml:space="preserve">A FlyWithMe az olcsó munkaerő és a régió fejlesztése miatt a Banglades-ben található </w:t>
-      </w:r>
-      <w:proofErr w:type="spellStart"/>
+        <w:t>A FlyWithMe az olcsó munkaerő és a régió fejlesztése miatt a Banglades-ben található Dhaka-ban létesített gyárat.</w:t>
+      </w:r>
       <w:r>
         <w:rPr>
           <w:bCs/>
           <w:szCs w:val="24"/>
         </w:rPr>
-        <w:t>Dhaka</w:t>
-      </w:r>
-      <w:proofErr w:type="spellEnd"/>
-      <w:r>
-        <w:rPr>
+        <w:t xml:space="preserve"> Itt történik az ADS-B</w:t>
+      </w:r>
+      <w:bookmarkStart w:id="64" w:name="_Ref160003298"/>
+      <w:r>
+        <w:rPr>
+          <w:rStyle w:val="EndnoteReference"/>
           <w:bCs/>
           <w:szCs w:val="24"/>
         </w:rPr>
-        <w:t>-ban létesített gyárat.</w:t>
-      </w:r>
+        <w:endnoteReference w:id="1"/>
+      </w:r>
+      <w:bookmarkEnd w:id="64"/>
       <w:r>
         <w:rPr>
           <w:bCs/>
           <w:szCs w:val="24"/>
         </w:rPr>
-        <w:t xml:space="preserve"> Itt történik az ADS-B</w:t>
-      </w:r>
-      <w:bookmarkStart w:id="41" w:name="_Ref160003298"/>
-      <w:r>
-        <w:rPr>
-          <w:rStyle w:val="Vgjegyzet-hivatkozs"/>
+        <w:t xml:space="preserve"> </w:t>
+      </w:r>
+      <w:r>
+        <w:rPr>
           <w:bCs/>
           <w:szCs w:val="24"/>
         </w:rPr>
-        <w:endnoteReference w:id="1"/>
-      </w:r>
-      <w:bookmarkEnd w:id="41"/>
-      <w:r>
-        <w:rPr>
+        <w:t>és MLAT</w:t>
+      </w:r>
+      <w:bookmarkStart w:id="65" w:name="_Ref160003389"/>
+      <w:r>
+        <w:rPr>
+          <w:rStyle w:val="EndnoteReference"/>
           <w:bCs/>
           <w:szCs w:val="24"/>
         </w:rPr>
-        <w:t xml:space="preserve"> </w:t>
-      </w:r>
-      <w:r>
-        <w:rPr>
-          <w:bCs/>
-          <w:szCs w:val="24"/>
-        </w:rPr>
-        <w:t>és MLAT</w:t>
-      </w:r>
-      <w:bookmarkStart w:id="42" w:name="_Ref160003389"/>
-      <w:r>
-        <w:rPr>
-          <w:rStyle w:val="Vgjegyzet-hivatkozs"/>
-          <w:bCs/>
-          <w:szCs w:val="24"/>
-        </w:rPr>
         <w:endnoteReference w:id="2"/>
       </w:r>
-      <w:bookmarkEnd w:id="42"/>
+      <w:bookmarkEnd w:id="65"/>
       <w:r>
         <w:rPr>
           <w:bCs/>
@@ -5653,41 +5791,44 @@
       <w:pPr>
         <w:pStyle w:val="Style2"/>
       </w:pPr>
-      <w:bookmarkStart w:id="43" w:name="_Toc160532814"/>
+      <w:bookmarkStart w:id="66" w:name="_Toc160532814"/>
+      <w:bookmarkStart w:id="67" w:name="_Toc160606468"/>
       <w:r>
         <w:t>IPv6</w:t>
       </w:r>
-      <w:bookmarkEnd w:id="43"/>
+      <w:bookmarkEnd w:id="66"/>
+      <w:bookmarkEnd w:id="67"/>
     </w:p>
     <w:p>
+      <w:bookmarkStart w:id="68" w:name="_Toc160532815"/>
+      <w:bookmarkStart w:id="69" w:name="_Toc160606469"/>
+      <w:r>
+        <w:t xml:space="preserve">A dhakai gyár egy teljesen új ipari parkban épült. Ezért a FlyWithMe informatikai csapata egyből a modernebb IPv6 címzés mellet döntött, így később nem kell majd modernizálni a hálózatot. Az IPv6-nak több előnye is van az IPv4-el szemben. 128-bites címeket használ az IPv6, míg az IPv4 32 bites címeket használ, így több IP cím osztható ki egy hálózaton belül. A nagyobb </w:t>
+      </w:r>
+      <w:r>
+        <w:t xml:space="preserve">címek miatt NAT használatára sincs szükség.  </w:t>
+      </w:r>
       <w:r>
         <w:rPr>
           <w:highlight w:val="yellow"/>
         </w:rPr>
-        <w:t xml:space="preserve">Miért lett ipv6, hogy működik miért </w:t>
-      </w:r>
-      <w:r>
-        <w:rPr>
-          <w:highlight w:val="yellow"/>
-        </w:rPr>
-        <w:t>más,</w:t>
-      </w:r>
-      <w:r>
-        <w:rPr>
-          <w:highlight w:val="yellow"/>
-        </w:rPr>
-        <w:t xml:space="preserve"> mint az ipv4</w:t>
-      </w:r>
+        <w:t>folyamatba</w:t>
+      </w:r>
+    </w:p>
+    <w:p>
+      <w:pPr>
+        <w:pStyle w:val="Heading2"/>
+      </w:pPr>
     </w:p>
     <w:p>
       <w:pPr>
         <w:pStyle w:val="Style2"/>
       </w:pPr>
-      <w:bookmarkStart w:id="44" w:name="_Toc160532815"/>
       <w:r>
         <w:t>DHCPv6</w:t>
       </w:r>
-      <w:bookmarkEnd w:id="44"/>
+      <w:bookmarkEnd w:id="68"/>
+      <w:bookmarkEnd w:id="69"/>
     </w:p>
     <w:p>
       <w:r>
@@ -5695,17 +5836,25 @@
       </w:r>
       <w:r>
         <w:t xml:space="preserve"> </w:t>
+      </w:r>
+      <w:r>
+        <w:rPr>
+          <w:highlight w:val="yellow"/>
+        </w:rPr>
+        <w:t>folyamatba</w:t>
       </w:r>
     </w:p>
     <w:p>
       <w:pPr>
         <w:pStyle w:val="Style2"/>
       </w:pPr>
-      <w:bookmarkStart w:id="45" w:name="_Toc160532816"/>
+      <w:bookmarkStart w:id="70" w:name="_Toc160532816"/>
+      <w:bookmarkStart w:id="71" w:name="_Toc160606470"/>
       <w:r>
         <w:t>STP</w:t>
       </w:r>
-      <w:bookmarkEnd w:id="45"/>
+      <w:bookmarkEnd w:id="70"/>
+      <w:bookmarkEnd w:id="71"/>
     </w:p>
     <w:p>
       <w:r>
@@ -5745,7 +5894,11 @@
         <w:t xml:space="preserve"> protokoll lett beállítva.</w:t>
       </w:r>
       <w:r>
-        <w:t xml:space="preserve"> Így, ha az egyik switch tönkremegy a másikon keresztül gördülékenyül folyik a hálózati kommunikáció. Így biztosítva van a 2. réteg béli redundancia. Az STP-n belül az újabb RSTP (</w:t>
+        <w:t xml:space="preserve"> Így, ha az egyik switch tönkremegy a másikon keresztül gördülékenyül folyik a hálózati kommunikáció. Így biztosítva van a 2. réteg béli redundancia. Az STP-n belül az újabb </w:t>
+      </w:r>
+      <w:r>
+        <w:lastRenderedPageBreak/>
+        <w:t>RSTP (</w:t>
       </w:r>
       <w:r>
         <w:t xml:space="preserve">Rapid </w:t>
@@ -5780,14 +5933,26 @@
       <w:r>
         <w:t xml:space="preserve"> Az RSTP gyorsabban reagál a hálózaton belüli változásokra.</w:t>
       </w:r>
+      <w:r>
+        <w:t xml:space="preserve"> </w:t>
+      </w:r>
+      <w:proofErr w:type="spellStart"/>
+      <w:r>
+        <w:rPr>
+          <w:highlight w:val="yellow"/>
+        </w:rPr>
+        <w:t>dodder</w:t>
+      </w:r>
+      <w:proofErr w:type="spellEnd"/>
     </w:p>
     <w:p>
       <w:pPr>
         <w:pStyle w:val="Style1"/>
       </w:pPr>
-      <w:bookmarkStart w:id="46" w:name="_Toc160000758"/>
-      <w:bookmarkStart w:id="47" w:name="_Toc160001251"/>
-      <w:bookmarkStart w:id="48" w:name="_Toc160532817"/>
+      <w:bookmarkStart w:id="72" w:name="_Toc160000758"/>
+      <w:bookmarkStart w:id="73" w:name="_Toc160001251"/>
+      <w:bookmarkStart w:id="74" w:name="_Toc160532817"/>
+      <w:bookmarkStart w:id="75" w:name="_Toc160606471"/>
       <w:r>
         <w:t>Szerver</w:t>
       </w:r>
@@ -5800,9 +5965,10 @@
       <w:r>
         <w:t xml:space="preserve"> felhőszolgáltatások</w:t>
       </w:r>
-      <w:bookmarkEnd w:id="46"/>
-      <w:bookmarkEnd w:id="47"/>
-      <w:bookmarkEnd w:id="48"/>
+      <w:bookmarkEnd w:id="72"/>
+      <w:bookmarkEnd w:id="73"/>
+      <w:bookmarkEnd w:id="74"/>
+      <w:bookmarkEnd w:id="75"/>
     </w:p>
     <w:p>
       <w:pPr>
@@ -5812,21 +5978,12 @@
           <w:szCs w:val="24"/>
         </w:rPr>
       </w:pPr>
-      <w:proofErr w:type="spellStart"/>
       <w:r>
         <w:rPr>
           <w:bCs/>
           <w:szCs w:val="24"/>
         </w:rPr>
-        <w:t>FlyWithMe</w:t>
-      </w:r>
-      <w:proofErr w:type="spellEnd"/>
-      <w:r>
-        <w:rPr>
-          <w:bCs/>
-          <w:szCs w:val="24"/>
-        </w:rPr>
-        <w:t xml:space="preserve"> már teljesen </w:t>
+        <w:t xml:space="preserve">FlyWithMe már teljesen </w:t>
       </w:r>
       <w:proofErr w:type="spellStart"/>
       <w:r>
@@ -5865,11 +6022,13 @@
       <w:pPr>
         <w:pStyle w:val="Style2"/>
       </w:pPr>
-      <w:bookmarkStart w:id="49" w:name="_Toc160532818"/>
+      <w:bookmarkStart w:id="76" w:name="_Toc160532818"/>
+      <w:bookmarkStart w:id="77" w:name="_Toc160606472"/>
       <w:r>
         <w:t>Frontend</w:t>
       </w:r>
-      <w:bookmarkEnd w:id="49"/>
+      <w:bookmarkEnd w:id="76"/>
+      <w:bookmarkEnd w:id="77"/>
     </w:p>
     <w:p>
       <w:pPr>
@@ -5891,6 +6050,34 @@
           <w:szCs w:val="24"/>
         </w:rPr>
         <w:t xml:space="preserve">Az oldal TailwindCSS és BoorstrapCSS használ az oldal formázáshoz. A kliens oldali navigáláshoz pedig React Router-t. </w:t>
+      </w:r>
+      <w:r>
+        <w:rPr>
+          <w:bCs/>
+          <w:szCs w:val="24"/>
+        </w:rPr>
+        <w:t xml:space="preserve">Az weboldal két oldalból áll: Kezdőlap, itt </w:t>
+      </w:r>
+      <w:r>
+        <w:rPr>
+          <w:bCs/>
+          <w:szCs w:val="24"/>
+        </w:rPr>
+        <w:t xml:space="preserve">egy rövid bemutatkozás található a cégről és a kínált szolgáltatásokról. A másik oldal pedig a </w:t>
+      </w:r>
+      <w:r>
+        <w:rPr>
+          <w:bCs/>
+          <w:szCs w:val="24"/>
+        </w:rPr>
+        <w:t>térkép,</w:t>
+      </w:r>
+      <w:r>
+        <w:rPr>
+          <w:bCs/>
+          <w:szCs w:val="24"/>
+        </w:rPr>
+        <w:t xml:space="preserve"> ahol élőben lehet követni a járatokat.</w:t>
       </w:r>
     </w:p>
     <w:p>
@@ -5902,11 +6089,13 @@
       <w:pPr>
         <w:pStyle w:val="Style2"/>
       </w:pPr>
-      <w:bookmarkStart w:id="50" w:name="_Toc160532819"/>
+      <w:bookmarkStart w:id="78" w:name="_Toc160532819"/>
+      <w:bookmarkStart w:id="79" w:name="_Toc160606473"/>
       <w:r>
         <w:t>Backend</w:t>
       </w:r>
-      <w:bookmarkEnd w:id="50"/>
+      <w:bookmarkEnd w:id="78"/>
+      <w:bookmarkEnd w:id="79"/>
     </w:p>
     <w:p>
       <w:pPr>
@@ -6008,7 +6197,7 @@
       </w:r>
       <w:r>
         <w:rPr>
-          <w:rStyle w:val="Vgjegyzet-hivatkozs"/>
+          <w:rStyle w:val="EndnoteReference"/>
         </w:rPr>
         <w:t>i</w:t>
       </w:r>
@@ -6071,7 +6260,7 @@
       </w:r>
       <w:r>
         <w:rPr>
-          <w:rStyle w:val="Vgjegyzet-hivatkozs"/>
+          <w:rStyle w:val="EndnoteReference"/>
         </w:rPr>
         <w:t>ii</w:t>
       </w:r>
@@ -6109,19 +6298,11 @@
           <w:bCs/>
           <w:szCs w:val="24"/>
         </w:rPr>
-        <w:t xml:space="preserve"> A </w:t>
-      </w:r>
-      <w:r>
-        <w:rPr>
-          <w:bCs/>
-          <w:szCs w:val="24"/>
-        </w:rPr>
-        <w:lastRenderedPageBreak/>
-        <w:t>webszerven a CORS</w:t>
-      </w:r>
-      <w:r>
-        <w:rPr>
-          <w:rStyle w:val="Vgjegyzet-hivatkozs"/>
+        <w:t xml:space="preserve"> A webszerven a CORS</w:t>
+      </w:r>
+      <w:r>
+        <w:rPr>
+          <w:rStyle w:val="EndnoteReference"/>
           <w:bCs/>
           <w:szCs w:val="24"/>
         </w:rPr>
@@ -6292,8 +6473,8 @@
       <w:pPr>
         <w:pStyle w:val="Style1"/>
       </w:pPr>
-      <w:bookmarkStart w:id="51" w:name="_Toc160000759"/>
-      <w:bookmarkStart w:id="52" w:name="_Toc160001252"/>
+      <w:bookmarkStart w:id="80" w:name="_Toc160000759"/>
+      <w:bookmarkStart w:id="81" w:name="_Toc160001252"/>
       <w:r>
         <w:br w:type="page"/>
       </w:r>
@@ -6302,7 +6483,8 @@
       <w:pPr>
         <w:pStyle w:val="Style1"/>
       </w:pPr>
-      <w:bookmarkStart w:id="53" w:name="_Toc160532820"/>
+      <w:bookmarkStart w:id="82" w:name="_Toc160532820"/>
+      <w:bookmarkStart w:id="83" w:name="_Toc160606474"/>
       <w:r>
         <w:lastRenderedPageBreak/>
         <w:t xml:space="preserve">Munka Folyamatok Eloszlása és Beállított </w:t>
@@ -6310,13 +6492,14 @@
       <w:r>
         <w:t>Szolgáltatások</w:t>
       </w:r>
-      <w:bookmarkEnd w:id="51"/>
-      <w:bookmarkEnd w:id="52"/>
-      <w:bookmarkEnd w:id="53"/>
+      <w:bookmarkEnd w:id="80"/>
+      <w:bookmarkEnd w:id="81"/>
+      <w:bookmarkEnd w:id="82"/>
+      <w:bookmarkEnd w:id="83"/>
     </w:p>
     <w:tbl>
       <w:tblPr>
-        <w:tblStyle w:val="Tblzatrcsos1vilgos1jellszn"/>
+        <w:tblStyle w:val="GridTable1Light-Accent1"/>
         <w:tblW w:w="0" w:type="auto"/>
         <w:tblLook w:val="04A0" w:firstRow="1" w:lastRow="0" w:firstColumn="1" w:lastColumn="0" w:noHBand="0" w:noVBand="1"/>
       </w:tblPr>
@@ -6873,14 +7056,7 @@
                 <w:bCs w:val="0"/>
                 <w:szCs w:val="24"/>
               </w:rPr>
-              <w:t xml:space="preserve"> </w:t>
-            </w:r>
-            <w:r>
-              <w:rPr>
-                <w:bCs w:val="0"/>
-                <w:szCs w:val="24"/>
-              </w:rPr>
-              <w:t>Útvonalválasztás</w:t>
+              <w:t xml:space="preserve"> Útvonalválasztás</w:t>
             </w:r>
           </w:p>
         </w:tc>
@@ -9479,104 +9655,58 @@
   <w:endnote w:id="1">
     <w:p>
       <w:pPr>
-        <w:pStyle w:val="Vgjegyzetszvege"/>
+        <w:pStyle w:val="EndnoteText"/>
       </w:pPr>
       <w:r>
         <w:rPr>
-          <w:rStyle w:val="Vgjegyzet-hivatkozs"/>
+          <w:rStyle w:val="EndnoteReference"/>
         </w:rPr>
         <w:endnoteRef/>
       </w:r>
       <w:r>
         <w:t xml:space="preserve"> </w:t>
       </w:r>
-      <w:proofErr w:type="spellStart"/>
-      <w:r>
-        <w:t>Automatic</w:t>
-      </w:r>
-      <w:proofErr w:type="spellEnd"/>
-      <w:r>
-        <w:t xml:space="preserve"> </w:t>
-      </w:r>
-      <w:proofErr w:type="spellStart"/>
-      <w:r>
-        <w:t>Dependent</w:t>
-      </w:r>
-      <w:proofErr w:type="spellEnd"/>
-      <w:r>
-        <w:t xml:space="preserve"> </w:t>
-      </w:r>
-      <w:proofErr w:type="spellStart"/>
-      <w:r>
-        <w:t>Surveillance</w:t>
-      </w:r>
-      <w:proofErr w:type="spellEnd"/>
-      <w:r>
-        <w:t>–</w:t>
-      </w:r>
-      <w:proofErr w:type="spellStart"/>
-      <w:r>
-        <w:t>Broadcast</w:t>
-      </w:r>
-      <w:proofErr w:type="spellEnd"/>
+      <w:r>
+        <w:t>Automatic Dependent Surveillance–Broadcast</w:t>
+      </w:r>
     </w:p>
   </w:endnote>
   <w:endnote w:id="2">
     <w:p>
       <w:pPr>
-        <w:pStyle w:val="Vgjegyzetszvege"/>
+        <w:pStyle w:val="EndnoteText"/>
       </w:pPr>
       <w:r>
         <w:rPr>
-          <w:rStyle w:val="Vgjegyzet-hivatkozs"/>
+          <w:rStyle w:val="EndnoteReference"/>
         </w:rPr>
         <w:endnoteRef/>
       </w:r>
       <w:r>
         <w:t xml:space="preserve"> </w:t>
       </w:r>
-      <w:proofErr w:type="spellStart"/>
       <w:r>
         <w:t>Multilateration</w:t>
       </w:r>
-      <w:proofErr w:type="spellEnd"/>
     </w:p>
   </w:endnote>
   <w:endnote w:id="3">
     <w:p>
       <w:pPr>
-        <w:pStyle w:val="Vgjegyzetszvege"/>
+        <w:pStyle w:val="EndnoteText"/>
       </w:pPr>
       <w:r>
         <w:rPr>
-          <w:rStyle w:val="Vgjegyzet-hivatkozs"/>
+          <w:rStyle w:val="EndnoteReference"/>
         </w:rPr>
         <w:endnoteRef/>
       </w:r>
       <w:r>
         <w:t xml:space="preserve"> </w:t>
       </w:r>
-      <w:proofErr w:type="spellStart"/>
-      <w:r>
-        <w:t>Cross-origin</w:t>
-      </w:r>
-      <w:proofErr w:type="spellEnd"/>
-      <w:r>
-        <w:t xml:space="preserve"> </w:t>
-      </w:r>
-      <w:proofErr w:type="spellStart"/>
-      <w:r>
-        <w:t>resource</w:t>
-      </w:r>
-      <w:proofErr w:type="spellEnd"/>
-      <w:r>
-        <w:t xml:space="preserve"> </w:t>
-      </w:r>
-      <w:proofErr w:type="spellStart"/>
-      <w:r>
-        <w:t>sharing</w:t>
-      </w:r>
-      <w:proofErr w:type="spellEnd"/>
+      <w:r>
+        <w:t>Cross-origin resource sharing</w:t>
+      </w:r>
     </w:p>
   </w:endnote>
 </w:endnotes>
@@ -9595,7 +9725,7 @@
     <w:sdtContent>
       <w:p>
         <w:pPr>
-          <w:pStyle w:val="llb"/>
+          <w:pStyle w:val="Footer"/>
           <w:jc w:val="center"/>
         </w:pPr>
         <w:r>
@@ -9618,7 +9748,7 @@
   </w:sdt>
   <w:p>
     <w:pPr>
-      <w:pStyle w:val="llb"/>
+      <w:pStyle w:val="Footer"/>
     </w:pPr>
   </w:p>
 </w:ftr>
@@ -9653,7 +9783,7 @@
 <w:hdr xmlns:wpc="http://schemas.microsoft.com/office/word/2010/wordprocessingCanvas" xmlns:cx="http://schemas.microsoft.com/office/drawing/2014/chartex" xmlns:cx1="http://schemas.microsoft.com/office/drawing/2015/9/8/chartex" xmlns:cx2="http://schemas.microsoft.com/office/drawing/2015/10/21/chartex" xmlns:cx3="http://schemas.microsoft.com/office/drawing/2016/5/9/chartex" xmlns:cx4="http://schemas.microsoft.com/office/drawing/2016/5/10/chartex" xmlns:cx5="http://schemas.microsoft.com/office/drawing/2016/5/11/chartex" xmlns:cx6="http://schemas.microsoft.com/office/drawing/2016/5/12/chartex" xmlns:cx7="http://schemas.microsoft.com/office/drawing/2016/5/13/chartex" xmlns:cx8="http://schemas.microsoft.com/office/drawing/2016/5/14/chartex" xmlns:mc="http://schemas.openxmlformats.org/markup-compatibility/2006" xmlns:aink="http://schemas.microsoft.com/office/drawing/2016/ink" xmlns:am3d="http://schemas.microsoft.com/office/drawing/2017/model3d" xmlns:o="urn:schemas-microsoft-com:office:office" xmlns:oel="http://schemas.microsoft.com/office/2019/extlst" xmlns:r="http://schemas.openxmlformats.org/officeDocument/2006/relationships" xmlns:m="http://schemas.openxmlformats.org/officeDocument/2006/math" xmlns:v="urn:schemas-microsoft-com:vml" xmlns:wp14="http://schemas.microsoft.com/office/word/2010/wordprocessingDrawing" xmlns:wp="http://schemas.openxmlformats.org/drawingml/2006/wordprocessingDrawing" xmlns:w10="urn:schemas-microsoft-com:office:word" xmlns:w="http://schemas.openxmlformats.org/wordprocessingml/2006/main" xmlns:w14="http://schemas.microsoft.com/office/word/2010/wordml" xmlns:w15="http://schemas.microsoft.com/office/word/2012/wordml" xmlns:w16cex="http://schemas.microsoft.com/office/word/2018/wordml/cex" xmlns:w16cid="http://schemas.microsoft.com/office/word/2016/wordml/cid" xmlns:w16="http://schemas.microsoft.com/office/word/2018/wordml" xmlns:w16sdtdh="http://schemas.microsoft.com/office/word/2020/wordml/sdtdatahash" xmlns:w16se="http://schemas.microsoft.com/office/word/2015/wordml/symex" xmlns:wpg="http://schemas.microsoft.com/office/word/2010/wordprocessingGroup" xmlns:wpi="http://schemas.microsoft.com/office/word/2010/wordprocessingInk" xmlns:wne="http://schemas.microsoft.com/office/word/2006/wordml" xmlns:wps="http://schemas.microsoft.com/office/word/2010/wordprocessingShape" mc:Ignorable="w14 w15 w16se w16cid w16 w16cex w16sdtdh wp14">
   <w:p>
     <w:pPr>
-      <w:pStyle w:val="lfej"/>
+      <w:pStyle w:val="Header"/>
     </w:pPr>
     <w:r>
       <w:rPr>
@@ -9756,7 +9886,7 @@
               <v:stroke joinstyle="miter"/>
               <v:path gradientshapeok="t" o:connecttype="rect"/>
             </v:shapetype>
-            <v:shape id="Szövegdoboz 220" o:spid="_x0000_s1028" type="#_x0000_t202" style="position:absolute;left:0;text-align:left;margin-left:262.15pt;margin-top:27.75pt;width:188.85pt;height:14.25pt;z-index:251660288;visibility:visible;mso-wrap-style:square;mso-width-percent:0;mso-height-percent:0;mso-wrap-distance-left:9pt;mso-wrap-distance-top:0;mso-wrap-distance-right:9pt;mso-wrap-distance-bottom:0;mso-position-horizontal:absolute;mso-position-horizontal-relative:margin;mso-position-vertical:absolute;mso-position-vertical-relative:top-margin-area;mso-width-percent:0;mso-height-percent:0;mso-width-relative:margin;mso-height-relative:page;v-text-anchor:middle" o:gfxdata="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" o:allowincell="f" filled="f" stroked="f">
+            <v:shape id="Szövegdoboz 220" o:spid="_x0000_s1028" type="#_x0000_t202" style="position:absolute;left:0;text-align:left;margin-left:262.15pt;margin-top:27.75pt;width:188.85pt;height:14.25pt;z-index:251660288;visibility:visible;mso-wrap-style:square;mso-width-percent:0;mso-height-percent:0;mso-wrap-distance-left:9pt;mso-wrap-distance-top:0;mso-wrap-distance-right:9pt;mso-wrap-distance-bottom:0;mso-position-horizontal:absolute;mso-position-horizontal-relative:margin;mso-position-vertical:absolute;mso-position-vertical-relative:top-margin-area;mso-width-percent:0;mso-height-percent:0;mso-width-relative:margin;mso-height-relative:page;v-text-anchor:middle" o:gfxdata="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" o:allowincell="f" filled="f" stroked="f">
               <v:textbox inset=",0,,0">
                 <w:txbxContent>
                   <w:p>
@@ -9871,7 +10001,7 @@
         </mc:Choice>
         <mc:Fallback>
           <w:pict>
-            <v:shape w14:anchorId="52B6577F" id="Szövegdoboz 2" o:spid="_x0000_s1029" type="#_x0000_t202" style="position:absolute;left:0;text-align:left;margin-left:27.4pt;margin-top:-12.15pt;width:70.5pt;height:27.75pt;z-index:251662336;visibility:visible;mso-wrap-style:square;mso-width-percent:0;mso-height-percent:0;mso-wrap-distance-left:9pt;mso-wrap-distance-top:3.6pt;mso-wrap-distance-right:9pt;mso-wrap-distance-bottom:3.6pt;mso-position-horizontal:absolute;mso-position-horizontal-relative:text;mso-position-vertical:absolute;mso-position-vertical-relative:text;mso-width-percent:0;mso-height-percent:0;mso-width-relative:margin;mso-height-relative:margin;v-text-anchor:top" o:gfxdata="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" stroked="f">
+            <v:shape w14:anchorId="52B6577F" id="Szövegdoboz 2" o:spid="_x0000_s1029" type="#_x0000_t202" style="position:absolute;left:0;text-align:left;margin-left:27.4pt;margin-top:-12.15pt;width:70.5pt;height:27.75pt;z-index:251662336;visibility:visible;mso-wrap-style:square;mso-width-percent:0;mso-height-percent:0;mso-wrap-distance-left:9pt;mso-wrap-distance-top:3.6pt;mso-wrap-distance-right:9pt;mso-wrap-distance-bottom:3.6pt;mso-position-horizontal:absolute;mso-position-horizontal-relative:text;mso-position-vertical:absolute;mso-position-vertical-relative:text;mso-width-percent:0;mso-height-percent:0;mso-width-relative:margin;mso-height-relative:margin;v-text-anchor:top" o:gfxdata="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" stroked="f">
               <v:textbox>
                 <w:txbxContent>
                   <w:p>
@@ -10469,7 +10599,7 @@
     <w:lsdException w:name="Unresolved Mention" w:semiHidden="1" w:unhideWhenUsed="1"/>
     <w:lsdException w:name="Smart Link" w:semiHidden="1" w:unhideWhenUsed="1"/>
   </w:latentStyles>
-  <w:style w:type="paragraph" w:default="1" w:styleId="Norml">
+  <w:style w:type="paragraph" w:default="1" w:styleId="Normal">
     <w:name w:val="Normal"/>
     <w:qFormat/>
     <w:rsid w:val="00016144"/>
@@ -10480,11 +10610,11 @@
       <w:sz w:val="24"/>
     </w:rPr>
   </w:style>
-  <w:style w:type="paragraph" w:styleId="Cmsor1">
+  <w:style w:type="paragraph" w:styleId="Heading1">
     <w:name w:val="heading 1"/>
-    <w:basedOn w:val="Norml"/>
-    <w:next w:val="Norml"/>
-    <w:link w:val="Cmsor1Char"/>
+    <w:basedOn w:val="Normal"/>
+    <w:next w:val="Normal"/>
+    <w:link w:val="Heading1Char"/>
     <w:uiPriority w:val="9"/>
     <w:qFormat/>
     <w:rsid w:val="00587117"/>
@@ -10502,10 +10632,10 @@
       <w:lang w:eastAsia="hu-HU"/>
     </w:rPr>
   </w:style>
-  <w:style w:type="paragraph" w:styleId="Cmsor2">
+  <w:style w:type="paragraph" w:styleId="Heading2">
     <w:name w:val="heading 2"/>
-    <w:basedOn w:val="Norml"/>
-    <w:link w:val="Cmsor2Char"/>
+    <w:basedOn w:val="Normal"/>
+    <w:link w:val="Heading2Char"/>
     <w:uiPriority w:val="9"/>
     <w:unhideWhenUsed/>
     <w:qFormat/>
@@ -10523,11 +10653,11 @@
       <w:szCs w:val="26"/>
     </w:rPr>
   </w:style>
-  <w:style w:type="paragraph" w:styleId="Cmsor3">
+  <w:style w:type="paragraph" w:styleId="Heading3">
     <w:name w:val="heading 3"/>
-    <w:basedOn w:val="Norml"/>
-    <w:next w:val="Norml"/>
-    <w:link w:val="Cmsor3Char"/>
+    <w:basedOn w:val="Normal"/>
+    <w:next w:val="Normal"/>
+    <w:link w:val="Heading3Char"/>
     <w:uiPriority w:val="9"/>
     <w:semiHidden/>
     <w:unhideWhenUsed/>
@@ -10545,11 +10675,11 @@
       <w:szCs w:val="24"/>
     </w:rPr>
   </w:style>
-  <w:style w:type="paragraph" w:styleId="Cmsor4">
+  <w:style w:type="paragraph" w:styleId="Heading4">
     <w:name w:val="heading 4"/>
-    <w:basedOn w:val="Norml"/>
-    <w:next w:val="Norml"/>
-    <w:link w:val="Cmsor4Char"/>
+    <w:basedOn w:val="Normal"/>
+    <w:next w:val="Normal"/>
+    <w:link w:val="Heading4Char"/>
     <w:uiPriority w:val="9"/>
     <w:semiHidden/>
     <w:unhideWhenUsed/>
@@ -10568,11 +10698,11 @@
       <w:color w:val="2F5496" w:themeColor="accent1" w:themeShade="BF"/>
     </w:rPr>
   </w:style>
-  <w:style w:type="paragraph" w:styleId="Cmsor5">
+  <w:style w:type="paragraph" w:styleId="Heading5">
     <w:name w:val="heading 5"/>
-    <w:basedOn w:val="Norml"/>
-    <w:next w:val="Norml"/>
-    <w:link w:val="Cmsor5Char"/>
+    <w:basedOn w:val="Normal"/>
+    <w:next w:val="Normal"/>
+    <w:link w:val="Heading5Char"/>
     <w:uiPriority w:val="9"/>
     <w:semiHidden/>
     <w:unhideWhenUsed/>
@@ -10589,11 +10719,11 @@
       <w:color w:val="2F5496" w:themeColor="accent1" w:themeShade="BF"/>
     </w:rPr>
   </w:style>
-  <w:style w:type="paragraph" w:styleId="Cmsor7">
+  <w:style w:type="paragraph" w:styleId="Heading7">
     <w:name w:val="heading 7"/>
-    <w:basedOn w:val="Norml"/>
-    <w:next w:val="Norml"/>
-    <w:link w:val="Cmsor7Char"/>
+    <w:basedOn w:val="Normal"/>
+    <w:next w:val="Normal"/>
+    <w:link w:val="Heading7Char"/>
     <w:uiPriority w:val="9"/>
     <w:semiHidden/>
     <w:unhideWhenUsed/>
@@ -10612,13 +10742,13 @@
       <w:color w:val="1F3763" w:themeColor="accent1" w:themeShade="7F"/>
     </w:rPr>
   </w:style>
-  <w:style w:type="character" w:default="1" w:styleId="Bekezdsalapbettpusa">
+  <w:style w:type="character" w:default="1" w:styleId="DefaultParagraphFont">
     <w:name w:val="Default Paragraph Font"/>
     <w:uiPriority w:val="1"/>
     <w:semiHidden/>
     <w:unhideWhenUsed/>
   </w:style>
-  <w:style w:type="table" w:default="1" w:styleId="Normltblzat">
+  <w:style w:type="table" w:default="1" w:styleId="TableNormal">
     <w:name w:val="Normal Table"/>
     <w:uiPriority w:val="99"/>
     <w:semiHidden/>
@@ -10633,16 +10763,16 @@
       </w:tblCellMar>
     </w:tblPr>
   </w:style>
-  <w:style w:type="numbering" w:default="1" w:styleId="Nemlista">
+  <w:style w:type="numbering" w:default="1" w:styleId="NoList">
     <w:name w:val="No List"/>
     <w:uiPriority w:val="99"/>
     <w:semiHidden/>
     <w:unhideWhenUsed/>
   </w:style>
-  <w:style w:type="paragraph" w:styleId="Vgjegyzetszvege">
+  <w:style w:type="paragraph" w:styleId="EndnoteText">
     <w:name w:val="endnote text"/>
-    <w:basedOn w:val="Norml"/>
-    <w:link w:val="VgjegyzetszvegeChar"/>
+    <w:basedOn w:val="Normal"/>
+    <w:link w:val="EndnoteTextChar"/>
     <w:uiPriority w:val="99"/>
     <w:semiHidden/>
     <w:unhideWhenUsed/>
@@ -10655,10 +10785,10 @@
       <w:szCs w:val="20"/>
     </w:rPr>
   </w:style>
-  <w:style w:type="character" w:customStyle="1" w:styleId="VgjegyzetszvegeChar">
-    <w:name w:val="Végjegyzet szövege Char"/>
-    <w:basedOn w:val="Bekezdsalapbettpusa"/>
-    <w:link w:val="Vgjegyzetszvege"/>
+  <w:style w:type="character" w:customStyle="1" w:styleId="EndnoteTextChar">
+    <w:name w:val="Endnote Text Char"/>
+    <w:basedOn w:val="DefaultParagraphFont"/>
+    <w:link w:val="EndnoteText"/>
     <w:uiPriority w:val="99"/>
     <w:semiHidden/>
     <w:rsid w:val="00587117"/>
@@ -10668,9 +10798,9 @@
       <w:szCs w:val="20"/>
     </w:rPr>
   </w:style>
-  <w:style w:type="character" w:styleId="Vgjegyzet-hivatkozs">
+  <w:style w:type="character" w:styleId="EndnoteReference">
     <w:name w:val="endnote reference"/>
-    <w:basedOn w:val="Bekezdsalapbettpusa"/>
+    <w:basedOn w:val="DefaultParagraphFont"/>
     <w:uiPriority w:val="99"/>
     <w:unhideWhenUsed/>
     <w:rsid w:val="00587117"/>
@@ -10679,10 +10809,10 @@
       <w:vertAlign w:val="superscript"/>
     </w:rPr>
   </w:style>
-  <w:style w:type="character" w:customStyle="1" w:styleId="Cmsor1Char">
-    <w:name w:val="Címsor 1 Char"/>
-    <w:basedOn w:val="Bekezdsalapbettpusa"/>
-    <w:link w:val="Cmsor1"/>
+  <w:style w:type="character" w:customStyle="1" w:styleId="Heading1Char">
+    <w:name w:val="Heading 1 Char"/>
+    <w:basedOn w:val="DefaultParagraphFont"/>
+    <w:link w:val="Heading1"/>
     <w:uiPriority w:val="9"/>
     <w:rsid w:val="00587117"/>
     <w:rPr>
@@ -10693,9 +10823,9 @@
       <w:lang w:eastAsia="hu-HU"/>
     </w:rPr>
   </w:style>
-  <w:style w:type="character" w:styleId="Kiemels2">
+  <w:style w:type="character" w:styleId="Strong">
     <w:name w:val="Strong"/>
-    <w:basedOn w:val="Bekezdsalapbettpusa"/>
+    <w:basedOn w:val="DefaultParagraphFont"/>
     <w:uiPriority w:val="22"/>
     <w:qFormat/>
     <w:rsid w:val="00587117"/>
@@ -10705,10 +10835,10 @@
       <w:bCs/>
     </w:rPr>
   </w:style>
-  <w:style w:type="paragraph" w:styleId="Tartalomjegyzkcmsora">
+  <w:style w:type="paragraph" w:styleId="TOCHeading">
     <w:name w:val="TOC Heading"/>
-    <w:basedOn w:val="Cmsor1"/>
-    <w:next w:val="Norml"/>
+    <w:basedOn w:val="Heading1"/>
+    <w:next w:val="Normal"/>
     <w:uiPriority w:val="39"/>
     <w:unhideWhenUsed/>
     <w:qFormat/>
@@ -10717,10 +10847,10 @@
       <w:outlineLvl w:val="9"/>
     </w:pPr>
   </w:style>
-  <w:style w:type="paragraph" w:styleId="lfej">
+  <w:style w:type="paragraph" w:styleId="Header">
     <w:name w:val="header"/>
-    <w:basedOn w:val="Norml"/>
-    <w:link w:val="lfejChar"/>
+    <w:basedOn w:val="Normal"/>
+    <w:link w:val="HeaderChar"/>
     <w:uiPriority w:val="99"/>
     <w:unhideWhenUsed/>
     <w:rsid w:val="00587117"/>
@@ -10732,20 +10862,20 @@
       <w:spacing w:after="0" w:line="240" w:lineRule="auto"/>
     </w:pPr>
   </w:style>
-  <w:style w:type="character" w:customStyle="1" w:styleId="lfejChar">
-    <w:name w:val="Élőfej Char"/>
-    <w:basedOn w:val="Bekezdsalapbettpusa"/>
-    <w:link w:val="lfej"/>
+  <w:style w:type="character" w:customStyle="1" w:styleId="HeaderChar">
+    <w:name w:val="Header Char"/>
+    <w:basedOn w:val="DefaultParagraphFont"/>
+    <w:link w:val="Header"/>
     <w:uiPriority w:val="99"/>
     <w:rsid w:val="00587117"/>
     <w:rPr>
       <w:rFonts w:ascii="Calibri" w:hAnsi="Calibri"/>
     </w:rPr>
   </w:style>
-  <w:style w:type="paragraph" w:styleId="llb">
+  <w:style w:type="paragraph" w:styleId="Footer">
     <w:name w:val="footer"/>
-    <w:basedOn w:val="Norml"/>
-    <w:link w:val="llbChar"/>
+    <w:basedOn w:val="Normal"/>
+    <w:link w:val="FooterChar"/>
     <w:uiPriority w:val="99"/>
     <w:unhideWhenUsed/>
     <w:rsid w:val="00587117"/>
@@ -10757,21 +10887,21 @@
       <w:spacing w:after="0" w:line="240" w:lineRule="auto"/>
     </w:pPr>
   </w:style>
-  <w:style w:type="character" w:customStyle="1" w:styleId="llbChar">
-    <w:name w:val="Élőláb Char"/>
-    <w:basedOn w:val="Bekezdsalapbettpusa"/>
-    <w:link w:val="llb"/>
+  <w:style w:type="character" w:customStyle="1" w:styleId="FooterChar">
+    <w:name w:val="Footer Char"/>
+    <w:basedOn w:val="DefaultParagraphFont"/>
+    <w:link w:val="Footer"/>
     <w:uiPriority w:val="99"/>
     <w:rsid w:val="00587117"/>
     <w:rPr>
       <w:rFonts w:ascii="Calibri" w:hAnsi="Calibri"/>
     </w:rPr>
   </w:style>
-  <w:style w:type="paragraph" w:styleId="Cm">
+  <w:style w:type="paragraph" w:styleId="Title">
     <w:name w:val="Title"/>
-    <w:basedOn w:val="Norml"/>
-    <w:next w:val="Norml"/>
-    <w:link w:val="CmChar"/>
+    <w:basedOn w:val="Normal"/>
+    <w:next w:val="Normal"/>
+    <w:link w:val="TitleChar"/>
     <w:uiPriority w:val="10"/>
     <w:qFormat/>
     <w:rsid w:val="00333280"/>
@@ -10787,10 +10917,10 @@
       <w:szCs w:val="56"/>
     </w:rPr>
   </w:style>
-  <w:style w:type="character" w:customStyle="1" w:styleId="CmChar">
-    <w:name w:val="Cím Char"/>
-    <w:basedOn w:val="Bekezdsalapbettpusa"/>
-    <w:link w:val="Cm"/>
+  <w:style w:type="character" w:customStyle="1" w:styleId="TitleChar">
+    <w:name w:val="Title Char"/>
+    <w:basedOn w:val="DefaultParagraphFont"/>
+    <w:link w:val="Title"/>
     <w:uiPriority w:val="10"/>
     <w:rsid w:val="00333280"/>
     <w:rPr>
@@ -10801,9 +10931,9 @@
       <w:szCs w:val="56"/>
     </w:rPr>
   </w:style>
-  <w:style w:type="character" w:styleId="Hiperhivatkozs">
+  <w:style w:type="character" w:styleId="Hyperlink">
     <w:name w:val="Hyperlink"/>
-    <w:basedOn w:val="Bekezdsalapbettpusa"/>
+    <w:basedOn w:val="DefaultParagraphFont"/>
     <w:uiPriority w:val="99"/>
     <w:unhideWhenUsed/>
     <w:rsid w:val="00171B0E"/>
@@ -10813,9 +10943,9 @@
       <w:u w:val="single"/>
     </w:rPr>
   </w:style>
-  <w:style w:type="character" w:styleId="Feloldatlanmegemlts">
+  <w:style w:type="character" w:styleId="UnresolvedMention">
     <w:name w:val="Unresolved Mention"/>
-    <w:basedOn w:val="Bekezdsalapbettpusa"/>
+    <w:basedOn w:val="DefaultParagraphFont"/>
     <w:uiPriority w:val="99"/>
     <w:semiHidden/>
     <w:unhideWhenUsed/>
@@ -10826,9 +10956,9 @@
       <w:shd w:val="clear" w:color="auto" w:fill="E1DFDD"/>
     </w:rPr>
   </w:style>
-  <w:style w:type="paragraph" w:styleId="Listaszerbekezds">
+  <w:style w:type="paragraph" w:styleId="ListParagraph">
     <w:name w:val="List Paragraph"/>
-    <w:basedOn w:val="Norml"/>
+    <w:basedOn w:val="Normal"/>
     <w:uiPriority w:val="34"/>
     <w:qFormat/>
     <w:rsid w:val="00171B0E"/>
@@ -10837,9 +10967,9 @@
       <w:contextualSpacing/>
     </w:pPr>
   </w:style>
-  <w:style w:type="character" w:styleId="Mrltotthiperhivatkozs">
+  <w:style w:type="character" w:styleId="FollowedHyperlink">
     <w:name w:val="FollowedHyperlink"/>
-    <w:basedOn w:val="Bekezdsalapbettpusa"/>
+    <w:basedOn w:val="DefaultParagraphFont"/>
     <w:uiPriority w:val="99"/>
     <w:semiHidden/>
     <w:unhideWhenUsed/>
@@ -10850,9 +10980,9 @@
       <w:u w:val="single"/>
     </w:rPr>
   </w:style>
-  <w:style w:type="table" w:styleId="Rcsostblzat">
+  <w:style w:type="table" w:styleId="TableGrid">
     <w:name w:val="Table Grid"/>
-    <w:basedOn w:val="Normltblzat"/>
+    <w:basedOn w:val="TableNormal"/>
     <w:uiPriority w:val="39"/>
     <w:rsid w:val="00CE6C17"/>
     <w:pPr>
@@ -10869,9 +10999,9 @@
       </w:tblBorders>
     </w:tblPr>
   </w:style>
-  <w:style w:type="table" w:styleId="Tblzatrcsos1vilgos1jellszn">
+  <w:style w:type="table" w:styleId="GridTable1Light-Accent1">
     <w:name w:val="Grid Table 1 Light Accent 1"/>
-    <w:basedOn w:val="Normltblzat"/>
+    <w:basedOn w:val="TableNormal"/>
     <w:uiPriority w:val="46"/>
     <w:rsid w:val="00CE6C17"/>
     <w:pPr>
@@ -10926,10 +11056,10 @@
       </w:rPr>
     </w:tblStylePr>
   </w:style>
-  <w:style w:type="character" w:customStyle="1" w:styleId="Cmsor3Char">
-    <w:name w:val="Címsor 3 Char"/>
-    <w:basedOn w:val="Bekezdsalapbettpusa"/>
-    <w:link w:val="Cmsor3"/>
+  <w:style w:type="character" w:customStyle="1" w:styleId="Heading3Char">
+    <w:name w:val="Heading 3 Char"/>
+    <w:basedOn w:val="DefaultParagraphFont"/>
+    <w:link w:val="Heading3"/>
     <w:uiPriority w:val="9"/>
     <w:rsid w:val="00463F73"/>
     <w:rPr>
@@ -10939,7 +11069,7 @@
       <w:szCs w:val="24"/>
     </w:rPr>
   </w:style>
-  <w:style w:type="paragraph" w:styleId="Vltozat">
+  <w:style w:type="paragraph" w:styleId="Revision">
     <w:name w:val="Revision"/>
     <w:hidden/>
     <w:uiPriority w:val="99"/>
@@ -10951,8 +11081,8 @@
   </w:style>
   <w:style w:type="paragraph" w:customStyle="1" w:styleId="Style1">
     <w:name w:val="Style1"/>
-    <w:basedOn w:val="Cmsor1"/>
-    <w:next w:val="Cmsor1"/>
+    <w:basedOn w:val="Heading1"/>
+    <w:next w:val="Heading1"/>
     <w:autoRedefine/>
     <w:qFormat/>
     <w:rsid w:val="00992184"/>
@@ -10969,14 +11099,14 @@
       <w:szCs w:val="36"/>
     </w:rPr>
   </w:style>
-  <w:style w:type="paragraph" w:styleId="TJ1">
+  <w:style w:type="paragraph" w:styleId="TOC1">
     <w:name w:val="toc 1"/>
-    <w:basedOn w:val="Norml"/>
-    <w:next w:val="Norml"/>
+    <w:basedOn w:val="Normal"/>
+    <w:next w:val="Normal"/>
     <w:autoRedefine/>
     <w:uiPriority w:val="39"/>
     <w:unhideWhenUsed/>
-    <w:rsid w:val="00180571"/>
+    <w:rsid w:val="0052174C"/>
     <w:pPr>
       <w:spacing w:before="120" w:after="120"/>
     </w:pPr>
@@ -10989,10 +11119,10 @@
       <w:szCs w:val="20"/>
     </w:rPr>
   </w:style>
-  <w:style w:type="paragraph" w:styleId="TJ2">
+  <w:style w:type="paragraph" w:styleId="TOC2">
     <w:name w:val="toc 2"/>
-    <w:basedOn w:val="Norml"/>
-    <w:next w:val="Norml"/>
+    <w:basedOn w:val="TOC1"/>
+    <w:next w:val="Normal"/>
     <w:autoRedefine/>
     <w:uiPriority w:val="39"/>
     <w:unhideWhenUsed/>
@@ -11002,16 +11132,13 @@
       <w:ind w:left="240"/>
     </w:pPr>
     <w:rPr>
-      <w:rFonts w:cstheme="minorHAnsi"/>
       <w:smallCaps/>
-      <w:sz w:val="20"/>
-      <w:szCs w:val="20"/>
     </w:rPr>
   </w:style>
-  <w:style w:type="paragraph" w:styleId="TJ3">
+  <w:style w:type="paragraph" w:styleId="TOC3">
     <w:name w:val="toc 3"/>
-    <w:basedOn w:val="Norml"/>
-    <w:next w:val="Norml"/>
+    <w:basedOn w:val="Normal"/>
+    <w:next w:val="Normal"/>
     <w:autoRedefine/>
     <w:uiPriority w:val="39"/>
     <w:unhideWhenUsed/>
@@ -11028,10 +11155,10 @@
       <w:szCs w:val="20"/>
     </w:rPr>
   </w:style>
-  <w:style w:type="paragraph" w:styleId="TJ4">
+  <w:style w:type="paragraph" w:styleId="TOC4">
     <w:name w:val="toc 4"/>
-    <w:basedOn w:val="Norml"/>
-    <w:next w:val="Norml"/>
+    <w:basedOn w:val="Normal"/>
+    <w:next w:val="Normal"/>
     <w:autoRedefine/>
     <w:uiPriority w:val="39"/>
     <w:unhideWhenUsed/>
@@ -11046,10 +11173,10 @@
       <w:szCs w:val="18"/>
     </w:rPr>
   </w:style>
-  <w:style w:type="paragraph" w:styleId="TJ5">
+  <w:style w:type="paragraph" w:styleId="TOC5">
     <w:name w:val="toc 5"/>
-    <w:basedOn w:val="Norml"/>
-    <w:next w:val="Norml"/>
+    <w:basedOn w:val="Normal"/>
+    <w:next w:val="Normal"/>
     <w:autoRedefine/>
     <w:uiPriority w:val="39"/>
     <w:unhideWhenUsed/>
@@ -11064,10 +11191,10 @@
       <w:szCs w:val="18"/>
     </w:rPr>
   </w:style>
-  <w:style w:type="paragraph" w:styleId="TJ6">
+  <w:style w:type="paragraph" w:styleId="TOC6">
     <w:name w:val="toc 6"/>
-    <w:basedOn w:val="Norml"/>
-    <w:next w:val="Norml"/>
+    <w:basedOn w:val="Normal"/>
+    <w:next w:val="Normal"/>
     <w:autoRedefine/>
     <w:uiPriority w:val="39"/>
     <w:unhideWhenUsed/>
@@ -11082,10 +11209,10 @@
       <w:szCs w:val="18"/>
     </w:rPr>
   </w:style>
-  <w:style w:type="paragraph" w:styleId="TJ7">
+  <w:style w:type="paragraph" w:styleId="TOC7">
     <w:name w:val="toc 7"/>
-    <w:basedOn w:val="Norml"/>
-    <w:next w:val="Norml"/>
+    <w:basedOn w:val="Normal"/>
+    <w:next w:val="Normal"/>
     <w:autoRedefine/>
     <w:uiPriority w:val="39"/>
     <w:unhideWhenUsed/>
@@ -11100,10 +11227,10 @@
       <w:szCs w:val="18"/>
     </w:rPr>
   </w:style>
-  <w:style w:type="paragraph" w:styleId="TJ8">
+  <w:style w:type="paragraph" w:styleId="TOC8">
     <w:name w:val="toc 8"/>
-    <w:basedOn w:val="Norml"/>
-    <w:next w:val="Norml"/>
+    <w:basedOn w:val="Normal"/>
+    <w:next w:val="Normal"/>
     <w:autoRedefine/>
     <w:uiPriority w:val="39"/>
     <w:unhideWhenUsed/>
@@ -11118,10 +11245,10 @@
       <w:szCs w:val="18"/>
     </w:rPr>
   </w:style>
-  <w:style w:type="paragraph" w:styleId="TJ9">
+  <w:style w:type="paragraph" w:styleId="TOC9">
     <w:name w:val="toc 9"/>
-    <w:basedOn w:val="Norml"/>
-    <w:next w:val="Norml"/>
+    <w:basedOn w:val="Normal"/>
+    <w:next w:val="Normal"/>
     <w:autoRedefine/>
     <w:uiPriority w:val="39"/>
     <w:unhideWhenUsed/>
@@ -11136,10 +11263,10 @@
       <w:szCs w:val="18"/>
     </w:rPr>
   </w:style>
-  <w:style w:type="character" w:customStyle="1" w:styleId="Cmsor2Char">
-    <w:name w:val="Címsor 2 Char"/>
-    <w:basedOn w:val="Bekezdsalapbettpusa"/>
-    <w:link w:val="Cmsor2"/>
+  <w:style w:type="character" w:customStyle="1" w:styleId="Heading2Char">
+    <w:name w:val="Heading 2 Char"/>
+    <w:basedOn w:val="DefaultParagraphFont"/>
+    <w:link w:val="Heading2"/>
     <w:uiPriority w:val="9"/>
     <w:rsid w:val="00180571"/>
     <w:rPr>
@@ -11151,8 +11278,8 @@
   </w:style>
   <w:style w:type="paragraph" w:customStyle="1" w:styleId="Style2">
     <w:name w:val="Style2"/>
-    <w:basedOn w:val="Norml"/>
-    <w:next w:val="Cmsor2"/>
+    <w:basedOn w:val="Normal"/>
+    <w:next w:val="Heading2"/>
     <w:autoRedefine/>
     <w:qFormat/>
     <w:rsid w:val="00513C1D"/>
@@ -11164,10 +11291,10 @@
       <w:color w:val="4472C4"/>
     </w:rPr>
   </w:style>
-  <w:style w:type="character" w:customStyle="1" w:styleId="Cmsor4Char">
-    <w:name w:val="Címsor 4 Char"/>
-    <w:basedOn w:val="Bekezdsalapbettpusa"/>
-    <w:link w:val="Cmsor4"/>
+  <w:style w:type="character" w:customStyle="1" w:styleId="Heading4Char">
+    <w:name w:val="Heading 4 Char"/>
+    <w:basedOn w:val="DefaultParagraphFont"/>
+    <w:link w:val="Heading4"/>
     <w:uiPriority w:val="9"/>
     <w:semiHidden/>
     <w:rsid w:val="00992184"/>
@@ -11178,10 +11305,10 @@
       <w:color w:val="2F5496" w:themeColor="accent1" w:themeShade="BF"/>
     </w:rPr>
   </w:style>
-  <w:style w:type="paragraph" w:styleId="Lbjegyzetszveg">
+  <w:style w:type="paragraph" w:styleId="FootnoteText">
     <w:name w:val="footnote text"/>
-    <w:basedOn w:val="Norml"/>
-    <w:link w:val="LbjegyzetszvegChar"/>
+    <w:basedOn w:val="Normal"/>
+    <w:link w:val="FootnoteTextChar"/>
     <w:uiPriority w:val="99"/>
     <w:semiHidden/>
     <w:unhideWhenUsed/>
@@ -11194,10 +11321,10 @@
       <w:szCs w:val="20"/>
     </w:rPr>
   </w:style>
-  <w:style w:type="character" w:customStyle="1" w:styleId="Cmsor5Char">
-    <w:name w:val="Címsor 5 Char"/>
-    <w:basedOn w:val="Bekezdsalapbettpusa"/>
-    <w:link w:val="Cmsor5"/>
+  <w:style w:type="character" w:customStyle="1" w:styleId="Heading5Char">
+    <w:name w:val="Heading 5 Char"/>
+    <w:basedOn w:val="DefaultParagraphFont"/>
+    <w:link w:val="Heading5"/>
     <w:uiPriority w:val="9"/>
     <w:semiHidden/>
     <w:rsid w:val="00FC7DF1"/>
@@ -11207,10 +11334,10 @@
       <w:sz w:val="24"/>
     </w:rPr>
   </w:style>
-  <w:style w:type="character" w:customStyle="1" w:styleId="Cmsor7Char">
-    <w:name w:val="Címsor 7 Char"/>
-    <w:basedOn w:val="Bekezdsalapbettpusa"/>
-    <w:link w:val="Cmsor7"/>
+  <w:style w:type="character" w:customStyle="1" w:styleId="Heading7Char">
+    <w:name w:val="Heading 7 Char"/>
+    <w:basedOn w:val="DefaultParagraphFont"/>
+    <w:link w:val="Heading7"/>
     <w:uiPriority w:val="9"/>
     <w:semiHidden/>
     <w:rsid w:val="00FC7DF1"/>
@@ -11222,10 +11349,10 @@
       <w:sz w:val="24"/>
     </w:rPr>
   </w:style>
-  <w:style w:type="character" w:customStyle="1" w:styleId="LbjegyzetszvegChar">
-    <w:name w:val="Lábjegyzetszöveg Char"/>
-    <w:basedOn w:val="Bekezdsalapbettpusa"/>
-    <w:link w:val="Lbjegyzetszveg"/>
+  <w:style w:type="character" w:customStyle="1" w:styleId="FootnoteTextChar">
+    <w:name w:val="Footnote Text Char"/>
+    <w:basedOn w:val="DefaultParagraphFont"/>
+    <w:link w:val="FootnoteText"/>
     <w:uiPriority w:val="99"/>
     <w:semiHidden/>
     <w:rsid w:val="00994627"/>
@@ -11235,9 +11362,9 @@
       <w:szCs w:val="20"/>
     </w:rPr>
   </w:style>
-  <w:style w:type="character" w:styleId="Lbjegyzet-hivatkozs">
+  <w:style w:type="character" w:styleId="FootnoteReference">
     <w:name w:val="footnote reference"/>
-    <w:basedOn w:val="Bekezdsalapbettpusa"/>
+    <w:basedOn w:val="DefaultParagraphFont"/>
     <w:uiPriority w:val="99"/>
     <w:semiHidden/>
     <w:unhideWhenUsed/>

</xml_diff>